<commit_message>
Tweaked figure in charge density lab
</commit_message>
<xml_diff>
--- a/StudentGuideModule2/charge_density/cylinders.docx
+++ b/StudentGuideModule2/charge_density/cylinders.docx
@@ -12,6 +12,77 @@
         </w:rPr>
       </w:pPr>
       <w:bookmarkStart w:id="0" w:name="_GoBack"/>
+      <w:r>
+        <w:rPr>
+          <w:noProof/>
+        </w:rPr>
+        <mc:AlternateContent>
+          <mc:Choice Requires="wps">
+            <w:drawing>
+              <wp:anchor distT="0" distB="0" distL="114300" distR="114300" simplePos="0" relativeHeight="251748352" behindDoc="0" locked="0" layoutInCell="1" allowOverlap="1" wp14:anchorId="2864DF61" wp14:editId="40DA440F">
+                <wp:simplePos x="0" y="0"/>
+                <wp:positionH relativeFrom="column">
+                  <wp:posOffset>575310</wp:posOffset>
+                </wp:positionH>
+                <wp:positionV relativeFrom="paragraph">
+                  <wp:posOffset>749554</wp:posOffset>
+                </wp:positionV>
+                <wp:extent cx="0" cy="594360"/>
+                <wp:effectExtent l="0" t="0" r="19050" b="15240"/>
+                <wp:wrapNone/>
+                <wp:docPr id="41" name="Straight Connector 41"/>
+                <wp:cNvGraphicFramePr/>
+                <a:graphic xmlns:a="http://schemas.openxmlformats.org/drawingml/2006/main">
+                  <a:graphicData uri="http://schemas.microsoft.com/office/word/2010/wordprocessingShape">
+                    <wps:wsp>
+                      <wps:cNvCnPr/>
+                      <wps:spPr>
+                        <a:xfrm>
+                          <a:off x="0" y="0"/>
+                          <a:ext cx="0" cy="594360"/>
+                        </a:xfrm>
+                        <a:prstGeom prst="line">
+                          <a:avLst/>
+                        </a:prstGeom>
+                        <a:ln w="6350">
+                          <a:solidFill>
+                            <a:schemeClr val="bg1">
+                              <a:lumMod val="65000"/>
+                            </a:schemeClr>
+                          </a:solidFill>
+                        </a:ln>
+                      </wps:spPr>
+                      <wps:style>
+                        <a:lnRef idx="1">
+                          <a:schemeClr val="accent1"/>
+                        </a:lnRef>
+                        <a:fillRef idx="0">
+                          <a:schemeClr val="accent1"/>
+                        </a:fillRef>
+                        <a:effectRef idx="0">
+                          <a:schemeClr val="accent1"/>
+                        </a:effectRef>
+                        <a:fontRef idx="minor">
+                          <a:schemeClr val="tx1"/>
+                        </a:fontRef>
+                      </wps:style>
+                      <wps:bodyPr/>
+                    </wps:wsp>
+                  </a:graphicData>
+                </a:graphic>
+                <wp14:sizeRelV relativeFrom="margin">
+                  <wp14:pctHeight>0</wp14:pctHeight>
+                </wp14:sizeRelV>
+              </wp:anchor>
+            </w:drawing>
+          </mc:Choice>
+          <mc:Fallback>
+            <w:pict>
+              <v:line id="Straight Connector 41" o:spid="_x0000_s1026" style="position:absolute;z-index:251748352;visibility:visible;mso-wrap-style:square;mso-height-percent:0;mso-wrap-distance-left:9pt;mso-wrap-distance-top:0;mso-wrap-distance-right:9pt;mso-wrap-distance-bottom:0;mso-position-horizontal:absolute;mso-position-horizontal-relative:text;mso-position-vertical:absolute;mso-position-vertical-relative:text;mso-height-percent:0;mso-height-relative:margin" from="45.3pt,59pt" to="45.3pt,105.8pt" o:gfxdata="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" strokecolor="#a5a5a5 [2092]" strokeweight=".5pt"/>
+            </w:pict>
+          </mc:Fallback>
+        </mc:AlternateContent>
+      </w:r>
       <w:bookmarkEnd w:id="0"/>
       <w:r>
         <w:rPr>
@@ -20,7 +91,1113 @@
         <mc:AlternateContent>
           <mc:Choice Requires="wps">
             <w:drawing>
-              <wp:anchor distT="0" distB="0" distL="114300" distR="114300" simplePos="0" relativeHeight="251736064" behindDoc="0" locked="0" layoutInCell="1" allowOverlap="1" wp14:anchorId="73D05020" wp14:editId="199EE26C">
+              <wp:anchor distT="0" distB="0" distL="114300" distR="114300" simplePos="0" relativeHeight="251746304" behindDoc="0" locked="0" layoutInCell="1" allowOverlap="1" wp14:anchorId="33E35E62" wp14:editId="34A8AE8B">
+                <wp:simplePos x="0" y="0"/>
+                <wp:positionH relativeFrom="column">
+                  <wp:posOffset>691896</wp:posOffset>
+                </wp:positionH>
+                <wp:positionV relativeFrom="paragraph">
+                  <wp:posOffset>830580</wp:posOffset>
+                </wp:positionV>
+                <wp:extent cx="0" cy="603250"/>
+                <wp:effectExtent l="0" t="0" r="19050" b="25400"/>
+                <wp:wrapNone/>
+                <wp:docPr id="40" name="Straight Connector 40"/>
+                <wp:cNvGraphicFramePr/>
+                <a:graphic xmlns:a="http://schemas.openxmlformats.org/drawingml/2006/main">
+                  <a:graphicData uri="http://schemas.microsoft.com/office/word/2010/wordprocessingShape">
+                    <wps:wsp>
+                      <wps:cNvCnPr/>
+                      <wps:spPr>
+                        <a:xfrm>
+                          <a:off x="0" y="0"/>
+                          <a:ext cx="0" cy="603250"/>
+                        </a:xfrm>
+                        <a:prstGeom prst="line">
+                          <a:avLst/>
+                        </a:prstGeom>
+                        <a:ln w="6350">
+                          <a:solidFill>
+                            <a:schemeClr val="bg1">
+                              <a:lumMod val="65000"/>
+                            </a:schemeClr>
+                          </a:solidFill>
+                        </a:ln>
+                      </wps:spPr>
+                      <wps:style>
+                        <a:lnRef idx="1">
+                          <a:schemeClr val="accent1"/>
+                        </a:lnRef>
+                        <a:fillRef idx="0">
+                          <a:schemeClr val="accent1"/>
+                        </a:fillRef>
+                        <a:effectRef idx="0">
+                          <a:schemeClr val="accent1"/>
+                        </a:effectRef>
+                        <a:fontRef idx="minor">
+                          <a:schemeClr val="tx1"/>
+                        </a:fontRef>
+                      </wps:style>
+                      <wps:bodyPr/>
+                    </wps:wsp>
+                  </a:graphicData>
+                </a:graphic>
+                <wp14:sizeRelV relativeFrom="margin">
+                  <wp14:pctHeight>0</wp14:pctHeight>
+                </wp14:sizeRelV>
+              </wp:anchor>
+            </w:drawing>
+          </mc:Choice>
+          <mc:Fallback>
+            <w:pict>
+              <v:line id="Straight Connector 40" o:spid="_x0000_s1026" style="position:absolute;z-index:251746304;visibility:visible;mso-wrap-style:square;mso-height-percent:0;mso-wrap-distance-left:9pt;mso-wrap-distance-top:0;mso-wrap-distance-right:9pt;mso-wrap-distance-bottom:0;mso-position-horizontal:absolute;mso-position-horizontal-relative:text;mso-position-vertical:absolute;mso-position-vertical-relative:text;mso-height-percent:0;mso-height-relative:margin" from="54.5pt,65.4pt" to="54.5pt,112.9pt" o:gfxdata="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" strokecolor="#a5a5a5 [2092]" strokeweight=".5pt"/>
+            </w:pict>
+          </mc:Fallback>
+        </mc:AlternateContent>
+      </w:r>
+      <w:r>
+        <w:rPr>
+          <w:noProof/>
+        </w:rPr>
+        <mc:AlternateContent>
+          <mc:Choice Requires="wps">
+            <w:drawing>
+              <wp:anchor distT="0" distB="0" distL="114300" distR="114300" simplePos="0" relativeHeight="251750400" behindDoc="0" locked="0" layoutInCell="1" allowOverlap="1" wp14:anchorId="463CD546" wp14:editId="26CEC2E9">
+                <wp:simplePos x="0" y="0"/>
+                <wp:positionH relativeFrom="column">
+                  <wp:posOffset>901446</wp:posOffset>
+                </wp:positionH>
+                <wp:positionV relativeFrom="paragraph">
+                  <wp:posOffset>897255</wp:posOffset>
+                </wp:positionV>
+                <wp:extent cx="0" cy="603250"/>
+                <wp:effectExtent l="0" t="0" r="19050" b="25400"/>
+                <wp:wrapNone/>
+                <wp:docPr id="42" name="Straight Connector 42"/>
+                <wp:cNvGraphicFramePr/>
+                <a:graphic xmlns:a="http://schemas.openxmlformats.org/drawingml/2006/main">
+                  <a:graphicData uri="http://schemas.microsoft.com/office/word/2010/wordprocessingShape">
+                    <wps:wsp>
+                      <wps:cNvCnPr/>
+                      <wps:spPr>
+                        <a:xfrm>
+                          <a:off x="0" y="0"/>
+                          <a:ext cx="0" cy="603250"/>
+                        </a:xfrm>
+                        <a:prstGeom prst="line">
+                          <a:avLst/>
+                        </a:prstGeom>
+                        <a:ln w="6350">
+                          <a:solidFill>
+                            <a:schemeClr val="bg1">
+                              <a:lumMod val="65000"/>
+                            </a:schemeClr>
+                          </a:solidFill>
+                        </a:ln>
+                      </wps:spPr>
+                      <wps:style>
+                        <a:lnRef idx="1">
+                          <a:schemeClr val="accent1"/>
+                        </a:lnRef>
+                        <a:fillRef idx="0">
+                          <a:schemeClr val="accent1"/>
+                        </a:fillRef>
+                        <a:effectRef idx="0">
+                          <a:schemeClr val="accent1"/>
+                        </a:effectRef>
+                        <a:fontRef idx="minor">
+                          <a:schemeClr val="tx1"/>
+                        </a:fontRef>
+                      </wps:style>
+                      <wps:bodyPr/>
+                    </wps:wsp>
+                  </a:graphicData>
+                </a:graphic>
+                <wp14:sizeRelV relativeFrom="margin">
+                  <wp14:pctHeight>0</wp14:pctHeight>
+                </wp14:sizeRelV>
+              </wp:anchor>
+            </w:drawing>
+          </mc:Choice>
+          <mc:Fallback>
+            <w:pict>
+              <v:line id="Straight Connector 42" o:spid="_x0000_s1026" style="position:absolute;z-index:251750400;visibility:visible;mso-wrap-style:square;mso-height-percent:0;mso-wrap-distance-left:9pt;mso-wrap-distance-top:0;mso-wrap-distance-right:9pt;mso-wrap-distance-bottom:0;mso-position-horizontal:absolute;mso-position-horizontal-relative:text;mso-position-vertical:absolute;mso-position-vertical-relative:text;mso-height-percent:0;mso-height-relative:margin" from="71pt,70.65pt" to="71pt,118.15pt" o:gfxdata="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" strokecolor="#a5a5a5 [2092]" strokeweight=".5pt"/>
+            </w:pict>
+          </mc:Fallback>
+        </mc:AlternateContent>
+      </w:r>
+      <w:r>
+        <w:rPr>
+          <w:noProof/>
+        </w:rPr>
+        <mc:AlternateContent>
+          <mc:Choice Requires="wps">
+            <w:drawing>
+              <wp:anchor distT="0" distB="0" distL="114300" distR="114300" simplePos="0" relativeHeight="251756544" behindDoc="0" locked="0" layoutInCell="1" allowOverlap="1" wp14:anchorId="65182E5F" wp14:editId="6BB7E885">
+                <wp:simplePos x="0" y="0"/>
+                <wp:positionH relativeFrom="column">
+                  <wp:posOffset>1934210</wp:posOffset>
+                </wp:positionH>
+                <wp:positionV relativeFrom="paragraph">
+                  <wp:posOffset>919734</wp:posOffset>
+                </wp:positionV>
+                <wp:extent cx="0" cy="600710"/>
+                <wp:effectExtent l="0" t="0" r="19050" b="27940"/>
+                <wp:wrapNone/>
+                <wp:docPr id="45" name="Straight Connector 45"/>
+                <wp:cNvGraphicFramePr/>
+                <a:graphic xmlns:a="http://schemas.openxmlformats.org/drawingml/2006/main">
+                  <a:graphicData uri="http://schemas.microsoft.com/office/word/2010/wordprocessingShape">
+                    <wps:wsp>
+                      <wps:cNvCnPr/>
+                      <wps:spPr>
+                        <a:xfrm>
+                          <a:off x="0" y="0"/>
+                          <a:ext cx="0" cy="600710"/>
+                        </a:xfrm>
+                        <a:prstGeom prst="line">
+                          <a:avLst/>
+                        </a:prstGeom>
+                        <a:ln w="6350">
+                          <a:solidFill>
+                            <a:schemeClr val="bg1">
+                              <a:lumMod val="65000"/>
+                            </a:schemeClr>
+                          </a:solidFill>
+                        </a:ln>
+                      </wps:spPr>
+                      <wps:style>
+                        <a:lnRef idx="1">
+                          <a:schemeClr val="accent1"/>
+                        </a:lnRef>
+                        <a:fillRef idx="0">
+                          <a:schemeClr val="accent1"/>
+                        </a:fillRef>
+                        <a:effectRef idx="0">
+                          <a:schemeClr val="accent1"/>
+                        </a:effectRef>
+                        <a:fontRef idx="minor">
+                          <a:schemeClr val="tx1"/>
+                        </a:fontRef>
+                      </wps:style>
+                      <wps:bodyPr/>
+                    </wps:wsp>
+                  </a:graphicData>
+                </a:graphic>
+                <wp14:sizeRelV relativeFrom="margin">
+                  <wp14:pctHeight>0</wp14:pctHeight>
+                </wp14:sizeRelV>
+              </wp:anchor>
+            </w:drawing>
+          </mc:Choice>
+          <mc:Fallback>
+            <w:pict>
+              <v:line id="Straight Connector 45" o:spid="_x0000_s1026" style="position:absolute;z-index:251756544;visibility:visible;mso-wrap-style:square;mso-height-percent:0;mso-wrap-distance-left:9pt;mso-wrap-distance-top:0;mso-wrap-distance-right:9pt;mso-wrap-distance-bottom:0;mso-position-horizontal:absolute;mso-position-horizontal-relative:text;mso-position-vertical:absolute;mso-position-vertical-relative:text;mso-height-percent:0;mso-height-relative:margin" from="152.3pt,72.4pt" to="152.3pt,119.7pt" o:gfxdata="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" strokecolor="#a5a5a5 [2092]" strokeweight=".5pt"/>
+            </w:pict>
+          </mc:Fallback>
+        </mc:AlternateContent>
+      </w:r>
+      <w:r>
+        <w:rPr>
+          <w:noProof/>
+        </w:rPr>
+        <mc:AlternateContent>
+          <mc:Choice Requires="wps">
+            <w:drawing>
+              <wp:anchor distT="0" distB="0" distL="114300" distR="114300" simplePos="0" relativeHeight="251754496" behindDoc="0" locked="0" layoutInCell="1" allowOverlap="1" wp14:anchorId="096039BF" wp14:editId="4B93F86D">
+                <wp:simplePos x="0" y="0"/>
+                <wp:positionH relativeFrom="column">
+                  <wp:posOffset>1475359</wp:posOffset>
+                </wp:positionH>
+                <wp:positionV relativeFrom="paragraph">
+                  <wp:posOffset>958850</wp:posOffset>
+                </wp:positionV>
+                <wp:extent cx="0" cy="603250"/>
+                <wp:effectExtent l="0" t="0" r="19050" b="25400"/>
+                <wp:wrapNone/>
+                <wp:docPr id="44" name="Straight Connector 44"/>
+                <wp:cNvGraphicFramePr/>
+                <a:graphic xmlns:a="http://schemas.openxmlformats.org/drawingml/2006/main">
+                  <a:graphicData uri="http://schemas.microsoft.com/office/word/2010/wordprocessingShape">
+                    <wps:wsp>
+                      <wps:cNvCnPr/>
+                      <wps:spPr>
+                        <a:xfrm>
+                          <a:off x="0" y="0"/>
+                          <a:ext cx="0" cy="603250"/>
+                        </a:xfrm>
+                        <a:prstGeom prst="line">
+                          <a:avLst/>
+                        </a:prstGeom>
+                        <a:ln w="6350">
+                          <a:solidFill>
+                            <a:schemeClr val="bg1">
+                              <a:lumMod val="65000"/>
+                            </a:schemeClr>
+                          </a:solidFill>
+                        </a:ln>
+                      </wps:spPr>
+                      <wps:style>
+                        <a:lnRef idx="1">
+                          <a:schemeClr val="accent1"/>
+                        </a:lnRef>
+                        <a:fillRef idx="0">
+                          <a:schemeClr val="accent1"/>
+                        </a:fillRef>
+                        <a:effectRef idx="0">
+                          <a:schemeClr val="accent1"/>
+                        </a:effectRef>
+                        <a:fontRef idx="minor">
+                          <a:schemeClr val="tx1"/>
+                        </a:fontRef>
+                      </wps:style>
+                      <wps:bodyPr/>
+                    </wps:wsp>
+                  </a:graphicData>
+                </a:graphic>
+                <wp14:sizeRelV relativeFrom="margin">
+                  <wp14:pctHeight>0</wp14:pctHeight>
+                </wp14:sizeRelV>
+              </wp:anchor>
+            </w:drawing>
+          </mc:Choice>
+          <mc:Fallback>
+            <w:pict>
+              <v:line id="Straight Connector 44" o:spid="_x0000_s1026" style="position:absolute;z-index:251754496;visibility:visible;mso-wrap-style:square;mso-height-percent:0;mso-wrap-distance-left:9pt;mso-wrap-distance-top:0;mso-wrap-distance-right:9pt;mso-wrap-distance-bottom:0;mso-position-horizontal:absolute;mso-position-horizontal-relative:text;mso-position-vertical:absolute;mso-position-vertical-relative:text;mso-height-percent:0;mso-height-relative:margin" from="116.15pt,75.5pt" to="116.15pt,123pt" o:gfxdata="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" strokecolor="#a5a5a5 [2092]" strokeweight=".5pt"/>
+            </w:pict>
+          </mc:Fallback>
+        </mc:AlternateContent>
+      </w:r>
+      <w:r>
+        <w:rPr>
+          <w:noProof/>
+        </w:rPr>
+        <mc:AlternateContent>
+          <mc:Choice Requires="wps">
+            <w:drawing>
+              <wp:anchor distT="0" distB="0" distL="114300" distR="114300" simplePos="0" relativeHeight="251752448" behindDoc="0" locked="0" layoutInCell="1" allowOverlap="1" wp14:anchorId="06AE559A" wp14:editId="6916ACEA">
+                <wp:simplePos x="0" y="0"/>
+                <wp:positionH relativeFrom="column">
+                  <wp:posOffset>1159891</wp:posOffset>
+                </wp:positionH>
+                <wp:positionV relativeFrom="paragraph">
+                  <wp:posOffset>940435</wp:posOffset>
+                </wp:positionV>
+                <wp:extent cx="0" cy="603504"/>
+                <wp:effectExtent l="0" t="0" r="19050" b="25400"/>
+                <wp:wrapNone/>
+                <wp:docPr id="43" name="Straight Connector 43"/>
+                <wp:cNvGraphicFramePr/>
+                <a:graphic xmlns:a="http://schemas.openxmlformats.org/drawingml/2006/main">
+                  <a:graphicData uri="http://schemas.microsoft.com/office/word/2010/wordprocessingShape">
+                    <wps:wsp>
+                      <wps:cNvCnPr/>
+                      <wps:spPr>
+                        <a:xfrm>
+                          <a:off x="0" y="0"/>
+                          <a:ext cx="0" cy="603504"/>
+                        </a:xfrm>
+                        <a:prstGeom prst="line">
+                          <a:avLst/>
+                        </a:prstGeom>
+                        <a:ln w="6350">
+                          <a:solidFill>
+                            <a:schemeClr val="bg1">
+                              <a:lumMod val="65000"/>
+                            </a:schemeClr>
+                          </a:solidFill>
+                        </a:ln>
+                      </wps:spPr>
+                      <wps:style>
+                        <a:lnRef idx="1">
+                          <a:schemeClr val="accent1"/>
+                        </a:lnRef>
+                        <a:fillRef idx="0">
+                          <a:schemeClr val="accent1"/>
+                        </a:fillRef>
+                        <a:effectRef idx="0">
+                          <a:schemeClr val="accent1"/>
+                        </a:effectRef>
+                        <a:fontRef idx="minor">
+                          <a:schemeClr val="tx1"/>
+                        </a:fontRef>
+                      </wps:style>
+                      <wps:bodyPr/>
+                    </wps:wsp>
+                  </a:graphicData>
+                </a:graphic>
+                <wp14:sizeRelV relativeFrom="margin">
+                  <wp14:pctHeight>0</wp14:pctHeight>
+                </wp14:sizeRelV>
+              </wp:anchor>
+            </w:drawing>
+          </mc:Choice>
+          <mc:Fallback>
+            <w:pict>
+              <v:line id="Straight Connector 43" o:spid="_x0000_s1026" style="position:absolute;z-index:251752448;visibility:visible;mso-wrap-style:square;mso-height-percent:0;mso-wrap-distance-left:9pt;mso-wrap-distance-top:0;mso-wrap-distance-right:9pt;mso-wrap-distance-bottom:0;mso-position-horizontal:absolute;mso-position-horizontal-relative:text;mso-position-vertical:absolute;mso-position-vertical-relative:text;mso-height-percent:0;mso-height-relative:margin" from="91.35pt,74.05pt" to="91.35pt,121.55pt" o:gfxdata="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" strokecolor="#a5a5a5 [2092]" strokeweight=".5pt"/>
+            </w:pict>
+          </mc:Fallback>
+        </mc:AlternateContent>
+      </w:r>
+      <w:r>
+        <w:rPr>
+          <w:noProof/>
+        </w:rPr>
+        <mc:AlternateContent>
+          <mc:Choice Requires="wpg">
+            <w:drawing>
+              <wp:anchor distT="0" distB="0" distL="114300" distR="114300" simplePos="0" relativeHeight="251670015" behindDoc="0" locked="0" layoutInCell="1" allowOverlap="1" wp14:anchorId="25F48126" wp14:editId="300B571D">
+                <wp:simplePos x="0" y="0"/>
+                <wp:positionH relativeFrom="column">
+                  <wp:posOffset>574040</wp:posOffset>
+                </wp:positionH>
+                <wp:positionV relativeFrom="paragraph">
+                  <wp:posOffset>403860</wp:posOffset>
+                </wp:positionV>
+                <wp:extent cx="1735455" cy="541655"/>
+                <wp:effectExtent l="0" t="0" r="36195" b="29845"/>
+                <wp:wrapNone/>
+                <wp:docPr id="33" name="Group 33"/>
+                <wp:cNvGraphicFramePr/>
+                <a:graphic xmlns:a="http://schemas.openxmlformats.org/drawingml/2006/main">
+                  <a:graphicData uri="http://schemas.microsoft.com/office/word/2010/wordprocessingGroup">
+                    <wpg:wgp>
+                      <wpg:cNvGrpSpPr/>
+                      <wpg:grpSpPr>
+                        <a:xfrm>
+                          <a:off x="0" y="0"/>
+                          <a:ext cx="1735455" cy="541655"/>
+                          <a:chOff x="0" y="0"/>
+                          <a:chExt cx="1735920" cy="542841"/>
+                        </a:xfrm>
+                      </wpg:grpSpPr>
+                      <wps:wsp>
+                        <wps:cNvPr id="16" name="Straight Connector 16"/>
+                        <wps:cNvCnPr/>
+                        <wps:spPr>
+                          <a:xfrm flipH="1">
+                            <a:off x="0" y="0"/>
+                            <a:ext cx="760571" cy="339328"/>
+                          </a:xfrm>
+                          <a:prstGeom prst="line">
+                            <a:avLst/>
+                          </a:prstGeom>
+                          <a:ln w="6350">
+                            <a:solidFill>
+                              <a:schemeClr val="bg1">
+                                <a:lumMod val="65000"/>
+                              </a:schemeClr>
+                            </a:solidFill>
+                          </a:ln>
+                        </wps:spPr>
+                        <wps:style>
+                          <a:lnRef idx="1">
+                            <a:schemeClr val="accent1"/>
+                          </a:lnRef>
+                          <a:fillRef idx="0">
+                            <a:schemeClr val="accent1"/>
+                          </a:fillRef>
+                          <a:effectRef idx="0">
+                            <a:schemeClr val="accent1"/>
+                          </a:effectRef>
+                          <a:fontRef idx="minor">
+                            <a:schemeClr val="tx1"/>
+                          </a:fontRef>
+                        </wps:style>
+                        <wps:bodyPr/>
+                      </wps:wsp>
+                      <wps:wsp>
+                        <wps:cNvPr id="22" name="Straight Connector 22"/>
+                        <wps:cNvCnPr/>
+                        <wps:spPr>
+                          <a:xfrm flipH="1">
+                            <a:off x="126007" y="0"/>
+                            <a:ext cx="937699" cy="417992"/>
+                          </a:xfrm>
+                          <a:prstGeom prst="line">
+                            <a:avLst/>
+                          </a:prstGeom>
+                          <a:ln w="6350">
+                            <a:solidFill>
+                              <a:schemeClr val="bg1">
+                                <a:lumMod val="65000"/>
+                              </a:schemeClr>
+                            </a:solidFill>
+                          </a:ln>
+                        </wps:spPr>
+                        <wps:style>
+                          <a:lnRef idx="1">
+                            <a:schemeClr val="accent1"/>
+                          </a:lnRef>
+                          <a:fillRef idx="0">
+                            <a:schemeClr val="accent1"/>
+                          </a:fillRef>
+                          <a:effectRef idx="0">
+                            <a:schemeClr val="accent1"/>
+                          </a:effectRef>
+                          <a:fontRef idx="minor">
+                            <a:schemeClr val="tx1"/>
+                          </a:fontRef>
+                        </wps:style>
+                        <wps:bodyPr/>
+                      </wps:wsp>
+                      <wps:wsp>
+                        <wps:cNvPr id="23" name="Straight Connector 23"/>
+                        <wps:cNvCnPr/>
+                        <wps:spPr>
+                          <a:xfrm flipH="1">
+                            <a:off x="333845" y="39260"/>
+                            <a:ext cx="1004735" cy="447550"/>
+                          </a:xfrm>
+                          <a:prstGeom prst="line">
+                            <a:avLst/>
+                          </a:prstGeom>
+                          <a:ln w="6350">
+                            <a:solidFill>
+                              <a:schemeClr val="bg1">
+                                <a:lumMod val="65000"/>
+                              </a:schemeClr>
+                            </a:solidFill>
+                          </a:ln>
+                        </wps:spPr>
+                        <wps:style>
+                          <a:lnRef idx="1">
+                            <a:schemeClr val="accent1"/>
+                          </a:lnRef>
+                          <a:fillRef idx="0">
+                            <a:schemeClr val="accent1"/>
+                          </a:fillRef>
+                          <a:effectRef idx="0">
+                            <a:schemeClr val="accent1"/>
+                          </a:effectRef>
+                          <a:fontRef idx="minor">
+                            <a:schemeClr val="tx1"/>
+                          </a:fontRef>
+                        </wps:style>
+                        <wps:bodyPr/>
+                      </wps:wsp>
+                      <wps:wsp>
+                        <wps:cNvPr id="24" name="Straight Connector 24"/>
+                        <wps:cNvCnPr/>
+                        <wps:spPr>
+                          <a:xfrm flipH="1">
+                            <a:off x="583848" y="91358"/>
+                            <a:ext cx="984766" cy="438746"/>
+                          </a:xfrm>
+                          <a:prstGeom prst="line">
+                            <a:avLst/>
+                          </a:prstGeom>
+                          <a:ln w="6350">
+                            <a:solidFill>
+                              <a:schemeClr val="bg1">
+                                <a:lumMod val="65000"/>
+                              </a:schemeClr>
+                            </a:solidFill>
+                          </a:ln>
+                        </wps:spPr>
+                        <wps:style>
+                          <a:lnRef idx="1">
+                            <a:schemeClr val="accent1"/>
+                          </a:lnRef>
+                          <a:fillRef idx="0">
+                            <a:schemeClr val="accent1"/>
+                          </a:fillRef>
+                          <a:effectRef idx="0">
+                            <a:schemeClr val="accent1"/>
+                          </a:effectRef>
+                          <a:fontRef idx="minor">
+                            <a:schemeClr val="tx1"/>
+                          </a:fontRef>
+                        </wps:style>
+                        <wps:bodyPr/>
+                      </wps:wsp>
+                      <wps:wsp>
+                        <wps:cNvPr id="32" name="Straight Connector 32"/>
+                        <wps:cNvCnPr/>
+                        <wps:spPr>
+                          <a:xfrm flipH="1">
+                            <a:off x="908547" y="173261"/>
+                            <a:ext cx="827373" cy="369580"/>
+                          </a:xfrm>
+                          <a:prstGeom prst="line">
+                            <a:avLst/>
+                          </a:prstGeom>
+                          <a:ln w="6350">
+                            <a:solidFill>
+                              <a:schemeClr val="bg1">
+                                <a:lumMod val="65000"/>
+                              </a:schemeClr>
+                            </a:solidFill>
+                          </a:ln>
+                        </wps:spPr>
+                        <wps:style>
+                          <a:lnRef idx="1">
+                            <a:schemeClr val="accent1"/>
+                          </a:lnRef>
+                          <a:fillRef idx="0">
+                            <a:schemeClr val="accent1"/>
+                          </a:fillRef>
+                          <a:effectRef idx="0">
+                            <a:schemeClr val="accent1"/>
+                          </a:effectRef>
+                          <a:fontRef idx="minor">
+                            <a:schemeClr val="tx1"/>
+                          </a:fontRef>
+                        </wps:style>
+                        <wps:bodyPr/>
+                      </wps:wsp>
+                    </wpg:wgp>
+                  </a:graphicData>
+                </a:graphic>
+                <wp14:sizeRelH relativeFrom="margin">
+                  <wp14:pctWidth>0</wp14:pctWidth>
+                </wp14:sizeRelH>
+                <wp14:sizeRelV relativeFrom="margin">
+                  <wp14:pctHeight>0</wp14:pctHeight>
+                </wp14:sizeRelV>
+              </wp:anchor>
+            </w:drawing>
+          </mc:Choice>
+          <mc:Fallback>
+            <w:pict>
+              <v:group id="Group 33" o:spid="_x0000_s1026" style="position:absolute;margin-left:45.2pt;margin-top:31.8pt;width:136.65pt;height:42.65pt;z-index:251670015;mso-width-relative:margin;mso-height-relative:margin" coordsize="17359,5428" o:gfxdata="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">
+                <v:line id="Straight Connector 16" o:spid="_x0000_s1027" style="position:absolute;flip:x;visibility:visible;mso-wrap-style:square" from="0,0" to="7605,3393" o:connectortype="straight" o:gfxdata="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" strokecolor="#a5a5a5 [2092]" strokeweight=".5pt"/>
+                <v:line id="Straight Connector 22" o:spid="_x0000_s1028" style="position:absolute;flip:x;visibility:visible;mso-wrap-style:square" from="1260,0" to="10637,4179" o:connectortype="straight" o:gfxdata="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" strokecolor="#a5a5a5 [2092]" strokeweight=".5pt"/>
+                <v:line id="Straight Connector 23" o:spid="_x0000_s1029" style="position:absolute;flip:x;visibility:visible;mso-wrap-style:square" from="3338,392" to="13385,4868" o:connectortype="straight" o:gfxdata="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" strokecolor="#a5a5a5 [2092]" strokeweight=".5pt"/>
+                <v:line id="Straight Connector 24" o:spid="_x0000_s1030" style="position:absolute;flip:x;visibility:visible;mso-wrap-style:square" from="5838,913" to="15686,5301" o:connectortype="straight" o:gfxdata="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" strokecolor="#a5a5a5 [2092]" strokeweight=".5pt"/>
+                <v:line id="Straight Connector 32" o:spid="_x0000_s1031" style="position:absolute;flip:x;visibility:visible;mso-wrap-style:square" from="9085,1732" to="17359,5428" o:connectortype="straight" o:gfxdata="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" strokecolor="#a5a5a5 [2092]" strokeweight=".5pt"/>
+              </v:group>
+            </w:pict>
+          </mc:Fallback>
+        </mc:AlternateContent>
+      </w:r>
+      <w:r>
+        <w:rPr>
+          <w:noProof/>
+        </w:rPr>
+        <mc:AlternateContent>
+          <mc:Choice Requires="wps">
+            <w:drawing>
+              <wp:anchor distT="0" distB="0" distL="114300" distR="114300" simplePos="0" relativeHeight="251660287" behindDoc="0" locked="0" layoutInCell="1" allowOverlap="1" wp14:anchorId="3E19B1E0" wp14:editId="7AC9BD02">
+                <wp:simplePos x="0" y="0"/>
+                <wp:positionH relativeFrom="column">
+                  <wp:posOffset>1924685</wp:posOffset>
+                </wp:positionH>
+                <wp:positionV relativeFrom="paragraph">
+                  <wp:posOffset>711200</wp:posOffset>
+                </wp:positionV>
+                <wp:extent cx="453390" cy="201930"/>
+                <wp:effectExtent l="0" t="0" r="22860" b="26670"/>
+                <wp:wrapNone/>
+                <wp:docPr id="46" name="Straight Connector 46"/>
+                <wp:cNvGraphicFramePr/>
+                <a:graphic xmlns:a="http://schemas.openxmlformats.org/drawingml/2006/main">
+                  <a:graphicData uri="http://schemas.microsoft.com/office/word/2010/wordprocessingShape">
+                    <wps:wsp>
+                      <wps:cNvCnPr/>
+                      <wps:spPr>
+                        <a:xfrm flipH="1">
+                          <a:off x="0" y="0"/>
+                          <a:ext cx="453390" cy="201930"/>
+                        </a:xfrm>
+                        <a:prstGeom prst="line">
+                          <a:avLst/>
+                        </a:prstGeom>
+                        <a:ln w="6350">
+                          <a:solidFill>
+                            <a:schemeClr val="bg1">
+                              <a:lumMod val="65000"/>
+                            </a:schemeClr>
+                          </a:solidFill>
+                        </a:ln>
+                      </wps:spPr>
+                      <wps:style>
+                        <a:lnRef idx="1">
+                          <a:schemeClr val="accent1"/>
+                        </a:lnRef>
+                        <a:fillRef idx="0">
+                          <a:schemeClr val="accent1"/>
+                        </a:fillRef>
+                        <a:effectRef idx="0">
+                          <a:schemeClr val="accent1"/>
+                        </a:effectRef>
+                        <a:fontRef idx="minor">
+                          <a:schemeClr val="tx1"/>
+                        </a:fontRef>
+                      </wps:style>
+                      <wps:bodyPr/>
+                    </wps:wsp>
+                  </a:graphicData>
+                </a:graphic>
+                <wp14:sizeRelH relativeFrom="margin">
+                  <wp14:pctWidth>0</wp14:pctWidth>
+                </wp14:sizeRelH>
+                <wp14:sizeRelV relativeFrom="margin">
+                  <wp14:pctHeight>0</wp14:pctHeight>
+                </wp14:sizeRelV>
+              </wp:anchor>
+            </w:drawing>
+          </mc:Choice>
+          <mc:Fallback>
+            <w:pict>
+              <v:line id="Straight Connector 46" o:spid="_x0000_s1026" style="position:absolute;flip:x;z-index:251660287;visibility:visible;mso-wrap-style:square;mso-width-percent:0;mso-height-percent:0;mso-wrap-distance-left:9pt;mso-wrap-distance-top:0;mso-wrap-distance-right:9pt;mso-wrap-distance-bottom:0;mso-position-horizontal:absolute;mso-position-horizontal-relative:text;mso-position-vertical:absolute;mso-position-vertical-relative:text;mso-width-percent:0;mso-height-percent:0;mso-width-relative:margin;mso-height-relative:margin" from="151.55pt,56pt" to="187.25pt,71.9pt" o:gfxdata="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" strokecolor="#a5a5a5 [2092]" strokeweight=".5pt"/>
+            </w:pict>
+          </mc:Fallback>
+        </mc:AlternateContent>
+      </w:r>
+      <w:r>
+        <w:rPr>
+          <w:rFonts w:ascii="Times New Roman" w:hAnsi="Times New Roman" w:cs="Times New Roman"/>
+          <w:noProof/>
+          <w:sz w:val="24"/>
+          <w:szCs w:val="24"/>
+        </w:rPr>
+        <mc:AlternateContent>
+          <mc:Choice Requires="wps">
+            <w:drawing>
+              <wp:anchor distT="0" distB="0" distL="114300" distR="114300" simplePos="0" relativeHeight="251743232" behindDoc="0" locked="0" layoutInCell="1" allowOverlap="1" wp14:anchorId="0F5829A7" wp14:editId="44429900">
+                <wp:simplePos x="0" y="0"/>
+                <wp:positionH relativeFrom="column">
+                  <wp:posOffset>918845</wp:posOffset>
+                </wp:positionH>
+                <wp:positionV relativeFrom="paragraph">
+                  <wp:posOffset>513715</wp:posOffset>
+                </wp:positionV>
+                <wp:extent cx="1097280" cy="328930"/>
+                <wp:effectExtent l="0" t="0" r="26670" b="13970"/>
+                <wp:wrapNone/>
+                <wp:docPr id="36" name="Oval 36"/>
+                <wp:cNvGraphicFramePr>
+                  <a:graphicFrameLocks xmlns:a="http://schemas.openxmlformats.org/drawingml/2006/main" noChangeAspect="1"/>
+                </wp:cNvGraphicFramePr>
+                <a:graphic xmlns:a="http://schemas.openxmlformats.org/drawingml/2006/main">
+                  <a:graphicData uri="http://schemas.microsoft.com/office/word/2010/wordprocessingShape">
+                    <wps:wsp>
+                      <wps:cNvSpPr>
+                        <a:spLocks noChangeAspect="1"/>
+                      </wps:cNvSpPr>
+                      <wps:spPr>
+                        <a:xfrm>
+                          <a:off x="0" y="0"/>
+                          <a:ext cx="1097280" cy="328930"/>
+                        </a:xfrm>
+                        <a:prstGeom prst="ellipse">
+                          <a:avLst/>
+                        </a:prstGeom>
+                        <a:noFill/>
+                        <a:ln w="12700">
+                          <a:solidFill>
+                            <a:schemeClr val="tx1"/>
+                          </a:solidFill>
+                        </a:ln>
+                      </wps:spPr>
+                      <wps:style>
+                        <a:lnRef idx="2">
+                          <a:schemeClr val="accent1">
+                            <a:shade val="50000"/>
+                          </a:schemeClr>
+                        </a:lnRef>
+                        <a:fillRef idx="1">
+                          <a:schemeClr val="accent1"/>
+                        </a:fillRef>
+                        <a:effectRef idx="0">
+                          <a:schemeClr val="accent1"/>
+                        </a:effectRef>
+                        <a:fontRef idx="minor">
+                          <a:schemeClr val="lt1"/>
+                        </a:fontRef>
+                      </wps:style>
+                      <wps:txbx>
+                        <w:txbxContent>
+                          <w:p>
+                            <w:pPr>
+                              <w:jc w:val="center"/>
+                            </w:pPr>
+                          </w:p>
+                        </w:txbxContent>
+                      </wps:txbx>
+                      <wps:bodyPr rot="0" spcFirstLastPara="0" vertOverflow="overflow" horzOverflow="overflow" vert="horz" wrap="square" lIns="91440" tIns="45720" rIns="91440" bIns="45720" numCol="1" spcCol="0" rtlCol="0" fromWordArt="0" anchor="ctr" anchorCtr="0" forceAA="0" compatLnSpc="1">
+                        <a:prstTxWarp prst="textNoShape">
+                          <a:avLst/>
+                        </a:prstTxWarp>
+                        <a:noAutofit/>
+                      </wps:bodyPr>
+                    </wps:wsp>
+                  </a:graphicData>
+                </a:graphic>
+                <wp14:sizeRelH relativeFrom="margin">
+                  <wp14:pctWidth>0</wp14:pctWidth>
+                </wp14:sizeRelH>
+                <wp14:sizeRelV relativeFrom="margin">
+                  <wp14:pctHeight>0</wp14:pctHeight>
+                </wp14:sizeRelV>
+              </wp:anchor>
+            </w:drawing>
+          </mc:Choice>
+          <mc:Fallback>
+            <w:pict>
+              <v:oval id="Oval 36" o:spid="_x0000_s1026" style="position:absolute;margin-left:72.35pt;margin-top:40.45pt;width:86.4pt;height:25.9pt;z-index:251743232;visibility:visible;mso-wrap-style:square;mso-width-percent:0;mso-height-percent:0;mso-wrap-distance-left:9pt;mso-wrap-distance-top:0;mso-wrap-distance-right:9pt;mso-wrap-distance-bottom:0;mso-position-horizontal:absolute;mso-position-horizontal-relative:text;mso-position-vertical:absolute;mso-position-vertical-relative:text;mso-width-percent:0;mso-height-percent:0;mso-width-relative:margin;mso-height-relative:margin;v-text-anchor:middle" o:gfxdata="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" filled="f" strokecolor="black [3213]" strokeweight="1pt">
+                <v:path arrowok="t"/>
+                <o:lock v:ext="edit" aspectratio="t"/>
+                <v:textbox>
+                  <w:txbxContent>
+                    <w:p>
+                      <w:pPr>
+                        <w:jc w:val="center"/>
+                      </w:pPr>
+                    </w:p>
+                  </w:txbxContent>
+                </v:textbox>
+              </v:oval>
+            </w:pict>
+          </mc:Fallback>
+        </mc:AlternateContent>
+      </w:r>
+      <w:r>
+        <w:rPr>
+          <w:noProof/>
+        </w:rPr>
+        <mc:AlternateContent>
+          <mc:Choice Requires="wpg">
+            <w:drawing>
+              <wp:anchor distT="0" distB="0" distL="114300" distR="114300" simplePos="0" relativeHeight="251741184" behindDoc="0" locked="0" layoutInCell="1" allowOverlap="1" wp14:anchorId="4FD58621" wp14:editId="4D8773FB">
+                <wp:simplePos x="0" y="0"/>
+                <wp:positionH relativeFrom="column">
+                  <wp:posOffset>-496491</wp:posOffset>
+                </wp:positionH>
+                <wp:positionV relativeFrom="paragraph">
+                  <wp:posOffset>721519</wp:posOffset>
+                </wp:positionV>
+                <wp:extent cx="956231" cy="532765"/>
+                <wp:effectExtent l="0" t="0" r="53975" b="38735"/>
+                <wp:wrapNone/>
+                <wp:docPr id="8" name="Group 8"/>
+                <wp:cNvGraphicFramePr/>
+                <a:graphic xmlns:a="http://schemas.openxmlformats.org/drawingml/2006/main">
+                  <a:graphicData uri="http://schemas.microsoft.com/office/word/2010/wordprocessingGroup">
+                    <wpg:wgp>
+                      <wpg:cNvGrpSpPr/>
+                      <wpg:grpSpPr>
+                        <a:xfrm>
+                          <a:off x="0" y="0"/>
+                          <a:ext cx="956231" cy="532765"/>
+                          <a:chOff x="0" y="0"/>
+                          <a:chExt cx="956231" cy="532765"/>
+                        </a:xfrm>
+                      </wpg:grpSpPr>
+                      <wps:wsp>
+                        <wps:cNvPr id="2" name="Text Box 2"/>
+                        <wps:cNvSpPr txBox="1"/>
+                        <wps:spPr>
+                          <a:xfrm>
+                            <a:off x="0" y="0"/>
+                            <a:ext cx="839470" cy="372745"/>
+                          </a:xfrm>
+                          <a:prstGeom prst="rect">
+                            <a:avLst/>
+                          </a:prstGeom>
+                          <a:noFill/>
+                          <a:ln w="6350">
+                            <a:solidFill>
+                              <a:schemeClr val="tx1"/>
+                            </a:solidFill>
+                          </a:ln>
+                          <a:effectLst/>
+                        </wps:spPr>
+                        <wps:style>
+                          <a:lnRef idx="0">
+                            <a:schemeClr val="accent1"/>
+                          </a:lnRef>
+                          <a:fillRef idx="0">
+                            <a:schemeClr val="accent1"/>
+                          </a:fillRef>
+                          <a:effectRef idx="0">
+                            <a:schemeClr val="accent1"/>
+                          </a:effectRef>
+                          <a:fontRef idx="minor">
+                            <a:schemeClr val="dk1"/>
+                          </a:fontRef>
+                        </wps:style>
+                        <wps:txbx>
+                          <w:txbxContent>
+                            <w:p>
+                              <w:pPr>
+                                <w:spacing w:after="0"/>
+                                <w:jc w:val="center"/>
+                                <w:rPr>
+                                  <w:sz w:val="18"/>
+                                </w:rPr>
+                              </w:pPr>
+                              <w:r>
+                                <w:rPr>
+                                  <w:rFonts w:ascii="Times New Roman" w:eastAsiaTheme="minorEastAsia" w:hAnsi="Times New Roman" w:cs="Times New Roman"/>
+                                  <w:sz w:val="18"/>
+                                </w:rPr>
+                                <w:t>(</w:t>
+                              </w:r>
+                              <w:proofErr w:type="gramStart"/>
+                              <w:r>
+                                <w:rPr>
+                                  <w:rFonts w:ascii="Times New Roman" w:eastAsiaTheme="minorEastAsia" w:hAnsi="Times New Roman" w:cs="Times New Roman"/>
+                                  <w:sz w:val="18"/>
+                                </w:rPr>
+                                <w:t>hockey</w:t>
+                              </w:r>
+                              <w:proofErr w:type="gramEnd"/>
+                              <w:r>
+                                <w:rPr>
+                                  <w:rFonts w:ascii="Times New Roman" w:eastAsiaTheme="minorEastAsia" w:hAnsi="Times New Roman" w:cs="Times New Roman"/>
+                                  <w:sz w:val="18"/>
+                                </w:rPr>
+                                <w:t xml:space="preserve"> puck,</w:t>
+                              </w:r>
+                              <w:r>
+                                <w:rPr>
+                                  <w:rFonts w:ascii="Times New Roman" w:eastAsiaTheme="minorEastAsia" w:hAnsi="Times New Roman" w:cs="Times New Roman"/>
+                                  <w:sz w:val="18"/>
+                                </w:rPr>
+                                <w:t xml:space="preserve"> </w:t>
+                              </w:r>
+                              <w:r>
+                                <w:rPr>
+                                  <w:rFonts w:ascii="Times New Roman" w:eastAsiaTheme="minorEastAsia" w:hAnsi="Times New Roman" w:cs="Times New Roman"/>
+                                  <w:sz w:val="18"/>
+                                </w:rPr>
+                                <w:t>not a donut)</w:t>
+                              </w:r>
+                            </w:p>
+                          </w:txbxContent>
+                        </wps:txbx>
+                        <wps:bodyPr rot="0" spcFirstLastPara="0" vertOverflow="overflow" horzOverflow="overflow" vert="horz" wrap="square" lIns="91440" tIns="45720" rIns="91440" bIns="45720" numCol="1" spcCol="0" rtlCol="0" fromWordArt="0" anchor="t" anchorCtr="0" forceAA="0" compatLnSpc="1">
+                          <a:prstTxWarp prst="textNoShape">
+                            <a:avLst/>
+                          </a:prstTxWarp>
+                          <a:noAutofit/>
+                        </wps:bodyPr>
+                      </wps:wsp>
+                      <wps:wsp>
+                        <wps:cNvPr id="5" name="Freeform 5"/>
+                        <wps:cNvSpPr/>
+                        <wps:spPr>
+                          <a:xfrm>
+                            <a:off x="582216" y="371475"/>
+                            <a:ext cx="374015" cy="161290"/>
+                          </a:xfrm>
+                          <a:custGeom>
+                            <a:avLst/>
+                            <a:gdLst>
+                              <a:gd name="connsiteX0" fmla="*/ 0 w 281763"/>
+                              <a:gd name="connsiteY0" fmla="*/ 686 h 125854"/>
+                              <a:gd name="connsiteX1" fmla="*/ 207335 w 281763"/>
+                              <a:gd name="connsiteY1" fmla="*/ 16635 h 125854"/>
+                              <a:gd name="connsiteX2" fmla="*/ 101010 w 281763"/>
+                              <a:gd name="connsiteY2" fmla="*/ 112328 h 125854"/>
+                              <a:gd name="connsiteX3" fmla="*/ 281763 w 281763"/>
+                              <a:gd name="connsiteY3" fmla="*/ 122961 h 125854"/>
+                              <a:gd name="connsiteX0" fmla="*/ 7 w 281770"/>
+                              <a:gd name="connsiteY0" fmla="*/ 0 h 125168"/>
+                              <a:gd name="connsiteX1" fmla="*/ 207342 w 281770"/>
+                              <a:gd name="connsiteY1" fmla="*/ 15949 h 125168"/>
+                              <a:gd name="connsiteX2" fmla="*/ 101017 w 281770"/>
+                              <a:gd name="connsiteY2" fmla="*/ 111642 h 125168"/>
+                              <a:gd name="connsiteX3" fmla="*/ 281770 w 281770"/>
+                              <a:gd name="connsiteY3" fmla="*/ 122275 h 125168"/>
+                              <a:gd name="connsiteX0" fmla="*/ 7 w 281770"/>
+                              <a:gd name="connsiteY0" fmla="*/ 2099 h 128108"/>
+                              <a:gd name="connsiteX1" fmla="*/ 207342 w 281770"/>
+                              <a:gd name="connsiteY1" fmla="*/ 2099 h 128108"/>
+                              <a:gd name="connsiteX2" fmla="*/ 101017 w 281770"/>
+                              <a:gd name="connsiteY2" fmla="*/ 113741 h 128108"/>
+                              <a:gd name="connsiteX3" fmla="*/ 281770 w 281770"/>
+                              <a:gd name="connsiteY3" fmla="*/ 124374 h 128108"/>
+                              <a:gd name="connsiteX0" fmla="*/ 0 w 281763"/>
+                              <a:gd name="connsiteY0" fmla="*/ 0 h 126009"/>
+                              <a:gd name="connsiteX1" fmla="*/ 101010 w 281763"/>
+                              <a:gd name="connsiteY1" fmla="*/ 111642 h 126009"/>
+                              <a:gd name="connsiteX2" fmla="*/ 281763 w 281763"/>
+                              <a:gd name="connsiteY2" fmla="*/ 122275 h 126009"/>
+                              <a:gd name="connsiteX0" fmla="*/ 0 w 281763"/>
+                              <a:gd name="connsiteY0" fmla="*/ 0 h 162847"/>
+                              <a:gd name="connsiteX1" fmla="*/ 93856 w 281763"/>
+                              <a:gd name="connsiteY1" fmla="*/ 158180 h 162847"/>
+                              <a:gd name="connsiteX2" fmla="*/ 281763 w 281763"/>
+                              <a:gd name="connsiteY2" fmla="*/ 122275 h 162847"/>
+                              <a:gd name="connsiteX0" fmla="*/ 0 w 281763"/>
+                              <a:gd name="connsiteY0" fmla="*/ 0 h 172378"/>
+                              <a:gd name="connsiteX1" fmla="*/ 93856 w 281763"/>
+                              <a:gd name="connsiteY1" fmla="*/ 158180 h 172378"/>
+                              <a:gd name="connsiteX2" fmla="*/ 281763 w 281763"/>
+                              <a:gd name="connsiteY2" fmla="*/ 122275 h 172378"/>
+                              <a:gd name="connsiteX0" fmla="*/ 0 w 374783"/>
+                              <a:gd name="connsiteY0" fmla="*/ 0 h 160236"/>
+                              <a:gd name="connsiteX1" fmla="*/ 93856 w 374783"/>
+                              <a:gd name="connsiteY1" fmla="*/ 158180 h 160236"/>
+                              <a:gd name="connsiteX2" fmla="*/ 374783 w 374783"/>
+                              <a:gd name="connsiteY2" fmla="*/ 93026 h 160236"/>
+                              <a:gd name="connsiteX0" fmla="*/ 0 w 374783"/>
+                              <a:gd name="connsiteY0" fmla="*/ 0 h 161729"/>
+                              <a:gd name="connsiteX1" fmla="*/ 93856 w 374783"/>
+                              <a:gd name="connsiteY1" fmla="*/ 158180 h 161729"/>
+                              <a:gd name="connsiteX2" fmla="*/ 374783 w 374783"/>
+                              <a:gd name="connsiteY2" fmla="*/ 93026 h 161729"/>
+                              <a:gd name="connsiteX0" fmla="*/ 0 w 374783"/>
+                              <a:gd name="connsiteY0" fmla="*/ 0 h 161729"/>
+                              <a:gd name="connsiteX1" fmla="*/ 93856 w 374783"/>
+                              <a:gd name="connsiteY1" fmla="*/ 158180 h 161729"/>
+                              <a:gd name="connsiteX2" fmla="*/ 374783 w 374783"/>
+                              <a:gd name="connsiteY2" fmla="*/ 93026 h 161729"/>
+                              <a:gd name="connsiteX0" fmla="*/ 0 w 374783"/>
+                              <a:gd name="connsiteY0" fmla="*/ 0 h 161729"/>
+                              <a:gd name="connsiteX1" fmla="*/ 93856 w 374783"/>
+                              <a:gd name="connsiteY1" fmla="*/ 158180 h 161729"/>
+                              <a:gd name="connsiteX2" fmla="*/ 374783 w 374783"/>
+                              <a:gd name="connsiteY2" fmla="*/ 93026 h 161729"/>
+                            </a:gdLst>
+                            <a:ahLst/>
+                            <a:cxnLst>
+                              <a:cxn ang="0">
+                                <a:pos x="connsiteX0" y="connsiteY0"/>
+                              </a:cxn>
+                              <a:cxn ang="0">
+                                <a:pos x="connsiteX1" y="connsiteY1"/>
+                              </a:cxn>
+                              <a:cxn ang="0">
+                                <a:pos x="connsiteX2" y="connsiteY2"/>
+                              </a:cxn>
+                            </a:cxnLst>
+                            <a:rect l="l" t="t" r="r" b="b"/>
+                            <a:pathLst>
+                              <a:path w="374783" h="161729">
+                                <a:moveTo>
+                                  <a:pt x="0" y="0"/>
+                                </a:moveTo>
+                                <a:cubicBezTo>
+                                  <a:pt x="6727" y="127126"/>
+                                  <a:pt x="31392" y="142676"/>
+                                  <a:pt x="93856" y="158180"/>
+                                </a:cubicBezTo>
+                                <a:cubicBezTo>
+                                  <a:pt x="156320" y="173684"/>
+                                  <a:pt x="279872" y="135914"/>
+                                  <a:pt x="374783" y="93026"/>
+                                </a:cubicBezTo>
+                              </a:path>
+                            </a:pathLst>
+                          </a:custGeom>
+                          <a:noFill/>
+                          <a:ln w="6350">
+                            <a:solidFill>
+                              <a:schemeClr val="tx1"/>
+                            </a:solidFill>
+                            <a:headEnd type="none" w="med" len="med"/>
+                            <a:tailEnd type="stealth" w="med" len="med"/>
+                          </a:ln>
+                        </wps:spPr>
+                        <wps:style>
+                          <a:lnRef idx="2">
+                            <a:schemeClr val="accent1">
+                              <a:shade val="50000"/>
+                            </a:schemeClr>
+                          </a:lnRef>
+                          <a:fillRef idx="1">
+                            <a:schemeClr val="accent1"/>
+                          </a:fillRef>
+                          <a:effectRef idx="0">
+                            <a:schemeClr val="accent1"/>
+                          </a:effectRef>
+                          <a:fontRef idx="minor">
+                            <a:schemeClr val="lt1"/>
+                          </a:fontRef>
+                        </wps:style>
+                        <wps:bodyPr rot="0" spcFirstLastPara="0" vertOverflow="overflow" horzOverflow="overflow" vert="horz" wrap="square" lIns="91440" tIns="45720" rIns="91440" bIns="45720" numCol="1" spcCol="0" rtlCol="0" fromWordArt="0" anchor="ctr" anchorCtr="0" forceAA="0" compatLnSpc="1">
+                          <a:prstTxWarp prst="textNoShape">
+                            <a:avLst/>
+                          </a:prstTxWarp>
+                          <a:noAutofit/>
+                        </wps:bodyPr>
+                      </wps:wsp>
+                    </wpg:wgp>
+                  </a:graphicData>
+                </a:graphic>
+              </wp:anchor>
+            </w:drawing>
+          </mc:Choice>
+          <mc:Fallback>
+            <w:pict>
+              <v:group id="Group 8" o:spid="_x0000_s1027" style="position:absolute;margin-left:-39.1pt;margin-top:56.8pt;width:75.3pt;height:41.95pt;z-index:251741184" coordsize="9562,5327" o:gfxdata="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">
+                <v:shapetype id="_x0000_t202" coordsize="21600,21600" o:spt="202" path="m,l,21600r21600,l21600,xe">
+                  <v:stroke joinstyle="miter"/>
+                  <v:path gradientshapeok="t" o:connecttype="rect"/>
+                </v:shapetype>
+                <v:shape id="Text Box 2" o:spid="_x0000_s1028" type="#_x0000_t202" style="position:absolute;width:8394;height:3727;visibility:visible;mso-wrap-style:square;v-text-anchor:top" o:gfxdata="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" filled="f" strokecolor="black [3213]" strokeweight=".5pt">
+                  <v:textbox>
+                    <w:txbxContent>
+                      <w:p>
+                        <w:pPr>
+                          <w:spacing w:after="0"/>
+                          <w:jc w:val="center"/>
+                          <w:rPr>
+                            <w:sz w:val="18"/>
+                          </w:rPr>
+                        </w:pPr>
+                        <w:r>
+                          <w:rPr>
+                            <w:rFonts w:ascii="Times New Roman" w:eastAsiaTheme="minorEastAsia" w:hAnsi="Times New Roman" w:cs="Times New Roman"/>
+                            <w:sz w:val="18"/>
+                          </w:rPr>
+                          <w:t>(</w:t>
+                        </w:r>
+                        <w:proofErr w:type="gramStart"/>
+                        <w:r>
+                          <w:rPr>
+                            <w:rFonts w:ascii="Times New Roman" w:eastAsiaTheme="minorEastAsia" w:hAnsi="Times New Roman" w:cs="Times New Roman"/>
+                            <w:sz w:val="18"/>
+                          </w:rPr>
+                          <w:t>hockey</w:t>
+                        </w:r>
+                        <w:proofErr w:type="gramEnd"/>
+                        <w:r>
+                          <w:rPr>
+                            <w:rFonts w:ascii="Times New Roman" w:eastAsiaTheme="minorEastAsia" w:hAnsi="Times New Roman" w:cs="Times New Roman"/>
+                            <w:sz w:val="18"/>
+                          </w:rPr>
+                          <w:t xml:space="preserve"> puck,</w:t>
+                        </w:r>
+                        <w:r>
+                          <w:rPr>
+                            <w:rFonts w:ascii="Times New Roman" w:eastAsiaTheme="minorEastAsia" w:hAnsi="Times New Roman" w:cs="Times New Roman"/>
+                            <w:sz w:val="18"/>
+                          </w:rPr>
+                          <w:t xml:space="preserve"> </w:t>
+                        </w:r>
+                        <w:r>
+                          <w:rPr>
+                            <w:rFonts w:ascii="Times New Roman" w:eastAsiaTheme="minorEastAsia" w:hAnsi="Times New Roman" w:cs="Times New Roman"/>
+                            <w:sz w:val="18"/>
+                          </w:rPr>
+                          <w:t>not a donut)</w:t>
+                        </w:r>
+                      </w:p>
+                    </w:txbxContent>
+                  </v:textbox>
+                </v:shape>
+                <v:shape id="Freeform 5" o:spid="_x0000_s1029" style="position:absolute;left:5822;top:3714;width:3740;height:1613;visibility:visible;mso-wrap-style:square;v-text-anchor:middle" coordsize="374783,161729" o:gfxdata="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" path="m,c6727,127126,31392,142676,93856,158180v62464,15504,186016,-22266,280927,-65154e" filled="f" strokecolor="black [3213]" strokeweight=".5pt">
+                  <v:stroke endarrow="classic"/>
+                  <v:path arrowok="t" o:connecttype="custom" o:connectlocs="0,0;93664,157751;374015,92773" o:connectangles="0,0,0"/>
+                </v:shape>
+              </v:group>
+            </w:pict>
+          </mc:Fallback>
+        </mc:AlternateContent>
+      </w:r>
+      <w:r>
+        <w:rPr>
+          <w:noProof/>
+        </w:rPr>
+        <mc:AlternateContent>
+          <mc:Choice Requires="wps">
+            <w:drawing>
+              <wp:anchor distT="0" distB="0" distL="114300" distR="114300" simplePos="0" relativeHeight="251735040" behindDoc="0" locked="0" layoutInCell="1" allowOverlap="1" wp14:anchorId="607955C6" wp14:editId="29DC74DB">
                 <wp:simplePos x="0" y="0"/>
                 <wp:positionH relativeFrom="column">
                   <wp:posOffset>167640</wp:posOffset>
@@ -74,13 +1251,7 @@
                                   <w:rPr>
                                     <w:rFonts w:ascii="Cambria Math" w:hAnsi="Cambria Math"/>
                                   </w:rPr>
-                                  <m:t>ρ=C</m:t>
-                                </m:r>
-                                <m:r>
-                                  <w:rPr>
-                                    <w:rFonts w:ascii="Cambria Math" w:hAnsi="Cambria Math"/>
-                                  </w:rPr>
-                                  <m:t>r</m:t>
+                                  <m:t>ρ=Cr</m:t>
                                 </m:r>
                               </m:oMath>
                             </m:oMathPara>
@@ -104,11 +1275,7 @@
           </mc:Choice>
           <mc:Fallback>
             <w:pict>
-              <v:shapetype id="_x0000_t202" coordsize="21600,21600" o:spt="202" path="m,l,21600r21600,l21600,xe">
-                <v:stroke joinstyle="miter"/>
-                <v:path gradientshapeok="t" o:connecttype="rect"/>
-              </v:shapetype>
-              <v:shape id="Text Box 57" o:spid="_x0000_s1026" type="#_x0000_t202" style="position:absolute;margin-left:13.2pt;margin-top:117.05pt;width:69pt;height:25.35pt;z-index:251736064;visibility:visible;mso-wrap-style:square;mso-width-percent:0;mso-wrap-distance-left:9pt;mso-wrap-distance-top:0;mso-wrap-distance-right:9pt;mso-wrap-distance-bottom:0;mso-position-horizontal:absolute;mso-position-horizontal-relative:text;mso-position-vertical:absolute;mso-position-vertical-relative:text;mso-width-percent:0;mso-width-relative:margin;v-text-anchor:top" o:gfxdata="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" filled="f" stroked="f" strokeweight=".5pt">
+              <v:shape id="Text Box 57" o:spid="_x0000_s1030" type="#_x0000_t202" style="position:absolute;margin-left:13.2pt;margin-top:117.05pt;width:69pt;height:25.35pt;z-index:251735040;visibility:visible;mso-wrap-style:square;mso-width-percent:0;mso-wrap-distance-left:9pt;mso-wrap-distance-top:0;mso-wrap-distance-right:9pt;mso-wrap-distance-bottom:0;mso-position-horizontal:absolute;mso-position-horizontal-relative:text;mso-position-vertical:absolute;mso-position-vertical-relative:text;mso-width-percent:0;mso-width-relative:margin;v-text-anchor:top" o:gfxdata="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" filled="f" stroked="f" strokeweight=".5pt">
                 <v:textbox>
                   <w:txbxContent>
                     <w:p>
@@ -118,13 +1285,7 @@
                             <w:rPr>
                               <w:rFonts w:ascii="Cambria Math" w:hAnsi="Cambria Math"/>
                             </w:rPr>
-                            <m:t>ρ=C</m:t>
-                          </m:r>
-                          <m:r>
-                            <w:rPr>
-                              <w:rFonts w:ascii="Cambria Math" w:hAnsi="Cambria Math"/>
-                            </w:rPr>
-                            <m:t>r</m:t>
+                            <m:t>ρ=Cr</m:t>
                           </m:r>
                         </m:oMath>
                       </m:oMathPara>
@@ -146,7 +1307,7 @@
         <mc:AlternateContent>
           <mc:Choice Requires="wps">
             <w:drawing>
-              <wp:anchor distT="0" distB="0" distL="114300" distR="114300" simplePos="0" relativeHeight="251734016" behindDoc="0" locked="0" layoutInCell="1" allowOverlap="1" wp14:anchorId="52F10139" wp14:editId="02C8D136">
+              <wp:anchor distT="0" distB="0" distL="114300" distR="114300" simplePos="0" relativeHeight="251732992" behindDoc="0" locked="0" layoutInCell="1" allowOverlap="1" wp14:anchorId="097BCCEE" wp14:editId="6D7171FE">
                 <wp:simplePos x="0" y="0"/>
                 <wp:positionH relativeFrom="column">
                   <wp:posOffset>1629095</wp:posOffset>
@@ -221,11 +1382,7 @@
           </mc:Choice>
           <mc:Fallback>
             <w:pict>
-              <v:shapetype id="_x0000_t202" coordsize="21600,21600" o:spt="202" path="m,l,21600r21600,l21600,xe">
-                <v:stroke joinstyle="miter"/>
-                <v:path gradientshapeok="t" o:connecttype="rect"/>
-              </v:shapetype>
-              <v:shape id="Text Box 175" o:spid="_x0000_s1026" type="#_x0000_t202" style="position:absolute;margin-left:128.3pt;margin-top:45.1pt;width:26pt;height:25.35pt;z-index:251734016;visibility:visible;mso-wrap-style:square;mso-wrap-distance-left:9pt;mso-wrap-distance-top:0;mso-wrap-distance-right:9pt;mso-wrap-distance-bottom:0;mso-position-horizontal:absolute;mso-position-horizontal-relative:text;mso-position-vertical:absolute;mso-position-vertical-relative:text;v-text-anchor:top" o:gfxdata="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" filled="f" stroked="f" strokeweight=".5pt">
+              <v:shape id="Text Box 175" o:spid="_x0000_s1031" type="#_x0000_t202" style="position:absolute;margin-left:128.3pt;margin-top:45.1pt;width:26pt;height:25.35pt;z-index:251732992;visibility:visible;mso-wrap-style:square;mso-wrap-distance-left:9pt;mso-wrap-distance-top:0;mso-wrap-distance-right:9pt;mso-wrap-distance-bottom:0;mso-position-horizontal:absolute;mso-position-horizontal-relative:text;mso-position-vertical:absolute;mso-position-vertical-relative:text;v-text-anchor:top" o:gfxdata="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" filled="f" stroked="f" strokeweight=".5pt">
                 <v:textbox>
                   <w:txbxContent>
                     <w:p>
@@ -257,7 +1414,7 @@
         <mc:AlternateContent>
           <mc:Choice Requires="wps">
             <w:drawing>
-              <wp:anchor distT="0" distB="0" distL="114300" distR="114300" simplePos="0" relativeHeight="251732992" behindDoc="0" locked="0" layoutInCell="1" allowOverlap="1" wp14:anchorId="79B735B7" wp14:editId="049493A6">
+              <wp:anchor distT="0" distB="0" distL="114300" distR="114300" simplePos="0" relativeHeight="251731968" behindDoc="0" locked="0" layoutInCell="1" allowOverlap="1" wp14:anchorId="342F0B92" wp14:editId="0BDBA1E8">
                 <wp:simplePos x="0" y="0"/>
                 <wp:positionH relativeFrom="column">
                   <wp:posOffset>1466530</wp:posOffset>
@@ -320,7 +1477,7 @@
                 <v:path arrowok="t" fillok="f" o:connecttype="none"/>
                 <o:lock v:ext="edit" shapetype="t"/>
               </v:shapetype>
-              <v:shape id="Straight Arrow Connector 174" o:spid="_x0000_s1026" type="#_x0000_t32" style="position:absolute;margin-left:115.45pt;margin-top:52.65pt;width:35.4pt;height:0;z-index:251732992;visibility:visible;mso-wrap-style:square;mso-width-percent:0;mso-wrap-distance-left:9pt;mso-wrap-distance-top:0;mso-wrap-distance-right:9pt;mso-wrap-distance-bottom:0;mso-position-horizontal:absolute;mso-position-horizontal-relative:text;mso-position-vertical:absolute;mso-position-vertical-relative:text;mso-width-percent:0;mso-width-relative:margin" o:gfxdata="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" strokecolor="black [3213]">
+              <v:shape id="Straight Arrow Connector 174" o:spid="_x0000_s1026" type="#_x0000_t32" style="position:absolute;margin-left:115.45pt;margin-top:52.65pt;width:35.4pt;height:0;z-index:251731968;visibility:visible;mso-wrap-style:square;mso-width-percent:0;mso-wrap-distance-left:9pt;mso-wrap-distance-top:0;mso-wrap-distance-right:9pt;mso-wrap-distance-bottom:0;mso-position-horizontal:absolute;mso-position-horizontal-relative:text;mso-position-vertical:absolute;mso-position-vertical-relative:text;mso-width-percent:0;mso-width-relative:margin" o:gfxdata="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" strokecolor="black [3213]">
                 <v:stroke endarrow="open" endarrowwidth="narrow" endarrowlength="short"/>
               </v:shape>
             </w:pict>
@@ -337,7 +1494,7 @@
         <mc:AlternateContent>
           <mc:Choice Requires="wps">
             <w:drawing>
-              <wp:anchor distT="0" distB="0" distL="114300" distR="114300" simplePos="0" relativeHeight="251714560" behindDoc="0" locked="0" layoutInCell="1" allowOverlap="1" wp14:anchorId="08F9E03C" wp14:editId="751C0ECC">
+              <wp:anchor distT="0" distB="0" distL="114300" distR="114300" simplePos="0" relativeHeight="251713536" behindDoc="0" locked="0" layoutInCell="1" allowOverlap="1" wp14:anchorId="03DEE7CC" wp14:editId="196F3E86">
                 <wp:simplePos x="0" y="0"/>
                 <wp:positionH relativeFrom="column">
                   <wp:posOffset>3392354</wp:posOffset>
@@ -415,7 +1572,7 @@
           </mc:Choice>
           <mc:Fallback>
             <w:pict>
-              <v:shape id="Text Box 68" o:spid="_x0000_s1027" type="#_x0000_t202" style="position:absolute;margin-left:267.1pt;margin-top:7.95pt;width:28.45pt;height:25.35pt;z-index:251714560;visibility:visible;mso-wrap-style:square;mso-width-percent:0;mso-wrap-distance-left:9pt;mso-wrap-distance-top:0;mso-wrap-distance-right:9pt;mso-wrap-distance-bottom:0;mso-position-horizontal:absolute;mso-position-horizontal-relative:text;mso-position-vertical:absolute;mso-position-vertical-relative:text;mso-width-percent:0;mso-width-relative:margin;v-text-anchor:top" o:gfxdata="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" filled="f" stroked="f" strokeweight=".5pt">
+              <v:shape id="Text Box 68" o:spid="_x0000_s1032" type="#_x0000_t202" style="position:absolute;margin-left:267.1pt;margin-top:7.95pt;width:28.45pt;height:25.35pt;z-index:251713536;visibility:visible;mso-wrap-style:square;mso-width-percent:0;mso-wrap-distance-left:9pt;mso-wrap-distance-top:0;mso-wrap-distance-right:9pt;mso-wrap-distance-bottom:0;mso-position-horizontal:absolute;mso-position-horizontal-relative:text;mso-position-vertical:absolute;mso-position-vertical-relative:text;mso-width-percent:0;mso-width-relative:margin;v-text-anchor:top" o:gfxdata="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" filled="f" stroked="f" strokeweight=".5pt">
                 <v:textbox>
                   <w:txbxContent>
                     <w:p>
@@ -447,7 +1604,7 @@
         <mc:AlternateContent>
           <mc:Choice Requires="wps">
             <w:drawing>
-              <wp:anchor distT="0" distB="0" distL="114300" distR="114300" simplePos="0" relativeHeight="251721728" behindDoc="0" locked="0" layoutInCell="1" allowOverlap="1" wp14:anchorId="39A762C9" wp14:editId="65857FFA">
+              <wp:anchor distT="0" distB="0" distL="114300" distR="114300" simplePos="0" relativeHeight="251720704" behindDoc="0" locked="0" layoutInCell="1" allowOverlap="1" wp14:anchorId="5BBE641C" wp14:editId="32136050">
                 <wp:simplePos x="0" y="0"/>
                 <wp:positionH relativeFrom="column">
                   <wp:posOffset>4445950</wp:posOffset>
@@ -522,7 +1679,7 @@
           </mc:Choice>
           <mc:Fallback>
             <w:pict>
-              <v:shape id="Text Box 169" o:spid="_x0000_s1028" type="#_x0000_t202" style="position:absolute;margin-left:350.05pt;margin-top:94.15pt;width:26pt;height:25.35pt;z-index:251721728;visibility:visible;mso-wrap-style:square;mso-wrap-distance-left:9pt;mso-wrap-distance-top:0;mso-wrap-distance-right:9pt;mso-wrap-distance-bottom:0;mso-position-horizontal:absolute;mso-position-horizontal-relative:text;mso-position-vertical:absolute;mso-position-vertical-relative:text;v-text-anchor:top" o:gfxdata="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" filled="f" stroked="f" strokeweight=".5pt">
+              <v:shape id="Text Box 169" o:spid="_x0000_s1033" type="#_x0000_t202" style="position:absolute;margin-left:350.05pt;margin-top:94.15pt;width:26pt;height:25.35pt;z-index:251720704;visibility:visible;mso-wrap-style:square;mso-wrap-distance-left:9pt;mso-wrap-distance-top:0;mso-wrap-distance-right:9pt;mso-wrap-distance-bottom:0;mso-position-horizontal:absolute;mso-position-horizontal-relative:text;mso-position-vertical:absolute;mso-position-vertical-relative:text;v-text-anchor:top" o:gfxdata="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" filled="f" stroked="f" strokeweight=".5pt">
                 <v:textbox>
                   <w:txbxContent>
                     <w:p>
@@ -554,7 +1711,7 @@
         <mc:AlternateContent>
           <mc:Choice Requires="wps">
             <w:drawing>
-              <wp:anchor distT="0" distB="0" distL="114300" distR="114300" simplePos="0" relativeHeight="251708416" behindDoc="0" locked="0" layoutInCell="1" allowOverlap="1" wp14:anchorId="4D8B742F" wp14:editId="79F50B28">
+              <wp:anchor distT="0" distB="0" distL="114300" distR="114300" simplePos="0" relativeHeight="251707392" behindDoc="0" locked="0" layoutInCell="1" allowOverlap="1" wp14:anchorId="2C62A43F" wp14:editId="5F43CDCA">
                 <wp:simplePos x="0" y="0"/>
                 <wp:positionH relativeFrom="column">
                   <wp:posOffset>3535045</wp:posOffset>
@@ -650,7 +1807,7 @@
           </mc:Choice>
           <mc:Fallback>
             <w:pict>
-              <v:shape id="Text Box 165" o:spid="_x0000_s1029" type="#_x0000_t202" style="position:absolute;margin-left:278.35pt;margin-top:119.8pt;width:111.25pt;height:21.8pt;z-index:251708416;visibility:visible;mso-wrap-style:square;mso-width-percent:0;mso-height-percent:0;mso-wrap-distance-left:9pt;mso-wrap-distance-top:0;mso-wrap-distance-right:9pt;mso-wrap-distance-bottom:0;mso-position-horizontal:absolute;mso-position-horizontal-relative:text;mso-position-vertical:absolute;mso-position-vertical-relative:text;mso-width-percent:0;mso-height-percent:0;mso-width-relative:margin;mso-height-relative:margin;v-text-anchor:top" o:gfxdata="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" filled="f" stroked="f" strokeweight=".5pt">
+              <v:shape id="Text Box 165" o:spid="_x0000_s1034" type="#_x0000_t202" style="position:absolute;margin-left:278.35pt;margin-top:119.8pt;width:111.25pt;height:21.8pt;z-index:251707392;visibility:visible;mso-wrap-style:square;mso-width-percent:0;mso-height-percent:0;mso-wrap-distance-left:9pt;mso-wrap-distance-top:0;mso-wrap-distance-right:9pt;mso-wrap-distance-bottom:0;mso-position-horizontal:absolute;mso-position-horizontal-relative:text;mso-position-vertical:absolute;mso-position-vertical-relative:text;mso-width-percent:0;mso-height-percent:0;mso-width-relative:margin;mso-height-relative:margin;v-text-anchor:top" o:gfxdata="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" filled="f" stroked="f" strokeweight=".5pt">
                 <v:textbox>
                   <w:txbxContent>
                     <w:p>
@@ -676,13 +1833,7 @@
                           <w:rPr>
                             <w:rFonts w:ascii="Cambria Math" w:hAnsi="Cambria Math"/>
                           </w:rPr>
-                          <m:t>dV</m:t>
-                        </m:r>
-                        <m:r>
-                          <w:rPr>
-                            <w:rFonts w:ascii="Cambria Math" w:hAnsi="Cambria Math"/>
-                          </w:rPr>
-                          <m:t>=</m:t>
+                          <m:t>dV=</m:t>
                         </m:r>
                       </m:oMath>
                     </w:p>
@@ -703,7 +1854,7 @@
         <mc:AlternateContent>
           <mc:Choice Requires="wps">
             <w:drawing>
-              <wp:anchor distT="0" distB="0" distL="114300" distR="114300" simplePos="0" relativeHeight="251702272" behindDoc="0" locked="0" layoutInCell="1" allowOverlap="1" wp14:anchorId="48BA06CD" wp14:editId="23A3B753">
+              <wp:anchor distT="0" distB="0" distL="114300" distR="114300" simplePos="0" relativeHeight="251701248" behindDoc="0" locked="0" layoutInCell="1" allowOverlap="1" wp14:anchorId="473AB478" wp14:editId="322A43A0">
                 <wp:simplePos x="0" y="0"/>
                 <wp:positionH relativeFrom="column">
                   <wp:posOffset>961390</wp:posOffset>
@@ -765,7 +1916,7 @@
           </mc:Choice>
           <mc:Fallback>
             <w:pict>
-              <v:shape id="Straight Arrow Connector 161" o:spid="_x0000_s1026" type="#_x0000_t32" style="position:absolute;margin-left:75.7pt;margin-top:25.2pt;width:6.6pt;height:22.25pt;z-index:251702272;visibility:visible;mso-wrap-style:square;mso-width-percent:0;mso-height-percent:0;mso-wrap-distance-left:9pt;mso-wrap-distance-top:0;mso-wrap-distance-right:9pt;mso-wrap-distance-bottom:0;mso-position-horizontal:absolute;mso-position-horizontal-relative:text;mso-position-vertical:absolute;mso-position-vertical-relative:text;mso-width-percent:0;mso-height-percent:0;mso-width-relative:margin;mso-height-relative:margin" o:gfxdata="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" strokecolor="black [3213]">
+              <v:shape id="Straight Arrow Connector 161" o:spid="_x0000_s1026" type="#_x0000_t32" style="position:absolute;margin-left:75.7pt;margin-top:25.2pt;width:6.6pt;height:22.25pt;z-index:251701248;visibility:visible;mso-wrap-style:square;mso-width-percent:0;mso-height-percent:0;mso-wrap-distance-left:9pt;mso-wrap-distance-top:0;mso-wrap-distance-right:9pt;mso-wrap-distance-bottom:0;mso-position-horizontal:absolute;mso-position-horizontal-relative:text;mso-position-vertical:absolute;mso-position-vertical-relative:text;mso-width-percent:0;mso-height-percent:0;mso-width-relative:margin;mso-height-relative:margin" o:gfxdata="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" strokecolor="black [3213]">
                 <v:stroke endarrow="block"/>
               </v:shape>
             </w:pict>
@@ -782,7 +1933,7 @@
         <mc:AlternateContent>
           <mc:Choice Requires="wps">
             <w:drawing>
-              <wp:anchor distT="0" distB="0" distL="114300" distR="114300" simplePos="0" relativeHeight="251716608" behindDoc="0" locked="0" layoutInCell="1" allowOverlap="1" wp14:anchorId="5ABC9E41" wp14:editId="110FF8CF">
+              <wp:anchor distT="0" distB="0" distL="114300" distR="114300" simplePos="0" relativeHeight="251715584" behindDoc="0" locked="0" layoutInCell="1" allowOverlap="1" wp14:anchorId="1A711769" wp14:editId="7F9BD927">
                 <wp:simplePos x="0" y="0"/>
                 <wp:positionH relativeFrom="column">
                   <wp:posOffset>1790409</wp:posOffset>
@@ -862,7 +2013,7 @@
           </mc:Choice>
           <mc:Fallback>
             <w:pict>
-              <v:shape id="Text Box 166" o:spid="_x0000_s1030" type="#_x0000_t202" style="position:absolute;margin-left:141pt;margin-top:2.75pt;width:19.8pt;height:25.35pt;z-index:251716608;visibility:visible;mso-wrap-style:square;mso-width-percent:0;mso-wrap-distance-left:9pt;mso-wrap-distance-top:0;mso-wrap-distance-right:9pt;mso-wrap-distance-bottom:0;mso-position-horizontal:absolute;mso-position-horizontal-relative:text;mso-position-vertical:absolute;mso-position-vertical-relative:text;mso-width-percent:0;mso-width-relative:margin;v-text-anchor:top" o:gfxdata="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" fillcolor="white [3212]" stroked="f" strokeweight=".5pt">
+              <v:shape id="Text Box 166" o:spid="_x0000_s1035" type="#_x0000_t202" style="position:absolute;margin-left:141pt;margin-top:2.75pt;width:19.8pt;height:25.35pt;z-index:251715584;visibility:visible;mso-wrap-style:square;mso-width-percent:0;mso-wrap-distance-left:9pt;mso-wrap-distance-top:0;mso-wrap-distance-right:9pt;mso-wrap-distance-bottom:0;mso-position-horizontal:absolute;mso-position-horizontal-relative:text;mso-position-vertical:absolute;mso-position-vertical-relative:text;mso-width-percent:0;mso-width-relative:margin;v-text-anchor:top" o:gfxdata="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" fillcolor="white [3212]" stroked="f" strokeweight=".5pt">
                 <v:textbox>
                   <w:txbxContent>
                     <w:p>
@@ -894,7 +2045,7 @@
         <mc:AlternateContent>
           <mc:Choice Requires="wps">
             <w:drawing>
-              <wp:anchor distT="0" distB="0" distL="114300" distR="114300" simplePos="0" relativeHeight="251730944" behindDoc="0" locked="0" layoutInCell="1" allowOverlap="1" wp14:anchorId="2CC8E4D5" wp14:editId="31FF8BBB">
+              <wp:anchor distT="0" distB="0" distL="114300" distR="114300" simplePos="0" relativeHeight="251729920" behindDoc="0" locked="0" layoutInCell="1" allowOverlap="1" wp14:anchorId="18E6AE59" wp14:editId="64BB4580">
                 <wp:simplePos x="0" y="0"/>
                 <wp:positionH relativeFrom="column">
                   <wp:posOffset>2407920</wp:posOffset>
@@ -977,7 +2128,7 @@
           </mc:Choice>
           <mc:Fallback>
             <w:pict>
-              <v:shape id="Text Box 167" o:spid="_x0000_s1031" type="#_x0000_t202" style="position:absolute;margin-left:189.6pt;margin-top:67.25pt;width:22pt;height:20.8pt;z-index:251730944;visibility:visible;mso-wrap-style:square;mso-width-percent:0;mso-height-percent:0;mso-wrap-distance-left:9pt;mso-wrap-distance-top:0;mso-wrap-distance-right:9pt;mso-wrap-distance-bottom:0;mso-position-horizontal:absolute;mso-position-horizontal-relative:text;mso-position-vertical:absolute;mso-position-vertical-relative:text;mso-width-percent:0;mso-height-percent:0;mso-width-relative:margin;mso-height-relative:margin;v-text-anchor:top" o:gfxdata="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" fillcolor="white [3212]" stroked="f" strokeweight=".5pt">
+              <v:shape id="Text Box 167" o:spid="_x0000_s1036" type="#_x0000_t202" style="position:absolute;margin-left:189.6pt;margin-top:67.25pt;width:22pt;height:20.8pt;z-index:251729920;visibility:visible;mso-wrap-style:square;mso-width-percent:0;mso-height-percent:0;mso-wrap-distance-left:9pt;mso-wrap-distance-top:0;mso-wrap-distance-right:9pt;mso-wrap-distance-bottom:0;mso-position-horizontal:absolute;mso-position-horizontal-relative:text;mso-position-vertical:absolute;mso-position-vertical-relative:text;mso-width-percent:0;mso-height-percent:0;mso-width-relative:margin;mso-height-relative:margin;v-text-anchor:top" o:gfxdata="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" fillcolor="white [3212]" stroked="f" strokeweight=".5pt">
                 <v:textbox>
                   <w:txbxContent>
                     <w:p>
@@ -1009,7 +2160,7 @@
         <mc:AlternateContent>
           <mc:Choice Requires="wps">
             <w:drawing>
-              <wp:anchor distT="0" distB="0" distL="114300" distR="114300" simplePos="0" relativeHeight="251729920" behindDoc="0" locked="0" layoutInCell="1" allowOverlap="1" wp14:anchorId="33A0624C" wp14:editId="2AE7BD86">
+              <wp:anchor distT="0" distB="0" distL="114300" distR="114300" simplePos="0" relativeHeight="251728896" behindDoc="0" locked="0" layoutInCell="1" allowOverlap="1" wp14:anchorId="7F66300A" wp14:editId="0E4DE918">
                 <wp:simplePos x="0" y="0"/>
                 <wp:positionH relativeFrom="column">
                   <wp:posOffset>2545391</wp:posOffset>
@@ -1071,7 +2222,7 @@
           </mc:Choice>
           <mc:Fallback>
             <w:pict>
-              <v:shape id="Straight Arrow Connector 173" o:spid="_x0000_s1026" type="#_x0000_t32" style="position:absolute;margin-left:200.4pt;margin-top:55.75pt;width:0;height:47.8pt;flip:x y;z-index:251729920;visibility:visible;mso-wrap-style:square;mso-width-percent:0;mso-height-percent:0;mso-wrap-distance-left:9pt;mso-wrap-distance-top:0;mso-wrap-distance-right:9pt;mso-wrap-distance-bottom:0;mso-position-horizontal:absolute;mso-position-horizontal-relative:text;mso-position-vertical:absolute;mso-position-vertical-relative:text;mso-width-percent:0;mso-height-percent:0;mso-width-relative:margin;mso-height-relative:margin" o:gfxdata="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" strokecolor="black [3213]">
+              <v:shape id="Straight Arrow Connector 173" o:spid="_x0000_s1026" type="#_x0000_t32" style="position:absolute;margin-left:200.4pt;margin-top:55.75pt;width:0;height:47.8pt;flip:x y;z-index:251728896;visibility:visible;mso-wrap-style:square;mso-width-percent:0;mso-height-percent:0;mso-wrap-distance-left:9pt;mso-wrap-distance-top:0;mso-wrap-distance-right:9pt;mso-wrap-distance-bottom:0;mso-position-horizontal:absolute;mso-position-horizontal-relative:text;mso-position-vertical:absolute;mso-position-vertical-relative:text;mso-width-percent:0;mso-height-percent:0;mso-width-relative:margin;mso-height-relative:margin" o:gfxdata="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" strokecolor="black [3213]">
                 <v:stroke startarrow="open" startarrowwidth="narrow" startarrowlength="short" endarrow="open" endarrowwidth="narrow" endarrowlength="short"/>
               </v:shape>
             </w:pict>
@@ -1088,7 +2239,7 @@
         <mc:AlternateContent>
           <mc:Choice Requires="wps">
             <w:drawing>
-              <wp:anchor distT="0" distB="0" distL="114300" distR="114300" simplePos="0" relativeHeight="251727872" behindDoc="0" locked="0" layoutInCell="1" allowOverlap="1" wp14:anchorId="175E9533" wp14:editId="228E7F00">
+              <wp:anchor distT="0" distB="0" distL="114300" distR="114300" simplePos="0" relativeHeight="251726848" behindDoc="0" locked="0" layoutInCell="1" allowOverlap="1" wp14:anchorId="5DF40220" wp14:editId="75027F9B">
                 <wp:simplePos x="0" y="0"/>
                 <wp:positionH relativeFrom="column">
                   <wp:posOffset>2393315</wp:posOffset>
@@ -1149,7 +2300,7 @@
           </mc:Choice>
           <mc:Fallback>
             <w:pict>
-              <v:line id="Straight Connector 172" o:spid="_x0000_s1026" style="position:absolute;z-index:251727872;visibility:visible;mso-wrap-style:square;mso-width-percent:0;mso-height-percent:0;mso-wrap-distance-left:9pt;mso-wrap-distance-top:0;mso-wrap-distance-right:9pt;mso-wrap-distance-bottom:0;mso-position-horizontal:absolute;mso-position-horizontal-relative:text;mso-position-vertical:absolute;mso-position-vertical-relative:text;mso-width-percent:0;mso-height-percent:0;mso-width-relative:margin;mso-height-relative:margin" from="188.45pt,102.8pt" to="209.6pt,102.8pt" o:gfxdata="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" strokecolor="black [3213]">
+              <v:line id="Straight Connector 172" o:spid="_x0000_s1026" style="position:absolute;z-index:251726848;visibility:visible;mso-wrap-style:square;mso-width-percent:0;mso-height-percent:0;mso-wrap-distance-left:9pt;mso-wrap-distance-top:0;mso-wrap-distance-right:9pt;mso-wrap-distance-bottom:0;mso-position-horizontal:absolute;mso-position-horizontal-relative:text;mso-position-vertical:absolute;mso-position-vertical-relative:text;mso-width-percent:0;mso-height-percent:0;mso-width-relative:margin;mso-height-relative:margin" from="188.45pt,102.8pt" to="209.6pt,102.8pt" o:gfxdata="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" strokecolor="black [3213]">
                 <v:stroke dashstyle="longDash"/>
               </v:line>
             </w:pict>
@@ -1166,7 +2317,7 @@
         <mc:AlternateContent>
           <mc:Choice Requires="wps">
             <w:drawing>
-              <wp:anchor distT="0" distB="0" distL="114300" distR="114300" simplePos="0" relativeHeight="251725824" behindDoc="0" locked="0" layoutInCell="1" allowOverlap="1" wp14:anchorId="4FAAE2B0" wp14:editId="69C762E9">
+              <wp:anchor distT="0" distB="0" distL="114300" distR="114300" simplePos="0" relativeHeight="251724800" behindDoc="0" locked="0" layoutInCell="1" allowOverlap="1" wp14:anchorId="7BE6526B" wp14:editId="4DF4CF7A">
                 <wp:simplePos x="0" y="0"/>
                 <wp:positionH relativeFrom="column">
                   <wp:posOffset>2390140</wp:posOffset>
@@ -1227,7 +2378,7 @@
           </mc:Choice>
           <mc:Fallback>
             <w:pict>
-              <v:line id="Straight Connector 171" o:spid="_x0000_s1026" style="position:absolute;z-index:251725824;visibility:visible;mso-wrap-style:square;mso-width-percent:0;mso-height-percent:0;mso-wrap-distance-left:9pt;mso-wrap-distance-top:0;mso-wrap-distance-right:9pt;mso-wrap-distance-bottom:0;mso-position-horizontal:absolute;mso-position-horizontal-relative:text;mso-position-vertical:absolute;mso-position-vertical-relative:text;mso-width-percent:0;mso-height-percent:0;mso-width-relative:margin;mso-height-relative:margin" from="188.2pt,55.05pt" to="209.35pt,55.05pt" o:gfxdata="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" strokecolor="black [3213]">
+              <v:line id="Straight Connector 171" o:spid="_x0000_s1026" style="position:absolute;z-index:251724800;visibility:visible;mso-wrap-style:square;mso-width-percent:0;mso-height-percent:0;mso-wrap-distance-left:9pt;mso-wrap-distance-top:0;mso-wrap-distance-right:9pt;mso-wrap-distance-bottom:0;mso-position-horizontal:absolute;mso-position-horizontal-relative:text;mso-position-vertical:absolute;mso-position-vertical-relative:text;mso-width-percent:0;mso-height-percent:0;mso-width-relative:margin;mso-height-relative:margin" from="188.2pt,55.05pt" to="209.35pt,55.05pt" o:gfxdata="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" strokecolor="black [3213]">
                 <v:stroke dashstyle="longDash"/>
               </v:line>
             </w:pict>
@@ -1244,7 +2395,7 @@
         <mc:AlternateContent>
           <mc:Choice Requires="wps">
             <w:drawing>
-              <wp:anchor distT="0" distB="0" distL="114300" distR="114300" simplePos="0" relativeHeight="251723776" behindDoc="0" locked="0" layoutInCell="1" allowOverlap="1" wp14:anchorId="212A70D8" wp14:editId="7437CD08">
+              <wp:anchor distT="0" distB="0" distL="114300" distR="114300" simplePos="0" relativeHeight="251722752" behindDoc="0" locked="0" layoutInCell="1" allowOverlap="1" wp14:anchorId="43C857DB" wp14:editId="77DF52E8">
                 <wp:simplePos x="0" y="0"/>
                 <wp:positionH relativeFrom="column">
                   <wp:posOffset>3291205</wp:posOffset>
@@ -1319,7 +2470,7 @@
           </mc:Choice>
           <mc:Fallback>
             <w:pict>
-              <v:shape id="Text Box 170" o:spid="_x0000_s1032" type="#_x0000_t202" style="position:absolute;margin-left:259.15pt;margin-top:63.4pt;width:26pt;height:25.35pt;z-index:251723776;visibility:visible;mso-wrap-style:square;mso-wrap-distance-left:9pt;mso-wrap-distance-top:0;mso-wrap-distance-right:9pt;mso-wrap-distance-bottom:0;mso-position-horizontal:absolute;mso-position-horizontal-relative:text;mso-position-vertical:absolute;mso-position-vertical-relative:text;v-text-anchor:top" o:gfxdata="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" filled="f" stroked="f" strokeweight=".5pt">
+              <v:shape id="Text Box 170" o:spid="_x0000_s1037" type="#_x0000_t202" style="position:absolute;margin-left:259.15pt;margin-top:63.4pt;width:26pt;height:25.35pt;z-index:251722752;visibility:visible;mso-wrap-style:square;mso-wrap-distance-left:9pt;mso-wrap-distance-top:0;mso-wrap-distance-right:9pt;mso-wrap-distance-bottom:0;mso-position-horizontal:absolute;mso-position-horizontal-relative:text;mso-position-vertical:absolute;mso-position-vertical-relative:text;v-text-anchor:top" o:gfxdata="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" filled="f" stroked="f" strokeweight=".5pt">
                 <v:textbox>
                   <w:txbxContent>
                     <w:p>
@@ -1351,7 +2502,7 @@
         <mc:AlternateContent>
           <mc:Choice Requires="wps">
             <w:drawing>
-              <wp:anchor distT="0" distB="0" distL="114300" distR="114300" simplePos="0" relativeHeight="251720704" behindDoc="0" locked="0" layoutInCell="1" allowOverlap="1" wp14:anchorId="1BC19F73" wp14:editId="6E0EB5B3">
+              <wp:anchor distT="0" distB="0" distL="114300" distR="114300" simplePos="0" relativeHeight="251719680" behindDoc="0" locked="0" layoutInCell="1" allowOverlap="1" wp14:anchorId="4D7C9321" wp14:editId="3F2534C7">
                 <wp:simplePos x="0" y="0"/>
                 <wp:positionH relativeFrom="column">
                   <wp:posOffset>4083050</wp:posOffset>
@@ -1410,7 +2561,7 @@
           </mc:Choice>
           <mc:Fallback>
             <w:pict>
-              <v:shape id="Straight Arrow Connector 168" o:spid="_x0000_s1026" type="#_x0000_t32" style="position:absolute;margin-left:321.5pt;margin-top:102.75pt;width:35.4pt;height:0;z-index:251720704;visibility:visible;mso-wrap-style:square;mso-width-percent:0;mso-wrap-distance-left:9pt;mso-wrap-distance-top:0;mso-wrap-distance-right:9pt;mso-wrap-distance-bottom:0;mso-position-horizontal:absolute;mso-position-horizontal-relative:text;mso-position-vertical:absolute;mso-position-vertical-relative:text;mso-width-percent:0;mso-width-relative:margin" o:gfxdata="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" strokecolor="black [3213]">
+              <v:shape id="Straight Arrow Connector 168" o:spid="_x0000_s1026" type="#_x0000_t32" style="position:absolute;margin-left:321.5pt;margin-top:102.75pt;width:35.4pt;height:0;z-index:251719680;visibility:visible;mso-wrap-style:square;mso-width-percent:0;mso-wrap-distance-left:9pt;mso-wrap-distance-top:0;mso-wrap-distance-right:9pt;mso-wrap-distance-bottom:0;mso-position-horizontal:absolute;mso-position-horizontal-relative:text;mso-position-vertical:absolute;mso-position-vertical-relative:text;mso-width-percent:0;mso-width-relative:margin" o:gfxdata="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" strokecolor="black [3213]">
                 <v:stroke endarrow="open" endarrowwidth="narrow" endarrowlength="short"/>
               </v:shape>
             </w:pict>
@@ -1427,7 +2578,7 @@
         <mc:AlternateContent>
           <mc:Choice Requires="wps">
             <w:drawing>
-              <wp:anchor distT="0" distB="0" distL="114300" distR="114300" simplePos="0" relativeHeight="251701248" behindDoc="0" locked="0" layoutInCell="1" allowOverlap="1" wp14:anchorId="16E352BA" wp14:editId="29E95DF2">
+              <wp:anchor distT="0" distB="0" distL="114300" distR="114300" simplePos="0" relativeHeight="251700224" behindDoc="0" locked="0" layoutInCell="1" allowOverlap="1" wp14:anchorId="11667D54" wp14:editId="23E2BA7C">
                 <wp:simplePos x="0" y="0"/>
                 <wp:positionH relativeFrom="column">
                   <wp:posOffset>111062</wp:posOffset>
@@ -1523,7 +2674,7 @@
           </mc:Choice>
           <mc:Fallback>
             <w:pict>
-              <v:shape id="Text Box 160" o:spid="_x0000_s1033" type="#_x0000_t202" style="position:absolute;margin-left:8.75pt;margin-top:6.3pt;width:96.45pt;height:21.8pt;z-index:251701248;visibility:visible;mso-wrap-style:square;mso-width-percent:0;mso-height-percent:0;mso-wrap-distance-left:9pt;mso-wrap-distance-top:0;mso-wrap-distance-right:9pt;mso-wrap-distance-bottom:0;mso-position-horizontal:absolute;mso-position-horizontal-relative:text;mso-position-vertical:absolute;mso-position-vertical-relative:text;mso-width-percent:0;mso-height-percent:0;mso-width-relative:margin;mso-height-relative:margin;v-text-anchor:top" o:gfxdata="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" filled="f" stroked="f" strokeweight=".5pt">
+              <v:shape id="Text Box 160" o:spid="_x0000_s1038" type="#_x0000_t202" style="position:absolute;margin-left:8.75pt;margin-top:6.3pt;width:96.45pt;height:21.8pt;z-index:251700224;visibility:visible;mso-wrap-style:square;mso-width-percent:0;mso-height-percent:0;mso-wrap-distance-left:9pt;mso-wrap-distance-top:0;mso-wrap-distance-right:9pt;mso-wrap-distance-bottom:0;mso-position-horizontal:absolute;mso-position-horizontal-relative:text;mso-position-vertical:absolute;mso-position-vertical-relative:text;mso-width-percent:0;mso-height-percent:0;mso-width-relative:margin;mso-height-relative:margin;v-text-anchor:top" o:gfxdata="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" filled="f" stroked="f" strokeweight=".5pt">
                 <v:textbox>
                   <w:txbxContent>
                     <w:p>
@@ -1542,32 +2693,14 @@
                         <w:rPr>
                           <w:rFonts w:ascii="Times New Roman" w:eastAsiaTheme="minorEastAsia" w:hAnsi="Times New Roman" w:cs="Times New Roman"/>
                         </w:rPr>
-                        <w:t xml:space="preserve"> o’ </w:t>
-                      </w:r>
-                      <w:r>
-                        <w:rPr>
-                          <w:rFonts w:ascii="Times New Roman" w:eastAsiaTheme="minorEastAsia" w:hAnsi="Times New Roman" w:cs="Times New Roman"/>
-                        </w:rPr>
-                        <w:t>volume</w:t>
-                      </w:r>
-                      <w:r>
-                        <w:rPr>
-                          <w:rFonts w:ascii="Times New Roman" w:eastAsiaTheme="minorEastAsia" w:hAnsi="Times New Roman" w:cs="Times New Roman"/>
-                        </w:rPr>
-                        <w:t xml:space="preserve">: </w:t>
+                        <w:t xml:space="preserve"> o’ volume: </w:t>
                       </w:r>
                       <m:oMath>
                         <m:r>
                           <w:rPr>
                             <w:rFonts w:ascii="Cambria Math" w:hAnsi="Cambria Math"/>
                           </w:rPr>
-                          <m:t>d</m:t>
-                        </m:r>
-                        <m:r>
-                          <w:rPr>
-                            <w:rFonts w:ascii="Cambria Math" w:hAnsi="Cambria Math"/>
-                          </w:rPr>
-                          <m:t>V</m:t>
+                          <m:t>dV</m:t>
                         </m:r>
                       </m:oMath>
                     </w:p>
@@ -1588,7 +2721,7 @@
         <mc:AlternateContent>
           <mc:Choice Requires="wps">
             <w:drawing>
-              <wp:anchor distT="0" distB="0" distL="114300" distR="114300" simplePos="0" relativeHeight="251710464" behindDoc="0" locked="0" layoutInCell="1" allowOverlap="1" wp14:anchorId="44397238" wp14:editId="6ADFA1A9">
+              <wp:anchor distT="0" distB="0" distL="114300" distR="114300" simplePos="0" relativeHeight="251709440" behindDoc="0" locked="0" layoutInCell="1" allowOverlap="1" wp14:anchorId="4C18FF03" wp14:editId="75FBF95E">
                 <wp:simplePos x="0" y="0"/>
                 <wp:positionH relativeFrom="column">
                   <wp:posOffset>3609340</wp:posOffset>
@@ -1643,7 +2776,7 @@
           </mc:Choice>
           <mc:Fallback>
             <w:pict>
-              <v:line id="Straight Connector 60" o:spid="_x0000_s1026" style="position:absolute;z-index:251710464;visibility:visible;mso-wrap-style:square;mso-wrap-distance-left:9pt;mso-wrap-distance-top:0;mso-wrap-distance-right:9pt;mso-wrap-distance-bottom:0;mso-position-horizontal:absolute;mso-position-horizontal-relative:text;mso-position-vertical:absolute;mso-position-vertical-relative:text" from="284.2pt,24.8pt" to="284.2pt,52.05pt" o:gfxdata="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" strokecolor="black [3213]">
+              <v:line id="Straight Connector 60" o:spid="_x0000_s1026" style="position:absolute;z-index:251709440;visibility:visible;mso-wrap-style:square;mso-wrap-distance-left:9pt;mso-wrap-distance-top:0;mso-wrap-distance-right:9pt;mso-wrap-distance-bottom:0;mso-position-horizontal:absolute;mso-position-horizontal-relative:text;mso-position-vertical:absolute;mso-position-vertical-relative:text" from="284.2pt,24.8pt" to="284.2pt,52.05pt" o:gfxdata="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" strokecolor="black [3213]">
                 <v:stroke dashstyle="longDash"/>
               </v:line>
             </w:pict>
@@ -1660,7 +2793,7 @@
         <mc:AlternateContent>
           <mc:Choice Requires="wps">
             <w:drawing>
-              <wp:anchor distT="0" distB="0" distL="114300" distR="114300" simplePos="0" relativeHeight="251713536" behindDoc="0" locked="0" layoutInCell="1" allowOverlap="1" wp14:anchorId="2049D000" wp14:editId="4ABD505D">
+              <wp:anchor distT="0" distB="0" distL="114300" distR="114300" simplePos="0" relativeHeight="251712512" behindDoc="0" locked="0" layoutInCell="1" allowOverlap="1" wp14:anchorId="5E9A7ED6" wp14:editId="6800C2F6">
                 <wp:simplePos x="0" y="0"/>
                 <wp:positionH relativeFrom="column">
                   <wp:posOffset>3609340</wp:posOffset>
@@ -1716,7 +2849,7 @@
           </mc:Choice>
           <mc:Fallback>
             <w:pict>
-              <v:shape id="Straight Arrow Connector 64" o:spid="_x0000_s1026" type="#_x0000_t32" style="position:absolute;margin-left:284.2pt;margin-top:35.55pt;width:20.05pt;height:0;z-index:251713536;visibility:visible;mso-wrap-style:square;mso-wrap-distance-left:9pt;mso-wrap-distance-top:0;mso-wrap-distance-right:9pt;mso-wrap-distance-bottom:0;mso-position-horizontal:absolute;mso-position-horizontal-relative:text;mso-position-vertical:absolute;mso-position-vertical-relative:text" o:gfxdata="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" strokecolor="black [3213]">
+              <v:shape id="Straight Arrow Connector 64" o:spid="_x0000_s1026" type="#_x0000_t32" style="position:absolute;margin-left:284.2pt;margin-top:35.55pt;width:20.05pt;height:0;z-index:251712512;visibility:visible;mso-wrap-style:square;mso-wrap-distance-left:9pt;mso-wrap-distance-top:0;mso-wrap-distance-right:9pt;mso-wrap-distance-bottom:0;mso-position-horizontal:absolute;mso-position-horizontal-relative:text;mso-position-vertical:absolute;mso-position-vertical-relative:text" o:gfxdata="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" strokecolor="black [3213]">
                 <v:stroke startarrow="open" startarrowwidth="narrow" startarrowlength="short" endarrowwidth="narrow" endarrowlength="short"/>
               </v:shape>
             </w:pict>
@@ -1733,7 +2866,7 @@
         <mc:AlternateContent>
           <mc:Choice Requires="wps">
             <w:drawing>
-              <wp:anchor distT="0" distB="0" distL="114300" distR="114300" simplePos="0" relativeHeight="251711488" behindDoc="0" locked="0" layoutInCell="1" allowOverlap="1" wp14:anchorId="5BC0DABF" wp14:editId="1094BEDC">
+              <wp:anchor distT="0" distB="0" distL="114300" distR="114300" simplePos="0" relativeHeight="251710464" behindDoc="0" locked="0" layoutInCell="1" allowOverlap="1" wp14:anchorId="004454CD" wp14:editId="5875F27F">
                 <wp:simplePos x="0" y="0"/>
                 <wp:positionH relativeFrom="column">
                   <wp:posOffset>3302000</wp:posOffset>
@@ -1789,7 +2922,7 @@
           </mc:Choice>
           <mc:Fallback>
             <w:pict>
-              <v:shape id="Straight Arrow Connector 61" o:spid="_x0000_s1026" type="#_x0000_t32" style="position:absolute;margin-left:260pt;margin-top:35.45pt;width:16.4pt;height:0;z-index:251711488;visibility:visible;mso-wrap-style:square;mso-wrap-distance-left:9pt;mso-wrap-distance-top:0;mso-wrap-distance-right:9pt;mso-wrap-distance-bottom:0;mso-position-horizontal:absolute;mso-position-horizontal-relative:text;mso-position-vertical:absolute;mso-position-vertical-relative:text" o:gfxdata="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" strokecolor="black [3213]">
+              <v:shape id="Straight Arrow Connector 61" o:spid="_x0000_s1026" type="#_x0000_t32" style="position:absolute;margin-left:260pt;margin-top:35.45pt;width:16.4pt;height:0;z-index:251710464;visibility:visible;mso-wrap-style:square;mso-wrap-distance-left:9pt;mso-wrap-distance-top:0;mso-wrap-distance-right:9pt;mso-wrap-distance-bottom:0;mso-position-horizontal:absolute;mso-position-horizontal-relative:text;mso-position-vertical:absolute;mso-position-vertical-relative:text" o:gfxdata="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" strokecolor="black [3213]">
                 <v:stroke startarrowwidth="narrow" startarrowlength="short" endarrow="open" endarrowwidth="narrow" endarrowlength="short"/>
               </v:shape>
             </w:pict>
@@ -1806,7 +2939,7 @@
         <mc:AlternateContent>
           <mc:Choice Requires="wps">
             <w:drawing>
-              <wp:anchor distT="0" distB="0" distL="114300" distR="114300" simplePos="0" relativeHeight="251712512" behindDoc="0" locked="0" layoutInCell="1" allowOverlap="1" wp14:anchorId="356ABFDC" wp14:editId="5B4F2EC4">
+              <wp:anchor distT="0" distB="0" distL="114300" distR="114300" simplePos="0" relativeHeight="251711488" behindDoc="0" locked="0" layoutInCell="1" allowOverlap="1" wp14:anchorId="3FE4CA8E" wp14:editId="473B7856">
                 <wp:simplePos x="0" y="0"/>
                 <wp:positionH relativeFrom="column">
                   <wp:posOffset>3515360</wp:posOffset>
@@ -1861,7 +2994,7 @@
           </mc:Choice>
           <mc:Fallback>
             <w:pict>
-              <v:line id="Straight Connector 62" o:spid="_x0000_s1026" style="position:absolute;z-index:251712512;visibility:visible;mso-wrap-style:square;mso-wrap-distance-left:9pt;mso-wrap-distance-top:0;mso-wrap-distance-right:9pt;mso-wrap-distance-bottom:0;mso-position-horizontal:absolute;mso-position-horizontal-relative:text;mso-position-vertical:absolute;mso-position-vertical-relative:text" from="276.8pt,24.7pt" to="276.8pt,51.95pt" o:gfxdata="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" strokecolor="black [3213]">
+              <v:line id="Straight Connector 62" o:spid="_x0000_s1026" style="position:absolute;z-index:251711488;visibility:visible;mso-wrap-style:square;mso-wrap-distance-left:9pt;mso-wrap-distance-top:0;mso-wrap-distance-right:9pt;mso-wrap-distance-bottom:0;mso-position-horizontal:absolute;mso-position-horizontal-relative:text;mso-position-vertical:absolute;mso-position-vertical-relative:text" from="276.8pt,24.7pt" to="276.8pt,51.95pt" o:gfxdata="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" strokecolor="black [3213]">
                 <v:stroke dashstyle="longDash"/>
               </v:line>
             </w:pict>
@@ -1878,7 +3011,7 @@
         <mc:AlternateContent>
           <mc:Choice Requires="wps">
             <w:drawing>
-              <wp:anchor distT="0" distB="0" distL="114300" distR="114300" simplePos="0" relativeHeight="251705344" behindDoc="0" locked="0" layoutInCell="1" allowOverlap="1" wp14:anchorId="74161102" wp14:editId="0D975CDC">
+              <wp:anchor distT="0" distB="0" distL="114300" distR="114300" simplePos="0" relativeHeight="251704320" behindDoc="0" locked="0" layoutInCell="1" allowOverlap="1" wp14:anchorId="4F845169" wp14:editId="2233FEA4">
                 <wp:simplePos x="0" y="0"/>
                 <wp:positionH relativeFrom="column">
                   <wp:posOffset>1461770</wp:posOffset>
@@ -1937,7 +3070,7 @@
           </mc:Choice>
           <mc:Fallback>
             <w:pict>
-              <v:shape id="Straight Arrow Connector 163" o:spid="_x0000_s1026" type="#_x0000_t32" style="position:absolute;margin-left:115.1pt;margin-top:12.9pt;width:72.25pt;height:0;z-index:251705344;visibility:visible;mso-wrap-style:square;mso-width-percent:0;mso-wrap-distance-left:9pt;mso-wrap-distance-top:0;mso-wrap-distance-right:9pt;mso-wrap-distance-bottom:0;mso-position-horizontal:absolute;mso-position-horizontal-relative:text;mso-position-vertical:absolute;mso-position-vertical-relative:text;mso-width-percent:0;mso-width-relative:margin" o:gfxdata="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" strokecolor="black [3213]">
+              <v:shape id="Straight Arrow Connector 163" o:spid="_x0000_s1026" type="#_x0000_t32" style="position:absolute;margin-left:115.1pt;margin-top:12.9pt;width:72.25pt;height:0;z-index:251704320;visibility:visible;mso-wrap-style:square;mso-width-percent:0;mso-wrap-distance-left:9pt;mso-wrap-distance-top:0;mso-wrap-distance-right:9pt;mso-wrap-distance-bottom:0;mso-position-horizontal:absolute;mso-position-horizontal-relative:text;mso-position-vertical:absolute;mso-position-vertical-relative:text;mso-width-percent:0;mso-width-relative:margin" o:gfxdata="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" strokecolor="black [3213]">
                 <v:stroke startarrow="open" startarrowwidth="narrow" startarrowlength="short" endarrow="open" endarrowwidth="narrow" endarrowlength="short"/>
               </v:shape>
             </w:pict>
@@ -1954,7 +3087,7 @@
         <mc:AlternateContent>
           <mc:Choice Requires="wps">
             <w:drawing>
-              <wp:anchor distT="0" distB="0" distL="114300" distR="114300" simplePos="0" relativeHeight="251706368" behindDoc="0" locked="0" layoutInCell="1" allowOverlap="1" wp14:anchorId="10E3571F" wp14:editId="7C91ED5D">
+              <wp:anchor distT="0" distB="0" distL="114300" distR="114300" simplePos="0" relativeHeight="251705344" behindDoc="0" locked="0" layoutInCell="1" allowOverlap="1" wp14:anchorId="3FBC96B8" wp14:editId="40EEF313">
                 <wp:simplePos x="0" y="0"/>
                 <wp:positionH relativeFrom="column">
                   <wp:posOffset>2379980</wp:posOffset>
@@ -2012,7 +3145,7 @@
           </mc:Choice>
           <mc:Fallback>
             <w:pict>
-              <v:line id="Straight Connector 164" o:spid="_x0000_s1026" style="position:absolute;z-index:251706368;visibility:visible;mso-wrap-style:square;mso-height-percent:0;mso-wrap-distance-left:9pt;mso-wrap-distance-top:0;mso-wrap-distance-right:9pt;mso-wrap-distance-bottom:0;mso-position-horizontal:absolute;mso-position-horizontal-relative:text;mso-position-vertical:absolute;mso-position-vertical-relative:text;mso-height-percent:0;mso-height-relative:margin" from="187.4pt,8.3pt" to="187.4pt,49.85pt" o:gfxdata="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" strokecolor="black [3213]">
+              <v:line id="Straight Connector 164" o:spid="_x0000_s1026" style="position:absolute;z-index:251705344;visibility:visible;mso-wrap-style:square;mso-height-percent:0;mso-wrap-distance-left:9pt;mso-wrap-distance-top:0;mso-wrap-distance-right:9pt;mso-wrap-distance-bottom:0;mso-position-horizontal:absolute;mso-position-horizontal-relative:text;mso-position-vertical:absolute;mso-position-vertical-relative:text;mso-height-percent:0;mso-height-relative:margin" from="187.4pt,8.3pt" to="187.4pt,49.85pt" o:gfxdata="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" strokecolor="black [3213]">
                 <v:stroke dashstyle="longDash"/>
               </v:line>
             </w:pict>
@@ -2029,7 +3162,7 @@
         <mc:AlternateContent>
           <mc:Choice Requires="wps">
             <w:drawing>
-              <wp:anchor distT="0" distB="0" distL="114300" distR="114300" simplePos="0" relativeHeight="251704320" behindDoc="0" locked="0" layoutInCell="1" allowOverlap="1" wp14:anchorId="054C1654" wp14:editId="53014CA3">
+              <wp:anchor distT="0" distB="0" distL="114300" distR="114300" simplePos="0" relativeHeight="251703296" behindDoc="0" locked="0" layoutInCell="1" allowOverlap="1" wp14:anchorId="29EFFEC3" wp14:editId="770D5707">
                 <wp:simplePos x="0" y="0"/>
                 <wp:positionH relativeFrom="column">
                   <wp:posOffset>1462342</wp:posOffset>
@@ -2087,7 +3220,7 @@
           </mc:Choice>
           <mc:Fallback>
             <w:pict>
-              <v:line id="Straight Connector 162" o:spid="_x0000_s1026" style="position:absolute;z-index:251704320;visibility:visible;mso-wrap-style:square;mso-height-percent:0;mso-wrap-distance-left:9pt;mso-wrap-distance-top:0;mso-wrap-distance-right:9pt;mso-wrap-distance-bottom:0;mso-position-horizontal:absolute;mso-position-horizontal-relative:text;mso-position-vertical:absolute;mso-position-vertical-relative:text;mso-height-percent:0;mso-height-relative:margin" from="115.15pt,8.25pt" to="115.15pt,53.15pt" o:gfxdata="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" strokecolor="black [3213]">
+              <v:line id="Straight Connector 162" o:spid="_x0000_s1026" style="position:absolute;z-index:251703296;visibility:visible;mso-wrap-style:square;mso-height-percent:0;mso-wrap-distance-left:9pt;mso-wrap-distance-top:0;mso-wrap-distance-right:9pt;mso-wrap-distance-bottom:0;mso-position-horizontal:absolute;mso-position-horizontal-relative:text;mso-position-vertical:absolute;mso-position-vertical-relative:text;mso-height-percent:0;mso-height-relative:margin" from="115.15pt,8.25pt" to="115.15pt,53.15pt" o:gfxdata="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" strokecolor="black [3213]">
                 <v:stroke dashstyle="longDash"/>
               </v:line>
             </w:pict>
@@ -2104,7 +3237,7 @@
         <mc:AlternateContent>
           <mc:Choice Requires="wpg">
             <w:drawing>
-              <wp:anchor distT="0" distB="0" distL="114300" distR="114300" simplePos="0" relativeHeight="251687936" behindDoc="0" locked="0" layoutInCell="1" allowOverlap="1" wp14:anchorId="75A4BD83" wp14:editId="4C073E5B">
+              <wp:anchor distT="0" distB="0" distL="114300" distR="114300" simplePos="0" relativeHeight="251686912" behindDoc="0" locked="0" layoutInCell="1" allowOverlap="1" wp14:anchorId="55D09FBA" wp14:editId="3F8C89E6">
                 <wp:simplePos x="0" y="0"/>
                 <wp:positionH relativeFrom="column">
                   <wp:posOffset>3514249</wp:posOffset>
@@ -2677,8 +3810,8 @@
           </mc:Choice>
           <mc:Fallback>
             <w:pict>
-              <v:group id="Group 31" o:spid="_x0000_s1034" style="position:absolute;margin-left:276.7pt;margin-top:39.55pt;width:150.05pt;height:75.55pt;z-index:251687936" coordsize="19059,9593" o:gfxdata="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">
-                <v:oval id="Oval 9" o:spid="_x0000_s1035" style="position:absolute;left:1023;top:6667;width:9144;height:2781;visibility:visible;mso-wrap-style:square;v-text-anchor:middle" o:gfxdata="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" filled="f" strokecolor="black [3213]">
+              <v:group id="Group 31" o:spid="_x0000_s1039" style="position:absolute;margin-left:276.7pt;margin-top:39.55pt;width:150.05pt;height:75.55pt;z-index:251686912" coordsize="19059,9593" o:gfxdata="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">
+                <v:oval id="Oval 9" o:spid="_x0000_s1040" style="position:absolute;left:1023;top:6667;width:9144;height:2781;visibility:visible;mso-wrap-style:square;v-text-anchor:middle" o:gfxdata="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" filled="f" strokecolor="black [3213]">
                   <v:stroke dashstyle="3 1"/>
                   <v:path arrowok="t"/>
                   <o:lock v:ext="edit" aspectratio="t"/>
@@ -2692,27 +3825,27 @@
                     </w:txbxContent>
                   </v:textbox>
                 </v:oval>
-                <v:rect id="Rectangle 13" o:spid="_x0000_s1036" style="position:absolute;left:23;top:1690;width:915;height:6401;visibility:visible;mso-wrap-style:square;v-text-anchor:middle" o:gfxdata="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" filled="f" strokecolor="black [3213]" strokeweight="1pt"/>
-                <v:shape id="Arc 14" o:spid="_x0000_s1037" style="position:absolute;left:928;top:333;width:9144;height:2743;flip:y;visibility:visible;mso-wrap-style:square;v-text-anchor:middle" coordsize="914400,274320" o:gfxdata="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" path="m651928,261257nsc578760,271590,497765,275916,417205,273794,179865,267541,-1684,207658,11,136184r457189,976l651928,261257xem651928,261257nfc578760,271590,497765,275916,417205,273794,179865,267541,-1684,207658,11,136184e" filled="f" strokecolor="black [3213]" strokeweight="1pt">
+                <v:rect id="Rectangle 13" o:spid="_x0000_s1041" style="position:absolute;left:23;top:1690;width:915;height:6401;visibility:visible;mso-wrap-style:square;v-text-anchor:middle" o:gfxdata="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" filled="f" strokecolor="black [3213]" strokeweight="1pt"/>
+                <v:shape id="Arc 14" o:spid="_x0000_s1042" style="position:absolute;left:928;top:333;width:9144;height:2743;flip:y;visibility:visible;mso-wrap-style:square;v-text-anchor:middle" coordsize="914400,274320" o:gfxdata="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" path="m651928,261257nsc578760,271590,497765,275916,417205,273794,179865,267541,-1684,207658,11,136184r457189,976l651928,261257xem651928,261257nfc578760,271590,497765,275916,417205,273794,179865,267541,-1684,207658,11,136184e" filled="f" strokecolor="black [3213]" strokeweight="1pt">
                   <v:path arrowok="t" o:connecttype="custom" o:connectlocs="651928,261257;417205,273794;11,136184" o:connectangles="0,0,0"/>
                   <o:lock v:ext="edit" aspectratio="t"/>
                 </v:shape>
-                <v:shape id="Arc 15" o:spid="_x0000_s1038" style="position:absolute;width:10972;height:3289;flip:y;visibility:visible;mso-wrap-style:square;v-text-anchor:middle" coordsize="1097280,328930" o:gfxdata="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" path="m741783,318402nsc661902,327408,576113,330704,491237,328028,210507,319175,-1997,247910,14,163294r548626,1171l741783,318402xem741783,318402nfc661902,327408,576113,330704,491237,328028,210507,319175,-1997,247910,14,163294e" filled="f" strokecolor="black [3213]" strokeweight="1pt">
+                <v:shape id="Arc 15" o:spid="_x0000_s1043" style="position:absolute;width:10972;height:3289;flip:y;visibility:visible;mso-wrap-style:square;v-text-anchor:middle" coordsize="1097280,328930" o:gfxdata="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" path="m741783,318402nsc661902,327408,576113,330704,491237,328028,210507,319175,-1997,247910,14,163294r548626,1171l741783,318402xem741783,318402nfc661902,327408,576113,330704,491237,328028,210507,319175,-1997,247910,14,163294e" filled="f" strokecolor="black [3213]" strokeweight="1pt">
                   <v:path arrowok="t" o:connecttype="custom" o:connectlocs="741783,318402;491237,328028;14,163294" o:connectangles="0,0,0"/>
                   <o:lock v:ext="edit" aspectratio="t"/>
                 </v:shape>
-                <v:shape id="Arc 17" o:spid="_x0000_s1039" style="position:absolute;left:1023;top:6667;width:9144;height:2743;flip:y;visibility:visible;mso-wrap-style:square;v-text-anchor:middle" coordsize="914400,274320" o:gfxdata="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" path="m635469,263464nsc565488,272354,489223,275870,413574,273694,177802,266914,-1674,207238,12,136184r457188,976l635469,263464xem635469,263464nfc565488,272354,489223,275870,413574,273694,177802,266914,-1674,207238,12,136184e" filled="f" strokecolor="black [3213]" strokeweight="1pt">
+                <v:shape id="Arc 17" o:spid="_x0000_s1044" style="position:absolute;left:1023;top:6667;width:9144;height:2743;flip:y;visibility:visible;mso-wrap-style:square;v-text-anchor:middle" coordsize="914400,274320" o:gfxdata="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" path="m635469,263464nsc565488,272354,489223,275870,413574,273694,177802,266914,-1674,207238,12,136184r457188,976l635469,263464xem635469,263464nfc565488,272354,489223,275870,413574,273694,177802,266914,-1674,207238,12,136184e" filled="f" strokecolor="black [3213]" strokeweight="1pt">
                   <v:path arrowok="t" o:connecttype="custom" o:connectlocs="635469,263464;413574,273694;12,136184" o:connectangles="0,0,0"/>
                   <o:lock v:ext="edit" aspectratio="t"/>
                 </v:shape>
-                <v:rect id="Rectangle 18" o:spid="_x0000_s1040" style="position:absolute;left:18145;top:3190;width:914;height:6401;visibility:visible;mso-wrap-style:square;v-text-anchor:middle" o:gfxdata="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" filled="f" strokecolor="black [3213]" strokeweight="1pt"/>
-                <v:shape id="Freeform 19" o:spid="_x0000_s1041" style="position:absolute;left:7429;top:452;width:10723;height:2706;visibility:visible;mso-wrap-style:square;v-text-anchor:middle" coordsize="1072268,270630" o:gfxdata="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" path="m,c196309,22553,392618,45106,555611,75859v162993,30753,336237,76200,422346,108662c1064066,216983,1068167,243806,1072268,270630e" filled="f" strokecolor="black [3213]" strokeweight="1pt">
+                <v:rect id="Rectangle 18" o:spid="_x0000_s1045" style="position:absolute;left:18145;top:3190;width:914;height:6401;visibility:visible;mso-wrap-style:square;v-text-anchor:middle" o:gfxdata="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" filled="f" strokecolor="black [3213]" strokeweight="1pt"/>
+                <v:shape id="Freeform 19" o:spid="_x0000_s1046" style="position:absolute;left:7429;top:452;width:10723;height:2706;visibility:visible;mso-wrap-style:square;v-text-anchor:middle" coordsize="1072268,270630" o:gfxdata="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" path="m,c196309,22553,392618,45106,555611,75859v162993,30753,336237,76200,422346,108662c1064066,216983,1068167,243806,1072268,270630e" filled="f" strokecolor="black [3213]" strokeweight="1pt">
                   <v:path arrowok="t" o:connecttype="custom" o:connectlocs="0,0;555611,75859;977957,184521;1072268,270630" o:connectangles="0,0,0,0"/>
                 </v:shape>
-                <v:shape id="Freeform 20" o:spid="_x0000_s1042" style="position:absolute;left:7620;top:6786;width:10515;height:2807;visibility:visible;mso-wrap-style:square;v-text-anchor:middle" coordsize="1072268,270630" o:gfxdata="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" path="m,c196309,22553,392618,45106,555611,75859v162993,30753,336237,76200,422346,108662c1064066,216983,1068167,243806,1072268,270630e" filled="f" strokecolor="black [3213]" strokeweight="1pt">
+                <v:shape id="Freeform 20" o:spid="_x0000_s1047" style="position:absolute;left:7620;top:6786;width:10515;height:2807;visibility:visible;mso-wrap-style:square;v-text-anchor:middle" coordsize="1072268,270630" o:gfxdata="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" path="m,c196309,22553,392618,45106,555611,75859v162993,30753,336237,76200,422346,108662c1064066,216983,1068167,243806,1072268,270630e" filled="f" strokecolor="black [3213]" strokeweight="1pt">
                   <v:path arrowok="t" o:connecttype="custom" o:connectlocs="0,0;544881,78673;959070,191366;1051560,280670" o:connectangles="0,0,0,0"/>
                 </v:shape>
-                <v:shape id="Freeform 21" o:spid="_x0000_s1043" style="position:absolute;left:7405;top:95;width:11641;height:3074;visibility:visible;mso-wrap-style:square;v-text-anchor:middle" coordsize="1072268,270630" o:gfxdata="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" path="m,c196309,22553,392618,45106,555611,75859v162993,30753,336237,76200,422346,108662c1064066,216983,1068167,243806,1072268,270630e" filled="f" strokecolor="black [3213]" strokeweight="1pt">
+                <v:shape id="Freeform 21" o:spid="_x0000_s1048" style="position:absolute;left:7405;top:95;width:11641;height:3074;visibility:visible;mso-wrap-style:square;v-text-anchor:middle" coordsize="1072268,270630" o:gfxdata="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" path="m,c196309,22553,392618,45106,555611,75859v162993,30753,336237,76200,422346,108662c1064066,216983,1068167,243806,1072268,270630e" filled="f" strokecolor="black [3213]" strokeweight="1pt">
                   <v:path arrowok="t" o:connecttype="custom" o:connectlocs="0,0;603205,86170;1061730,209601;1164120,307414" o:connectangles="0,0,0,0"/>
                 </v:shape>
               </v:group>
@@ -2730,7 +3863,7 @@
         <mc:AlternateContent>
           <mc:Choice Requires="wps">
             <w:drawing>
-              <wp:anchor distT="0" distB="0" distL="114300" distR="114300" simplePos="0" relativeHeight="251696128" behindDoc="0" locked="0" layoutInCell="1" allowOverlap="1" wp14:anchorId="5DC4942F" wp14:editId="5975A65D">
+              <wp:anchor distT="0" distB="0" distL="114300" distR="114300" simplePos="0" relativeHeight="251695104" behindDoc="0" locked="0" layoutInCell="1" allowOverlap="1" wp14:anchorId="0D93028B" wp14:editId="5BD534A2">
                 <wp:simplePos x="0" y="0"/>
                 <wp:positionH relativeFrom="column">
                   <wp:posOffset>2013585</wp:posOffset>
@@ -2791,7 +3924,7 @@
           </mc:Choice>
           <mc:Fallback>
             <w:pict>
-              <v:line id="Straight Connector 28" o:spid="_x0000_s1026" style="position:absolute;z-index:251696128;visibility:visible;mso-wrap-style:square;mso-height-percent:0;mso-wrap-distance-left:9pt;mso-wrap-distance-top:0;mso-wrap-distance-right:9pt;mso-wrap-distance-bottom:0;mso-position-horizontal:absolute;mso-position-horizontal-relative:text;mso-position-vertical:absolute;mso-position-vertical-relative:text;mso-height-percent:0;mso-height-relative:margin" from="158.55pt,53.05pt" to="158.55pt,103.45pt" o:gfxdata="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" strokecolor="black [3213]">
+              <v:line id="Straight Connector 28" o:spid="_x0000_s1026" style="position:absolute;z-index:251695104;visibility:visible;mso-wrap-style:square;mso-height-percent:0;mso-wrap-distance-left:9pt;mso-wrap-distance-top:0;mso-wrap-distance-right:9pt;mso-wrap-distance-bottom:0;mso-position-horizontal:absolute;mso-position-horizontal-relative:text;mso-position-vertical:absolute;mso-position-vertical-relative:text;mso-height-percent:0;mso-height-relative:margin" from="158.55pt,53.05pt" to="158.55pt,103.45pt" o:gfxdata="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" strokecolor="black [3213]">
                 <v:stroke dashstyle="3 1"/>
               </v:line>
             </w:pict>
@@ -2808,7 +3941,7 @@
         <mc:AlternateContent>
           <mc:Choice Requires="wps">
             <w:drawing>
-              <wp:anchor distT="0" distB="0" distL="114300" distR="114300" simplePos="0" relativeHeight="251694080" behindDoc="0" locked="0" layoutInCell="1" allowOverlap="1" wp14:anchorId="117C2F14" wp14:editId="6426DE51">
+              <wp:anchor distT="0" distB="0" distL="114300" distR="114300" simplePos="0" relativeHeight="251693056" behindDoc="0" locked="0" layoutInCell="1" allowOverlap="1" wp14:anchorId="1D511627" wp14:editId="4ACB8DD7">
                 <wp:simplePos x="0" y="0"/>
                 <wp:positionH relativeFrom="column">
                   <wp:posOffset>1924050</wp:posOffset>
@@ -2869,7 +4002,7 @@
           </mc:Choice>
           <mc:Fallback>
             <w:pict>
-              <v:line id="Straight Connector 27" o:spid="_x0000_s1026" style="position:absolute;z-index:251694080;visibility:visible;mso-wrap-style:square;mso-height-percent:0;mso-wrap-distance-left:9pt;mso-wrap-distance-top:0;mso-wrap-distance-right:9pt;mso-wrap-distance-bottom:0;mso-position-horizontal:absolute;mso-position-horizontal-relative:text;mso-position-vertical:absolute;mso-position-vertical-relative:text;mso-height-percent:0;mso-height-relative:margin" from="151.5pt,53pt" to="151.5pt,103.4pt" o:gfxdata="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" strokecolor="black [3213]">
+              <v:line id="Straight Connector 27" o:spid="_x0000_s1026" style="position:absolute;z-index:251693056;visibility:visible;mso-wrap-style:square;mso-height-percent:0;mso-wrap-distance-left:9pt;mso-wrap-distance-top:0;mso-wrap-distance-right:9pt;mso-wrap-distance-bottom:0;mso-position-horizontal:absolute;mso-position-horizontal-relative:text;mso-position-vertical:absolute;mso-position-vertical-relative:text;mso-height-percent:0;mso-height-relative:margin" from="151.5pt,53pt" to="151.5pt,103.4pt" o:gfxdata="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" strokecolor="black [3213]">
                 <v:stroke dashstyle="3 1"/>
               </v:line>
             </w:pict>
@@ -2886,7 +4019,7 @@
         <mc:AlternateContent>
           <mc:Choice Requires="wps">
             <w:drawing>
-              <wp:anchor distT="0" distB="0" distL="114300" distR="114300" simplePos="0" relativeHeight="251692032" behindDoc="0" locked="0" layoutInCell="1" allowOverlap="1" wp14:anchorId="422BB147" wp14:editId="213CC131">
+              <wp:anchor distT="0" distB="0" distL="114300" distR="114300" simplePos="0" relativeHeight="251691008" behindDoc="0" locked="0" layoutInCell="1" allowOverlap="1" wp14:anchorId="7E0D495E" wp14:editId="5EC49A4D">
                 <wp:simplePos x="0" y="0"/>
                 <wp:positionH relativeFrom="column">
                   <wp:posOffset>1009650</wp:posOffset>
@@ -2947,7 +4080,7 @@
           </mc:Choice>
           <mc:Fallback>
             <w:pict>
-              <v:line id="Straight Connector 26" o:spid="_x0000_s1026" style="position:absolute;z-index:251692032;visibility:visible;mso-wrap-style:square;mso-height-percent:0;mso-wrap-distance-left:9pt;mso-wrap-distance-top:0;mso-wrap-distance-right:9pt;mso-wrap-distance-bottom:0;mso-position-horizontal:absolute;mso-position-horizontal-relative:text;mso-position-vertical:absolute;mso-position-vertical-relative:text;mso-height-percent:0;mso-height-relative:margin" from="79.5pt,53.05pt" to="79.5pt,103.45pt" o:gfxdata="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" strokecolor="black [3213]">
+              <v:line id="Straight Connector 26" o:spid="_x0000_s1026" style="position:absolute;z-index:251691008;visibility:visible;mso-wrap-style:square;mso-height-percent:0;mso-wrap-distance-left:9pt;mso-wrap-distance-top:0;mso-wrap-distance-right:9pt;mso-wrap-distance-bottom:0;mso-position-horizontal:absolute;mso-position-horizontal-relative:text;mso-position-vertical:absolute;mso-position-vertical-relative:text;mso-height-percent:0;mso-height-relative:margin" from="79.5pt,53.05pt" to="79.5pt,103.45pt" o:gfxdata="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" strokecolor="black [3213]">
                 <v:stroke dashstyle="3 1"/>
               </v:line>
             </w:pict>
@@ -2964,7 +4097,7 @@
         <mc:AlternateContent>
           <mc:Choice Requires="wps">
             <w:drawing>
-              <wp:anchor distT="0" distB="0" distL="114300" distR="114300" simplePos="0" relativeHeight="251699200" behindDoc="0" locked="0" layoutInCell="1" allowOverlap="1" wp14:anchorId="32CC4AD2" wp14:editId="625F21D8">
+              <wp:anchor distT="0" distB="0" distL="114300" distR="114300" simplePos="0" relativeHeight="251698176" behindDoc="0" locked="0" layoutInCell="1" allowOverlap="1" wp14:anchorId="37605F41" wp14:editId="07330DF1">
                 <wp:simplePos x="0" y="0"/>
                 <wp:positionH relativeFrom="column">
                   <wp:posOffset>1010285</wp:posOffset>
@@ -3046,7 +4179,7 @@
           </mc:Choice>
           <mc:Fallback>
             <w:pict>
-              <v:oval id="Oval 30" o:spid="_x0000_s1044" style="position:absolute;margin-left:79.55pt;margin-top:93.25pt;width:1in;height:21.9pt;z-index:251699200;visibility:visible;mso-wrap-style:square;mso-width-percent:0;mso-height-percent:0;mso-wrap-distance-left:9pt;mso-wrap-distance-top:0;mso-wrap-distance-right:9pt;mso-wrap-distance-bottom:0;mso-position-horizontal:absolute;mso-position-horizontal-relative:text;mso-position-vertical:absolute;mso-position-vertical-relative:text;mso-width-percent:0;mso-height-percent:0;mso-width-relative:margin;mso-height-relative:margin;v-text-anchor:middle" o:gfxdata="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" filled="f" strokecolor="black [3213]">
+              <v:oval id="Oval 30" o:spid="_x0000_s1049" style="position:absolute;margin-left:79.55pt;margin-top:93.25pt;width:1in;height:21.9pt;z-index:251698176;visibility:visible;mso-wrap-style:square;mso-width-percent:0;mso-height-percent:0;mso-wrap-distance-left:9pt;mso-wrap-distance-top:0;mso-wrap-distance-right:9pt;mso-wrap-distance-bottom:0;mso-position-horizontal:absolute;mso-position-horizontal-relative:text;mso-position-vertical:absolute;mso-position-vertical-relative:text;mso-width-percent:0;mso-height-percent:0;mso-width-relative:margin;mso-height-relative:margin;v-text-anchor:middle" o:gfxdata="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" filled="f" strokecolor="black [3213]">
                 <v:stroke dashstyle="3 1"/>
                 <v:path arrowok="t"/>
                 <o:lock v:ext="edit" aspectratio="t"/>
@@ -3074,7 +4207,7 @@
         <mc:AlternateContent>
           <mc:Choice Requires="wps">
             <w:drawing>
-              <wp:anchor distT="0" distB="0" distL="114300" distR="114300" simplePos="0" relativeHeight="251698176" behindDoc="0" locked="0" layoutInCell="1" allowOverlap="1" wp14:anchorId="76A24736" wp14:editId="4A92EA76">
+              <wp:anchor distT="0" distB="0" distL="114300" distR="114300" simplePos="0" relativeHeight="251697152" behindDoc="0" locked="0" layoutInCell="1" allowOverlap="1" wp14:anchorId="4CAA9B69" wp14:editId="4818E236">
                 <wp:simplePos x="0" y="0"/>
                 <wp:positionH relativeFrom="column">
                   <wp:posOffset>918845</wp:posOffset>
@@ -3156,7 +4289,7 @@
           </mc:Choice>
           <mc:Fallback>
             <w:pict>
-              <v:oval id="Oval 29" o:spid="_x0000_s1045" style="position:absolute;margin-left:72.35pt;margin-top:91.25pt;width:86.4pt;height:25.9pt;z-index:251698176;visibility:visible;mso-wrap-style:square;mso-width-percent:0;mso-height-percent:0;mso-wrap-distance-left:9pt;mso-wrap-distance-top:0;mso-wrap-distance-right:9pt;mso-wrap-distance-bottom:0;mso-position-horizontal:absolute;mso-position-horizontal-relative:text;mso-position-vertical:absolute;mso-position-vertical-relative:text;mso-width-percent:0;mso-height-percent:0;mso-width-relative:margin;mso-height-relative:margin;v-text-anchor:middle" o:gfxdata="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" filled="f" strokecolor="black [3213]">
+              <v:oval id="Oval 29" o:spid="_x0000_s1050" style="position:absolute;margin-left:72.35pt;margin-top:91.25pt;width:86.4pt;height:25.9pt;z-index:251697152;visibility:visible;mso-wrap-style:square;mso-width-percent:0;mso-height-percent:0;mso-wrap-distance-left:9pt;mso-wrap-distance-top:0;mso-wrap-distance-right:9pt;mso-wrap-distance-bottom:0;mso-position-horizontal:absolute;mso-position-horizontal-relative:text;mso-position-vertical:absolute;mso-position-vertical-relative:text;mso-width-percent:0;mso-height-percent:0;mso-width-relative:margin;mso-height-relative:margin;v-text-anchor:middle" o:gfxdata="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" filled="f" strokecolor="black [3213]">
                 <v:stroke dashstyle="3 1"/>
                 <v:path arrowok="t"/>
                 <o:lock v:ext="edit" aspectratio="t"/>
@@ -3184,7 +4317,7 @@
         <mc:AlternateContent>
           <mc:Choice Requires="wps">
             <w:drawing>
-              <wp:anchor distT="0" distB="0" distL="114300" distR="114300" simplePos="0" relativeHeight="251689984" behindDoc="0" locked="0" layoutInCell="1" allowOverlap="1" wp14:anchorId="013996D9" wp14:editId="195CBE7A">
+              <wp:anchor distT="0" distB="0" distL="114300" distR="114300" simplePos="0" relativeHeight="251688960" behindDoc="0" locked="0" layoutInCell="1" allowOverlap="1" wp14:anchorId="7DAB0E00" wp14:editId="264514C8">
                 <wp:simplePos x="0" y="0"/>
                 <wp:positionH relativeFrom="column">
                   <wp:posOffset>918845</wp:posOffset>
@@ -3245,7 +4378,7 @@
           </mc:Choice>
           <mc:Fallback>
             <w:pict>
-              <v:line id="Straight Connector 25" o:spid="_x0000_s1026" style="position:absolute;z-index:251689984;visibility:visible;mso-wrap-style:square;mso-height-percent:0;mso-wrap-distance-left:9pt;mso-wrap-distance-top:0;mso-wrap-distance-right:9pt;mso-wrap-distance-bottom:0;mso-position-horizontal:absolute;mso-position-horizontal-relative:text;mso-position-vertical:absolute;mso-position-vertical-relative:text;mso-height-percent:0;mso-height-relative:margin" from="72.35pt,53.05pt" to="72.35pt,103.45pt" o:gfxdata="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" strokecolor="black [3213]">
+              <v:line id="Straight Connector 25" o:spid="_x0000_s1026" style="position:absolute;z-index:251688960;visibility:visible;mso-wrap-style:square;mso-height-percent:0;mso-wrap-distance-left:9pt;mso-wrap-distance-top:0;mso-wrap-distance-right:9pt;mso-wrap-distance-bottom:0;mso-position-horizontal:absolute;mso-position-horizontal-relative:text;mso-position-vertical:absolute;mso-position-vertical-relative:text;mso-height-percent:0;mso-height-relative:margin" from="72.35pt,53.05pt" to="72.35pt,103.45pt" o:gfxdata="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" strokecolor="black [3213]">
                 <v:stroke dashstyle="3 1"/>
               </v:line>
             </w:pict>
@@ -3262,7 +4395,7 @@
         <mc:AlternateContent>
           <mc:Choice Requires="wps">
             <w:drawing>
-              <wp:anchor distT="0" distB="0" distL="114300" distR="114300" simplePos="0" relativeHeight="251662336" behindDoc="0" locked="0" layoutInCell="1" allowOverlap="1" wp14:anchorId="16041847" wp14:editId="3624257C">
+              <wp:anchor distT="0" distB="0" distL="114300" distR="114300" simplePos="0" relativeHeight="251661312" behindDoc="0" locked="0" layoutInCell="1" allowOverlap="1" wp14:anchorId="433AFD05" wp14:editId="490983C7">
                 <wp:simplePos x="0" y="0"/>
                 <wp:positionH relativeFrom="column">
                   <wp:posOffset>553085</wp:posOffset>
@@ -3333,7 +4466,7 @@
           </mc:Choice>
           <mc:Fallback>
             <w:pict>
-              <v:shape id="Arc 6" o:spid="_x0000_s1026" style="position:absolute;margin-left:43.55pt;margin-top:80.15pt;width:2in;height:43.2pt;z-index:251662336;visibility:visible;mso-wrap-style:square;mso-width-percent:0;mso-height-percent:0;mso-wrap-distance-left:9pt;mso-wrap-distance-top:0;mso-wrap-distance-right:9pt;mso-wrap-distance-bottom:0;mso-position-horizontal:absolute;mso-position-horizontal-relative:text;mso-position-vertical:absolute;mso-position-vertical-relative:text;mso-width-percent:0;mso-height-percent:0;mso-width-relative:margin;mso-height-relative:margin;v-text-anchor:middle" coordsize="1828800,548640" o:gfxdata="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" path="m1828756,271626nsc1833155,406027,1512308,521589,1070894,544592v-103458,5391,-209239,5396,-312703,15c317566,521688,-3159,406523,24,272367r914376,1953l1828756,271626xem1828756,271626nfc1833155,406027,1512308,521589,1070894,544592v-103458,5391,-209239,5396,-312703,15c317566,521688,-3159,406523,24,272367e" filled="f" strokecolor="black [3213]" strokeweight="1pt">
+              <v:shape id="Arc 6" o:spid="_x0000_s1026" style="position:absolute;margin-left:43.55pt;margin-top:80.15pt;width:2in;height:43.2pt;z-index:251661312;visibility:visible;mso-wrap-style:square;mso-width-percent:0;mso-height-percent:0;mso-wrap-distance-left:9pt;mso-wrap-distance-top:0;mso-wrap-distance-right:9pt;mso-wrap-distance-bottom:0;mso-position-horizontal:absolute;mso-position-horizontal-relative:text;mso-position-vertical:absolute;mso-position-vertical-relative:text;mso-width-percent:0;mso-height-percent:0;mso-width-relative:margin;mso-height-relative:margin;v-text-anchor:middle" coordsize="1828800,548640" o:gfxdata="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" path="m1828756,271626nsc1833155,406027,1512308,521589,1070894,544592v-103458,5391,-209239,5396,-312703,15c317566,521688,-3159,406523,24,272367r914376,1953l1828756,271626xem1828756,271626nfc1833155,406027,1512308,521589,1070894,544592v-103458,5391,-209239,5396,-312703,15c317566,521688,-3159,406523,24,272367e" filled="f" strokecolor="black [3213]" strokeweight="1pt">
                 <v:path arrowok="t" o:connecttype="custom" o:connectlocs="1828756,271626;1070894,544592;758191,544607;24,272367" o:connectangles="0,0,0,0"/>
               </v:shape>
             </w:pict>
@@ -3350,7 +4483,7 @@
         <mc:AlternateContent>
           <mc:Choice Requires="wps">
             <w:drawing>
-              <wp:anchor distT="0" distB="0" distL="114300" distR="114300" simplePos="0" relativeHeight="251671552" behindDoc="0" locked="0" layoutInCell="1" allowOverlap="1" wp14:anchorId="23BEE565" wp14:editId="6D731FAB">
+              <wp:anchor distT="0" distB="0" distL="114300" distR="114300" simplePos="0" relativeHeight="251670528" behindDoc="0" locked="0" layoutInCell="1" allowOverlap="1" wp14:anchorId="0D1156C4" wp14:editId="6D3A5F23">
                 <wp:simplePos x="0" y="0"/>
                 <wp:positionH relativeFrom="column">
                   <wp:posOffset>2381885</wp:posOffset>
@@ -3410,7 +4543,7 @@
           </mc:Choice>
           <mc:Fallback>
             <w:pict>
-              <v:line id="Straight Connector 11" o:spid="_x0000_s1026" style="position:absolute;z-index:251671552;visibility:visible;mso-wrap-style:square;mso-height-percent:0;mso-wrap-distance-left:9pt;mso-wrap-distance-top:0;mso-wrap-distance-right:9pt;mso-wrap-distance-bottom:0;mso-position-horizontal:absolute;mso-position-horizontal-relative:text;mso-position-vertical:absolute;mso-position-vertical-relative:text;mso-height-percent:0;mso-height-relative:margin" from="187.55pt,53pt" to="187.55pt,103.4pt" o:gfxdata="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" strokecolor="black [3213]" strokeweight="1pt"/>
+              <v:line id="Straight Connector 11" o:spid="_x0000_s1026" style="position:absolute;z-index:251670528;visibility:visible;mso-wrap-style:square;mso-height-percent:0;mso-wrap-distance-left:9pt;mso-wrap-distance-top:0;mso-wrap-distance-right:9pt;mso-wrap-distance-bottom:0;mso-position-horizontal:absolute;mso-position-horizontal-relative:text;mso-position-vertical:absolute;mso-position-vertical-relative:text;mso-height-percent:0;mso-height-relative:margin" from="187.55pt,53pt" to="187.55pt,103.4pt" o:gfxdata="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" strokecolor="black [3213]" strokeweight="1pt"/>
             </w:pict>
           </mc:Fallback>
         </mc:AlternateContent>
@@ -3425,7 +4558,7 @@
         <mc:AlternateContent>
           <mc:Choice Requires="wps">
             <w:drawing>
-              <wp:anchor distT="0" distB="0" distL="114300" distR="114300" simplePos="0" relativeHeight="251673600" behindDoc="0" locked="0" layoutInCell="1" allowOverlap="1" wp14:anchorId="7492C400" wp14:editId="3D762EF5">
+              <wp:anchor distT="0" distB="0" distL="114300" distR="114300" simplePos="0" relativeHeight="251672576" behindDoc="0" locked="0" layoutInCell="1" allowOverlap="1" wp14:anchorId="7360BBEC" wp14:editId="61163076">
                 <wp:simplePos x="0" y="0"/>
                 <wp:positionH relativeFrom="column">
                   <wp:posOffset>552450</wp:posOffset>
@@ -3485,7 +4618,7 @@
           </mc:Choice>
           <mc:Fallback>
             <w:pict>
-              <v:line id="Straight Connector 12" o:spid="_x0000_s1026" style="position:absolute;z-index:251673600;visibility:visible;mso-wrap-style:square;mso-height-percent:0;mso-wrap-distance-left:9pt;mso-wrap-distance-top:0;mso-wrap-distance-right:9pt;mso-wrap-distance-bottom:0;mso-position-horizontal:absolute;mso-position-horizontal-relative:text;mso-position-vertical:absolute;mso-position-vertical-relative:text;mso-height-percent:0;mso-height-relative:margin" from="43.5pt,53pt" to="43.5pt,103.4pt" o:gfxdata="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" strokecolor="black [3213]" strokeweight="1pt"/>
+              <v:line id="Straight Connector 12" o:spid="_x0000_s1026" style="position:absolute;z-index:251672576;visibility:visible;mso-wrap-style:square;mso-height-percent:0;mso-wrap-distance-left:9pt;mso-wrap-distance-top:0;mso-wrap-distance-right:9pt;mso-wrap-distance-bottom:0;mso-position-horizontal:absolute;mso-position-horizontal-relative:text;mso-position-vertical:absolute;mso-position-vertical-relative:text;mso-height-percent:0;mso-height-relative:margin" from="43.5pt,53pt" to="43.5pt,103.4pt" o:gfxdata="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" strokecolor="black [3213]" strokeweight="1pt"/>
             </w:pict>
           </mc:Fallback>
         </mc:AlternateContent>
@@ -3500,7 +4633,115 @@
         <mc:AlternateContent>
           <mc:Choice Requires="wps">
             <w:drawing>
-              <wp:anchor distT="0" distB="0" distL="114300" distR="114300" simplePos="0" relativeHeight="251670528" behindDoc="0" locked="0" layoutInCell="1" allowOverlap="1" wp14:anchorId="41EBBC8F" wp14:editId="0BAD8375">
+              <wp:anchor distT="0" distB="0" distL="114300" distR="114300" simplePos="0" relativeHeight="251745280" behindDoc="0" locked="0" layoutInCell="1" allowOverlap="1" wp14:anchorId="0A7B8FDF" wp14:editId="414B0FD7">
+                <wp:simplePos x="0" y="0"/>
+                <wp:positionH relativeFrom="column">
+                  <wp:posOffset>1010285</wp:posOffset>
+                </wp:positionH>
+                <wp:positionV relativeFrom="paragraph">
+                  <wp:posOffset>539115</wp:posOffset>
+                </wp:positionV>
+                <wp:extent cx="914400" cy="278130"/>
+                <wp:effectExtent l="0" t="0" r="19050" b="26670"/>
+                <wp:wrapNone/>
+                <wp:docPr id="38" name="Oval 38"/>
+                <wp:cNvGraphicFramePr>
+                  <a:graphicFrameLocks xmlns:a="http://schemas.openxmlformats.org/drawingml/2006/main" noChangeAspect="1"/>
+                </wp:cNvGraphicFramePr>
+                <a:graphic xmlns:a="http://schemas.openxmlformats.org/drawingml/2006/main">
+                  <a:graphicData uri="http://schemas.microsoft.com/office/word/2010/wordprocessingShape">
+                    <wps:wsp>
+                      <wps:cNvSpPr>
+                        <a:spLocks noChangeAspect="1"/>
+                      </wps:cNvSpPr>
+                      <wps:spPr>
+                        <a:xfrm>
+                          <a:off x="0" y="0"/>
+                          <a:ext cx="914400" cy="278130"/>
+                        </a:xfrm>
+                        <a:prstGeom prst="ellipse">
+                          <a:avLst/>
+                        </a:prstGeom>
+                        <a:noFill/>
+                        <a:ln w="12700">
+                          <a:solidFill>
+                            <a:schemeClr val="tx1"/>
+                          </a:solidFill>
+                        </a:ln>
+                      </wps:spPr>
+                      <wps:style>
+                        <a:lnRef idx="2">
+                          <a:schemeClr val="accent1">
+                            <a:shade val="50000"/>
+                          </a:schemeClr>
+                        </a:lnRef>
+                        <a:fillRef idx="1">
+                          <a:schemeClr val="accent1"/>
+                        </a:fillRef>
+                        <a:effectRef idx="0">
+                          <a:schemeClr val="accent1"/>
+                        </a:effectRef>
+                        <a:fontRef idx="minor">
+                          <a:schemeClr val="lt1"/>
+                        </a:fontRef>
+                      </wps:style>
+                      <wps:txbx>
+                        <w:txbxContent>
+                          <w:p>
+                            <w:pPr>
+                              <w:jc w:val="center"/>
+                            </w:pPr>
+                          </w:p>
+                        </w:txbxContent>
+                      </wps:txbx>
+                      <wps:bodyPr rot="0" spcFirstLastPara="0" vertOverflow="overflow" horzOverflow="overflow" vert="horz" wrap="square" lIns="91440" tIns="45720" rIns="91440" bIns="45720" numCol="1" spcCol="0" rtlCol="0" fromWordArt="0" anchor="ctr" anchorCtr="0" forceAA="0" compatLnSpc="1">
+                        <a:prstTxWarp prst="textNoShape">
+                          <a:avLst/>
+                        </a:prstTxWarp>
+                        <a:noAutofit/>
+                      </wps:bodyPr>
+                    </wps:wsp>
+                  </a:graphicData>
+                </a:graphic>
+                <wp14:sizeRelH relativeFrom="margin">
+                  <wp14:pctWidth>0</wp14:pctWidth>
+                </wp14:sizeRelH>
+                <wp14:sizeRelV relativeFrom="margin">
+                  <wp14:pctHeight>0</wp14:pctHeight>
+                </wp14:sizeRelV>
+              </wp:anchor>
+            </w:drawing>
+          </mc:Choice>
+          <mc:Fallback>
+            <w:pict>
+              <v:oval id="Oval 38" o:spid="_x0000_s1051" style="position:absolute;margin-left:79.55pt;margin-top:42.45pt;width:1in;height:21.9pt;z-index:251745280;visibility:visible;mso-wrap-style:square;mso-width-percent:0;mso-height-percent:0;mso-wrap-distance-left:9pt;mso-wrap-distance-top:0;mso-wrap-distance-right:9pt;mso-wrap-distance-bottom:0;mso-position-horizontal:absolute;mso-position-horizontal-relative:text;mso-position-vertical:absolute;mso-position-vertical-relative:text;mso-width-percent:0;mso-height-percent:0;mso-width-relative:margin;mso-height-relative:margin;v-text-anchor:middle" o:gfxdata="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" filled="f" strokecolor="black [3213]" strokeweight="1pt">
+                <v:path arrowok="t"/>
+                <o:lock v:ext="edit" aspectratio="t"/>
+                <v:textbox>
+                  <w:txbxContent>
+                    <w:p>
+                      <w:pPr>
+                        <w:jc w:val="center"/>
+                      </w:pPr>
+                    </w:p>
+                  </w:txbxContent>
+                </v:textbox>
+              </v:oval>
+            </w:pict>
+          </mc:Fallback>
+        </mc:AlternateContent>
+      </w:r>
+      <w:r>
+        <w:rPr>
+          <w:rFonts w:ascii="Times New Roman" w:hAnsi="Times New Roman" w:cs="Times New Roman"/>
+          <w:noProof/>
+          <w:sz w:val="24"/>
+          <w:szCs w:val="24"/>
+        </w:rPr>
+        <mc:AlternateContent>
+          <mc:Choice Requires="wps">
+            <w:drawing>
+              <wp:anchor distT="0" distB="0" distL="114300" distR="114300" simplePos="0" relativeHeight="251669504" behindDoc="0" locked="0" layoutInCell="1" allowOverlap="1" wp14:anchorId="36462AB9" wp14:editId="3CE1BF64">
                 <wp:simplePos x="0" y="0"/>
                 <wp:positionH relativeFrom="column">
                   <wp:posOffset>1010285</wp:posOffset>
@@ -3583,7 +4824,7 @@
           </mc:Choice>
           <mc:Fallback>
             <w:pict>
-              <v:oval id="Oval 10" o:spid="_x0000_s1046" style="position:absolute;margin-left:79.55pt;margin-top:42.45pt;width:1in;height:21.9pt;z-index:251670528;visibility:visible;mso-wrap-style:square;mso-width-percent:0;mso-height-percent:0;mso-wrap-distance-left:9pt;mso-wrap-distance-top:0;mso-wrap-distance-right:9pt;mso-wrap-distance-bottom:0;mso-position-horizontal:absolute;mso-position-horizontal-relative:text;mso-position-vertical:absolute;mso-position-vertical-relative:text;mso-width-percent:0;mso-height-percent:0;mso-width-relative:margin;mso-height-relative:margin;v-text-anchor:middle" o:gfxdata="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" fillcolor="white [3212]" strokecolor="black [3213]" strokeweight="1pt">
+              <v:oval id="Oval 10" o:spid="_x0000_s1052" style="position:absolute;margin-left:79.55pt;margin-top:42.45pt;width:1in;height:21.9pt;z-index:251669504;visibility:visible;mso-wrap-style:square;mso-width-percent:0;mso-height-percent:0;mso-wrap-distance-left:9pt;mso-wrap-distance-top:0;mso-wrap-distance-right:9pt;mso-wrap-distance-bottom:0;mso-position-horizontal:absolute;mso-position-horizontal-relative:text;mso-position-vertical:absolute;mso-position-vertical-relative:text;mso-width-percent:0;mso-height-percent:0;mso-width-relative:margin;mso-height-relative:margin;v-text-anchor:middle" o:gfxdata="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" fillcolor="white [3212]" strokecolor="black [3213]" strokeweight="1pt">
                 <v:path arrowok="t"/>
                 <o:lock v:ext="edit" aspectratio="t"/>
                 <v:textbox>
@@ -3610,7 +4851,7 @@
         <mc:AlternateContent>
           <mc:Choice Requires="wps">
             <w:drawing>
-              <wp:anchor distT="0" distB="0" distL="114300" distR="114300" simplePos="0" relativeHeight="251664384" behindDoc="0" locked="0" layoutInCell="1" allowOverlap="1" wp14:anchorId="1A98DA40" wp14:editId="74F98C4F">
+              <wp:anchor distT="0" distB="0" distL="114300" distR="114300" simplePos="0" relativeHeight="251663360" behindDoc="0" locked="0" layoutInCell="1" allowOverlap="1" wp14:anchorId="5E8C7CB2" wp14:editId="4E989713">
                 <wp:simplePos x="0" y="0"/>
                 <wp:positionH relativeFrom="column">
                   <wp:posOffset>918845</wp:posOffset>
@@ -3695,7 +4936,7 @@
           </mc:Choice>
           <mc:Fallback>
             <w:pict>
-              <v:oval id="Oval 7" o:spid="_x0000_s1047" style="position:absolute;margin-left:72.35pt;margin-top:40.45pt;width:86.4pt;height:25.9pt;z-index:251664384;visibility:visible;mso-wrap-style:square;mso-width-percent:0;mso-height-percent:0;mso-wrap-distance-left:9pt;mso-wrap-distance-top:0;mso-wrap-distance-right:9pt;mso-wrap-distance-bottom:0;mso-position-horizontal:absolute;mso-position-horizontal-relative:text;mso-position-vertical:absolute;mso-position-vertical-relative:text;mso-width-percent:0;mso-height-percent:0;mso-width-relative:margin;mso-height-relative:margin;v-text-anchor:middle" o:gfxdata="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" fillcolor="#a5a5a5 [2092]" strokecolor="black [3213]" strokeweight="1pt">
+              <v:oval id="Oval 7" o:spid="_x0000_s1053" style="position:absolute;margin-left:72.35pt;margin-top:40.45pt;width:86.4pt;height:25.9pt;z-index:251663360;visibility:visible;mso-wrap-style:square;mso-width-percent:0;mso-height-percent:0;mso-wrap-distance-left:9pt;mso-wrap-distance-top:0;mso-wrap-distance-right:9pt;mso-wrap-distance-bottom:0;mso-position-horizontal:absolute;mso-position-horizontal-relative:text;mso-position-vertical:absolute;mso-position-vertical-relative:text;mso-width-percent:0;mso-height-percent:0;mso-width-relative:margin;mso-height-relative:margin;v-text-anchor:middle" o:gfxdata="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" fillcolor="#a5a5a5 [2092]" strokecolor="black [3213]" strokeweight="1pt">
                 <v:path arrowok="t"/>
                 <o:lock v:ext="edit" aspectratio="t"/>
                 <v:textbox>
@@ -3722,7 +4963,7 @@
         <mc:AlternateContent>
           <mc:Choice Requires="wps">
             <w:drawing>
-              <wp:anchor distT="0" distB="0" distL="114300" distR="114300" simplePos="0" relativeHeight="251659264" behindDoc="0" locked="0" layoutInCell="1" allowOverlap="1" wp14:anchorId="2A0C3BCB" wp14:editId="325E926B">
+              <wp:anchor distT="0" distB="0" distL="114300" distR="114300" simplePos="0" relativeHeight="251670271" behindDoc="0" locked="0" layoutInCell="1" allowOverlap="1" wp14:anchorId="2A0C3BCB" wp14:editId="325E926B">
                 <wp:simplePos x="0" y="0"/>
                 <wp:positionH relativeFrom="column">
                   <wp:posOffset>553085</wp:posOffset>
@@ -3799,7 +5040,7 @@
           </mc:Choice>
           <mc:Fallback>
             <w:pict>
-              <v:oval id="Oval 1" o:spid="_x0000_s1048" style="position:absolute;margin-left:43.55pt;margin-top:31.8pt;width:2in;height:43.2pt;z-index:251659264;visibility:visible;mso-wrap-style:square;mso-width-percent:0;mso-height-percent:0;mso-wrap-distance-left:9pt;mso-wrap-distance-top:0;mso-wrap-distance-right:9pt;mso-wrap-distance-bottom:0;mso-position-horizontal:absolute;mso-position-horizontal-relative:text;mso-position-vertical:absolute;mso-position-vertical-relative:text;mso-width-percent:0;mso-height-percent:0;mso-width-relative:margin;mso-height-relative:margin;v-text-anchor:middle" o:gfxdata="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" filled="f" strokecolor="black [3213]" strokeweight="1pt">
+              <v:oval id="Oval 1" o:spid="_x0000_s1054" style="position:absolute;margin-left:43.55pt;margin-top:31.8pt;width:2in;height:43.2pt;z-index:251670271;visibility:visible;mso-wrap-style:square;mso-width-percent:0;mso-height-percent:0;mso-wrap-distance-left:9pt;mso-wrap-distance-top:0;mso-wrap-distance-right:9pt;mso-wrap-distance-bottom:0;mso-position-horizontal:absolute;mso-position-horizontal-relative:text;mso-position-vertical:absolute;mso-position-vertical-relative:text;mso-width-percent:0;mso-height-percent:0;mso-width-relative:margin;mso-height-relative:margin;v-text-anchor:middle" o:gfxdata="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" filled="f" strokecolor="black [3213]" strokeweight="1pt">
                 <v:textbox>
                   <w:txbxContent>
                     <w:p>
@@ -3984,7 +5225,7 @@
   <w:style w:type="paragraph" w:default="1" w:styleId="Normal">
     <w:name w:val="Normal"/>
     <w:qFormat/>
-    <w:rsid w:val="00DC08CD"/>
+    <w:rsid w:val="00BA7ABF"/>
   </w:style>
   <w:style w:type="character" w:default="1" w:styleId="DefaultParagraphFont">
     <w:name w:val="Default Paragraph Font"/>
@@ -4205,7 +5446,7 @@
   <w:style w:type="paragraph" w:default="1" w:styleId="Normal">
     <w:name w:val="Normal"/>
     <w:qFormat/>
-    <w:rsid w:val="00DC08CD"/>
+    <w:rsid w:val="00BA7ABF"/>
   </w:style>
   <w:style w:type="character" w:default="1" w:styleId="DefaultParagraphFont">
     <w:name w:val="Default Paragraph Font"/>

</xml_diff>

<commit_message>
Tweaked some figures in charge_density
</commit_message>
<xml_diff>
--- a/StudentGuideModule2/charge_density/cylinders.docx
+++ b/StudentGuideModule2/charge_density/cylinders.docx
@@ -1,6 +1,6 @@
 
 <file path=word/document.xml><?xml version="1.0" encoding="utf-8"?>
-<w:document xmlns:wpc="http://schemas.microsoft.com/office/word/2010/wordprocessingCanvas" xmlns:mc="http://schemas.openxmlformats.org/markup-compatibility/2006" xmlns:o="urn:schemas-microsoft-com:office:office" xmlns:r="http://schemas.openxmlformats.org/officeDocument/2006/relationships" xmlns:m="http://schemas.openxmlformats.org/officeDocument/2006/math" xmlns:v="urn:schemas-microsoft-com:vml" xmlns:wp14="http://schemas.microsoft.com/office/word/2010/wordprocessingDrawing" xmlns:wp="http://schemas.openxmlformats.org/drawingml/2006/wordprocessingDrawing" xmlns:w10="urn:schemas-microsoft-com:office:word" xmlns:w="http://schemas.openxmlformats.org/wordprocessingml/2006/main" xmlns:w14="http://schemas.microsoft.com/office/word/2010/wordml" xmlns:wpg="http://schemas.microsoft.com/office/word/2010/wordprocessingGroup" xmlns:wpi="http://schemas.microsoft.com/office/word/2010/wordprocessingInk" xmlns:wne="http://schemas.microsoft.com/office/word/2006/wordml" xmlns:wps="http://schemas.microsoft.com/office/word/2010/wordprocessingShape" mc:Ignorable="w14 wp14">
+<w:document xmlns:wpc="http://schemas.microsoft.com/office/word/2010/wordprocessingCanvas" xmlns:cx="http://schemas.microsoft.com/office/drawing/2014/chartex" xmlns:cx1="http://schemas.microsoft.com/office/drawing/2015/9/8/chartex" xmlns:mc="http://schemas.openxmlformats.org/markup-compatibility/2006" xmlns:o="urn:schemas-microsoft-com:office:office" xmlns:r="http://schemas.openxmlformats.org/officeDocument/2006/relationships" xmlns:m="http://schemas.openxmlformats.org/officeDocument/2006/math" xmlns:v="urn:schemas-microsoft-com:vml" xmlns:wp14="http://schemas.microsoft.com/office/word/2010/wordprocessingDrawing" xmlns:wp="http://schemas.openxmlformats.org/drawingml/2006/wordprocessingDrawing" xmlns:w10="urn:schemas-microsoft-com:office:word" xmlns:w="http://schemas.openxmlformats.org/wordprocessingml/2006/main" xmlns:w14="http://schemas.microsoft.com/office/word/2010/wordml" xmlns:w15="http://schemas.microsoft.com/office/word/2012/wordml" xmlns:w16se="http://schemas.microsoft.com/office/word/2015/wordml/symex" xmlns:wpg="http://schemas.microsoft.com/office/word/2010/wordprocessingGroup" xmlns:wpi="http://schemas.microsoft.com/office/word/2010/wordprocessingInk" xmlns:wne="http://schemas.microsoft.com/office/word/2006/wordml" xmlns:wps="http://schemas.microsoft.com/office/word/2010/wordprocessingShape" mc:Ignorable="w14 w15 w16se wp14">
   <w:body>
     <w:p>
       <w:pPr>
@@ -12,6 +12,349 @@
         </w:rPr>
       </w:pPr>
       <w:bookmarkStart w:id="0" w:name="_GoBack"/>
+      <w:bookmarkEnd w:id="0"/>
+      <w:r>
+        <w:rPr>
+          <w:noProof/>
+        </w:rPr>
+        <mc:AlternateContent>
+          <mc:Choice Requires="wpg">
+            <w:drawing>
+              <wp:anchor distT="0" distB="0" distL="114300" distR="114300" simplePos="0" relativeHeight="251741184" behindDoc="0" locked="0" layoutInCell="1" allowOverlap="1" wp14:anchorId="4FD58621" wp14:editId="4D8773FB">
+                <wp:simplePos x="0" y="0"/>
+                <wp:positionH relativeFrom="column">
+                  <wp:posOffset>-495300</wp:posOffset>
+                </wp:positionH>
+                <wp:positionV relativeFrom="paragraph">
+                  <wp:posOffset>693420</wp:posOffset>
+                </wp:positionV>
+                <wp:extent cx="955675" cy="559435"/>
+                <wp:effectExtent l="0" t="0" r="53975" b="31115"/>
+                <wp:wrapNone/>
+                <wp:docPr id="8" name="Group 8"/>
+                <wp:cNvGraphicFramePr/>
+                <a:graphic xmlns:a="http://schemas.openxmlformats.org/drawingml/2006/main">
+                  <a:graphicData uri="http://schemas.microsoft.com/office/word/2010/wordprocessingGroup">
+                    <wpg:wgp>
+                      <wpg:cNvGrpSpPr/>
+                      <wpg:grpSpPr>
+                        <a:xfrm>
+                          <a:off x="0" y="0"/>
+                          <a:ext cx="955675" cy="559435"/>
+                          <a:chOff x="0" y="-26670"/>
+                          <a:chExt cx="956231" cy="559435"/>
+                        </a:xfrm>
+                      </wpg:grpSpPr>
+                      <wps:wsp>
+                        <wps:cNvPr id="2" name="Text Box 2"/>
+                        <wps:cNvSpPr txBox="1"/>
+                        <wps:spPr>
+                          <a:xfrm>
+                            <a:off x="0" y="-26670"/>
+                            <a:ext cx="933993" cy="399415"/>
+                          </a:xfrm>
+                          <a:prstGeom prst="rect">
+                            <a:avLst/>
+                          </a:prstGeom>
+                          <a:noFill/>
+                          <a:ln w="6350">
+                            <a:solidFill>
+                              <a:schemeClr val="tx1"/>
+                            </a:solidFill>
+                          </a:ln>
+                          <a:effectLst/>
+                        </wps:spPr>
+                        <wps:style>
+                          <a:lnRef idx="0">
+                            <a:schemeClr val="accent1"/>
+                          </a:lnRef>
+                          <a:fillRef idx="0">
+                            <a:schemeClr val="accent1"/>
+                          </a:fillRef>
+                          <a:effectRef idx="0">
+                            <a:schemeClr val="accent1"/>
+                          </a:effectRef>
+                          <a:fontRef idx="minor">
+                            <a:schemeClr val="dk1"/>
+                          </a:fontRef>
+                        </wps:style>
+                        <wps:txbx>
+                          <w:txbxContent>
+                            <w:p>
+                              <w:pPr>
+                                <w:spacing w:after="0"/>
+                                <w:jc w:val="center"/>
+                                <w:rPr>
+                                  <w:rFonts w:cstheme="minorHAnsi"/>
+                                  <w:sz w:val="18"/>
+                                </w:rPr>
+                              </w:pPr>
+                              <w:r>
+                                <w:rPr>
+                                  <w:rFonts w:eastAsiaTheme="minorEastAsia" w:cstheme="minorHAnsi"/>
+                                  <w:sz w:val="18"/>
+                                </w:rPr>
+                                <w:t>(</w:t>
+                              </w:r>
+                              <w:proofErr w:type="gramStart"/>
+                              <w:r>
+                                <w:rPr>
+                                  <w:rFonts w:eastAsiaTheme="minorEastAsia" w:cstheme="minorHAnsi"/>
+                                  <w:sz w:val="18"/>
+                                </w:rPr>
+                                <w:t>a</w:t>
+                              </w:r>
+                              <w:proofErr w:type="gramEnd"/>
+                              <w:r>
+                                <w:rPr>
+                                  <w:rFonts w:eastAsiaTheme="minorEastAsia" w:cstheme="minorHAnsi"/>
+                                  <w:sz w:val="18"/>
+                                </w:rPr>
+                                <w:t xml:space="preserve"> </w:t>
+                              </w:r>
+                              <w:r>
+                                <w:rPr>
+                                  <w:rFonts w:eastAsiaTheme="minorEastAsia" w:cstheme="minorHAnsi"/>
+                                  <w:sz w:val="18"/>
+                                </w:rPr>
+                                <w:t xml:space="preserve">hockey puck, </w:t>
+                              </w:r>
+                              <w:r>
+                                <w:rPr>
+                                  <w:rFonts w:eastAsiaTheme="minorEastAsia" w:cstheme="minorHAnsi"/>
+                                  <w:sz w:val="18"/>
+                                </w:rPr>
+                                <w:t>not a donut)</w:t>
+                              </w:r>
+                            </w:p>
+                          </w:txbxContent>
+                        </wps:txbx>
+                        <wps:bodyPr rot="0" spcFirstLastPara="0" vertOverflow="overflow" horzOverflow="overflow" vert="horz" wrap="square" lIns="91440" tIns="45720" rIns="91440" bIns="45720" numCol="1" spcCol="0" rtlCol="0" fromWordArt="0" anchor="t" anchorCtr="0" forceAA="0" compatLnSpc="1">
+                          <a:prstTxWarp prst="textNoShape">
+                            <a:avLst/>
+                          </a:prstTxWarp>
+                          <a:noAutofit/>
+                        </wps:bodyPr>
+                      </wps:wsp>
+                      <wps:wsp>
+                        <wps:cNvPr id="5" name="Freeform 5"/>
+                        <wps:cNvSpPr/>
+                        <wps:spPr>
+                          <a:xfrm>
+                            <a:off x="582216" y="371475"/>
+                            <a:ext cx="374015" cy="161290"/>
+                          </a:xfrm>
+                          <a:custGeom>
+                            <a:avLst/>
+                            <a:gdLst>
+                              <a:gd name="connsiteX0" fmla="*/ 0 w 281763"/>
+                              <a:gd name="connsiteY0" fmla="*/ 686 h 125854"/>
+                              <a:gd name="connsiteX1" fmla="*/ 207335 w 281763"/>
+                              <a:gd name="connsiteY1" fmla="*/ 16635 h 125854"/>
+                              <a:gd name="connsiteX2" fmla="*/ 101010 w 281763"/>
+                              <a:gd name="connsiteY2" fmla="*/ 112328 h 125854"/>
+                              <a:gd name="connsiteX3" fmla="*/ 281763 w 281763"/>
+                              <a:gd name="connsiteY3" fmla="*/ 122961 h 125854"/>
+                              <a:gd name="connsiteX0" fmla="*/ 7 w 281770"/>
+                              <a:gd name="connsiteY0" fmla="*/ 0 h 125168"/>
+                              <a:gd name="connsiteX1" fmla="*/ 207342 w 281770"/>
+                              <a:gd name="connsiteY1" fmla="*/ 15949 h 125168"/>
+                              <a:gd name="connsiteX2" fmla="*/ 101017 w 281770"/>
+                              <a:gd name="connsiteY2" fmla="*/ 111642 h 125168"/>
+                              <a:gd name="connsiteX3" fmla="*/ 281770 w 281770"/>
+                              <a:gd name="connsiteY3" fmla="*/ 122275 h 125168"/>
+                              <a:gd name="connsiteX0" fmla="*/ 7 w 281770"/>
+                              <a:gd name="connsiteY0" fmla="*/ 2099 h 128108"/>
+                              <a:gd name="connsiteX1" fmla="*/ 207342 w 281770"/>
+                              <a:gd name="connsiteY1" fmla="*/ 2099 h 128108"/>
+                              <a:gd name="connsiteX2" fmla="*/ 101017 w 281770"/>
+                              <a:gd name="connsiteY2" fmla="*/ 113741 h 128108"/>
+                              <a:gd name="connsiteX3" fmla="*/ 281770 w 281770"/>
+                              <a:gd name="connsiteY3" fmla="*/ 124374 h 128108"/>
+                              <a:gd name="connsiteX0" fmla="*/ 0 w 281763"/>
+                              <a:gd name="connsiteY0" fmla="*/ 0 h 126009"/>
+                              <a:gd name="connsiteX1" fmla="*/ 101010 w 281763"/>
+                              <a:gd name="connsiteY1" fmla="*/ 111642 h 126009"/>
+                              <a:gd name="connsiteX2" fmla="*/ 281763 w 281763"/>
+                              <a:gd name="connsiteY2" fmla="*/ 122275 h 126009"/>
+                              <a:gd name="connsiteX0" fmla="*/ 0 w 281763"/>
+                              <a:gd name="connsiteY0" fmla="*/ 0 h 162847"/>
+                              <a:gd name="connsiteX1" fmla="*/ 93856 w 281763"/>
+                              <a:gd name="connsiteY1" fmla="*/ 158180 h 162847"/>
+                              <a:gd name="connsiteX2" fmla="*/ 281763 w 281763"/>
+                              <a:gd name="connsiteY2" fmla="*/ 122275 h 162847"/>
+                              <a:gd name="connsiteX0" fmla="*/ 0 w 281763"/>
+                              <a:gd name="connsiteY0" fmla="*/ 0 h 172378"/>
+                              <a:gd name="connsiteX1" fmla="*/ 93856 w 281763"/>
+                              <a:gd name="connsiteY1" fmla="*/ 158180 h 172378"/>
+                              <a:gd name="connsiteX2" fmla="*/ 281763 w 281763"/>
+                              <a:gd name="connsiteY2" fmla="*/ 122275 h 172378"/>
+                              <a:gd name="connsiteX0" fmla="*/ 0 w 374783"/>
+                              <a:gd name="connsiteY0" fmla="*/ 0 h 160236"/>
+                              <a:gd name="connsiteX1" fmla="*/ 93856 w 374783"/>
+                              <a:gd name="connsiteY1" fmla="*/ 158180 h 160236"/>
+                              <a:gd name="connsiteX2" fmla="*/ 374783 w 374783"/>
+                              <a:gd name="connsiteY2" fmla="*/ 93026 h 160236"/>
+                              <a:gd name="connsiteX0" fmla="*/ 0 w 374783"/>
+                              <a:gd name="connsiteY0" fmla="*/ 0 h 161729"/>
+                              <a:gd name="connsiteX1" fmla="*/ 93856 w 374783"/>
+                              <a:gd name="connsiteY1" fmla="*/ 158180 h 161729"/>
+                              <a:gd name="connsiteX2" fmla="*/ 374783 w 374783"/>
+                              <a:gd name="connsiteY2" fmla="*/ 93026 h 161729"/>
+                              <a:gd name="connsiteX0" fmla="*/ 0 w 374783"/>
+                              <a:gd name="connsiteY0" fmla="*/ 0 h 161729"/>
+                              <a:gd name="connsiteX1" fmla="*/ 93856 w 374783"/>
+                              <a:gd name="connsiteY1" fmla="*/ 158180 h 161729"/>
+                              <a:gd name="connsiteX2" fmla="*/ 374783 w 374783"/>
+                              <a:gd name="connsiteY2" fmla="*/ 93026 h 161729"/>
+                              <a:gd name="connsiteX0" fmla="*/ 0 w 374783"/>
+                              <a:gd name="connsiteY0" fmla="*/ 0 h 161729"/>
+                              <a:gd name="connsiteX1" fmla="*/ 93856 w 374783"/>
+                              <a:gd name="connsiteY1" fmla="*/ 158180 h 161729"/>
+                              <a:gd name="connsiteX2" fmla="*/ 374783 w 374783"/>
+                              <a:gd name="connsiteY2" fmla="*/ 93026 h 161729"/>
+                            </a:gdLst>
+                            <a:ahLst/>
+                            <a:cxnLst>
+                              <a:cxn ang="0">
+                                <a:pos x="connsiteX0" y="connsiteY0"/>
+                              </a:cxn>
+                              <a:cxn ang="0">
+                                <a:pos x="connsiteX1" y="connsiteY1"/>
+                              </a:cxn>
+                              <a:cxn ang="0">
+                                <a:pos x="connsiteX2" y="connsiteY2"/>
+                              </a:cxn>
+                            </a:cxnLst>
+                            <a:rect l="l" t="t" r="r" b="b"/>
+                            <a:pathLst>
+                              <a:path w="374783" h="161729">
+                                <a:moveTo>
+                                  <a:pt x="0" y="0"/>
+                                </a:moveTo>
+                                <a:cubicBezTo>
+                                  <a:pt x="6727" y="127126"/>
+                                  <a:pt x="31392" y="142676"/>
+                                  <a:pt x="93856" y="158180"/>
+                                </a:cubicBezTo>
+                                <a:cubicBezTo>
+                                  <a:pt x="156320" y="173684"/>
+                                  <a:pt x="279872" y="135914"/>
+                                  <a:pt x="374783" y="93026"/>
+                                </a:cubicBezTo>
+                              </a:path>
+                            </a:pathLst>
+                          </a:custGeom>
+                          <a:noFill/>
+                          <a:ln w="6350">
+                            <a:solidFill>
+                              <a:schemeClr val="tx1"/>
+                            </a:solidFill>
+                            <a:headEnd type="none" w="med" len="med"/>
+                            <a:tailEnd type="stealth" w="med" len="med"/>
+                          </a:ln>
+                        </wps:spPr>
+                        <wps:style>
+                          <a:lnRef idx="2">
+                            <a:schemeClr val="accent1">
+                              <a:shade val="50000"/>
+                            </a:schemeClr>
+                          </a:lnRef>
+                          <a:fillRef idx="1">
+                            <a:schemeClr val="accent1"/>
+                          </a:fillRef>
+                          <a:effectRef idx="0">
+                            <a:schemeClr val="accent1"/>
+                          </a:effectRef>
+                          <a:fontRef idx="minor">
+                            <a:schemeClr val="lt1"/>
+                          </a:fontRef>
+                        </wps:style>
+                        <wps:bodyPr rot="0" spcFirstLastPara="0" vertOverflow="overflow" horzOverflow="overflow" vert="horz" wrap="square" lIns="91440" tIns="45720" rIns="91440" bIns="45720" numCol="1" spcCol="0" rtlCol="0" fromWordArt="0" anchor="ctr" anchorCtr="0" forceAA="0" compatLnSpc="1">
+                          <a:prstTxWarp prst="textNoShape">
+                            <a:avLst/>
+                          </a:prstTxWarp>
+                          <a:noAutofit/>
+                        </wps:bodyPr>
+                      </wps:wsp>
+                    </wpg:wgp>
+                  </a:graphicData>
+                </a:graphic>
+                <wp14:sizeRelV relativeFrom="margin">
+                  <wp14:pctHeight>0</wp14:pctHeight>
+                </wp14:sizeRelV>
+              </wp:anchor>
+            </w:drawing>
+          </mc:Choice>
+          <mc:Fallback>
+            <w:pict>
+              <v:group w14:anchorId="4FD58621" id="Group 8" o:spid="_x0000_s1026" style="position:absolute;margin-left:-39pt;margin-top:54.6pt;width:75.25pt;height:44.05pt;z-index:251741184;mso-height-relative:margin" coordorigin=",-266" coordsize="9562,5594" o:gfxdata="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">
+                <v:shapetype id="_x0000_t202" coordsize="21600,21600" o:spt="202" path="m,l,21600r21600,l21600,xe">
+                  <v:stroke joinstyle="miter"/>
+                  <v:path gradientshapeok="t" o:connecttype="rect"/>
+                </v:shapetype>
+                <v:shape id="Text Box 2" o:spid="_x0000_s1027" type="#_x0000_t202" style="position:absolute;top:-266;width:9339;height:3993;visibility:visible;mso-wrap-style:square;v-text-anchor:top" o:gfxdata="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" filled="f" strokecolor="black [3213]" strokeweight=".5pt">
+                  <v:textbox>
+                    <w:txbxContent>
+                      <w:p>
+                        <w:pPr>
+                          <w:spacing w:after="0"/>
+                          <w:jc w:val="center"/>
+                          <w:rPr>
+                            <w:rFonts w:cstheme="minorHAnsi"/>
+                            <w:sz w:val="18"/>
+                          </w:rPr>
+                        </w:pPr>
+                        <w:r>
+                          <w:rPr>
+                            <w:rFonts w:eastAsiaTheme="minorEastAsia" w:cstheme="minorHAnsi"/>
+                            <w:sz w:val="18"/>
+                          </w:rPr>
+                          <w:t>(</w:t>
+                        </w:r>
+                        <w:proofErr w:type="gramStart"/>
+                        <w:r>
+                          <w:rPr>
+                            <w:rFonts w:eastAsiaTheme="minorEastAsia" w:cstheme="minorHAnsi"/>
+                            <w:sz w:val="18"/>
+                          </w:rPr>
+                          <w:t>a</w:t>
+                        </w:r>
+                        <w:proofErr w:type="gramEnd"/>
+                        <w:r>
+                          <w:rPr>
+                            <w:rFonts w:eastAsiaTheme="minorEastAsia" w:cstheme="minorHAnsi"/>
+                            <w:sz w:val="18"/>
+                          </w:rPr>
+                          <w:t xml:space="preserve"> </w:t>
+                        </w:r>
+                        <w:r>
+                          <w:rPr>
+                            <w:rFonts w:eastAsiaTheme="minorEastAsia" w:cstheme="minorHAnsi"/>
+                            <w:sz w:val="18"/>
+                          </w:rPr>
+                          <w:t xml:space="preserve">hockey puck, </w:t>
+                        </w:r>
+                        <w:r>
+                          <w:rPr>
+                            <w:rFonts w:eastAsiaTheme="minorEastAsia" w:cstheme="minorHAnsi"/>
+                            <w:sz w:val="18"/>
+                          </w:rPr>
+                          <w:t>not a donut)</w:t>
+                        </w:r>
+                      </w:p>
+                    </w:txbxContent>
+                  </v:textbox>
+                </v:shape>
+                <v:shape id="Freeform 5" o:spid="_x0000_s1028" style="position:absolute;left:5822;top:3714;width:3740;height:1613;visibility:visible;mso-wrap-style:square;v-text-anchor:middle" coordsize="374783,161729" o:gfxdata="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" path="m,c6727,127126,31392,142676,93856,158180v62464,15504,186016,-22266,280927,-65154e" filled="f" strokecolor="black [3213]" strokeweight=".5pt">
+                  <v:stroke endarrow="classic"/>
+                  <v:path arrowok="t" o:connecttype="custom" o:connectlocs="0,0;93664,157751;374015,92773" o:connectangles="0,0,0"/>
+                </v:shape>
+              </v:group>
+            </w:pict>
+          </mc:Fallback>
+        </mc:AlternateContent>
+      </w:r>
       <w:r>
         <w:rPr>
           <w:noProof/>
@@ -78,12 +421,11 @@
           </mc:Choice>
           <mc:Fallback>
             <w:pict>
-              <v:line id="Straight Connector 41" o:spid="_x0000_s1026" style="position:absolute;z-index:251748352;visibility:visible;mso-wrap-style:square;mso-height-percent:0;mso-wrap-distance-left:9pt;mso-wrap-distance-top:0;mso-wrap-distance-right:9pt;mso-wrap-distance-bottom:0;mso-position-horizontal:absolute;mso-position-horizontal-relative:text;mso-position-vertical:absolute;mso-position-vertical-relative:text;mso-height-percent:0;mso-height-relative:margin" from="45.3pt,59pt" to="45.3pt,105.8pt" o:gfxdata="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" strokecolor="#a5a5a5 [2092]" strokeweight=".5pt"/>
+              <v:line w14:anchorId="0BC73BB8" id="Straight Connector 41" o:spid="_x0000_s1026" style="position:absolute;z-index:251748352;visibility:visible;mso-wrap-style:square;mso-height-percent:0;mso-wrap-distance-left:9pt;mso-wrap-distance-top:0;mso-wrap-distance-right:9pt;mso-wrap-distance-bottom:0;mso-position-horizontal:absolute;mso-position-horizontal-relative:text;mso-position-vertical:absolute;mso-position-vertical-relative:text;mso-height-percent:0;mso-height-relative:margin" from="45.3pt,59pt" to="45.3pt,105.8pt" o:gfxdata="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" strokecolor="#a5a5a5 [2092]" strokeweight=".5pt"/>
             </w:pict>
           </mc:Fallback>
         </mc:AlternateContent>
       </w:r>
-      <w:bookmarkEnd w:id="0"/>
       <w:r>
         <w:rPr>
           <w:noProof/>
@@ -150,7 +492,7 @@
           </mc:Choice>
           <mc:Fallback>
             <w:pict>
-              <v:line id="Straight Connector 40" o:spid="_x0000_s1026" style="position:absolute;z-index:251746304;visibility:visible;mso-wrap-style:square;mso-height-percent:0;mso-wrap-distance-left:9pt;mso-wrap-distance-top:0;mso-wrap-distance-right:9pt;mso-wrap-distance-bottom:0;mso-position-horizontal:absolute;mso-position-horizontal-relative:text;mso-position-vertical:absolute;mso-position-vertical-relative:text;mso-height-percent:0;mso-height-relative:margin" from="54.5pt,65.4pt" to="54.5pt,112.9pt" o:gfxdata="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" strokecolor="#a5a5a5 [2092]" strokeweight=".5pt"/>
+              <v:line w14:anchorId="3067270A" id="Straight Connector 40" o:spid="_x0000_s1026" style="position:absolute;z-index:251746304;visibility:visible;mso-wrap-style:square;mso-height-percent:0;mso-wrap-distance-left:9pt;mso-wrap-distance-top:0;mso-wrap-distance-right:9pt;mso-wrap-distance-bottom:0;mso-position-horizontal:absolute;mso-position-horizontal-relative:text;mso-position-vertical:absolute;mso-position-vertical-relative:text;mso-height-percent:0;mso-height-relative:margin" from="54.5pt,65.4pt" to="54.5pt,112.9pt" o:gfxdata="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" strokecolor="#a5a5a5 [2092]" strokeweight=".5pt"/>
             </w:pict>
           </mc:Fallback>
         </mc:AlternateContent>
@@ -221,7 +563,7 @@
           </mc:Choice>
           <mc:Fallback>
             <w:pict>
-              <v:line id="Straight Connector 42" o:spid="_x0000_s1026" style="position:absolute;z-index:251750400;visibility:visible;mso-wrap-style:square;mso-height-percent:0;mso-wrap-distance-left:9pt;mso-wrap-distance-top:0;mso-wrap-distance-right:9pt;mso-wrap-distance-bottom:0;mso-position-horizontal:absolute;mso-position-horizontal-relative:text;mso-position-vertical:absolute;mso-position-vertical-relative:text;mso-height-percent:0;mso-height-relative:margin" from="71pt,70.65pt" to="71pt,118.15pt" o:gfxdata="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" strokecolor="#a5a5a5 [2092]" strokeweight=".5pt"/>
+              <v:line w14:anchorId="2214B80A" id="Straight Connector 42" o:spid="_x0000_s1026" style="position:absolute;z-index:251750400;visibility:visible;mso-wrap-style:square;mso-height-percent:0;mso-wrap-distance-left:9pt;mso-wrap-distance-top:0;mso-wrap-distance-right:9pt;mso-wrap-distance-bottom:0;mso-position-horizontal:absolute;mso-position-horizontal-relative:text;mso-position-vertical:absolute;mso-position-vertical-relative:text;mso-height-percent:0;mso-height-relative:margin" from="71pt,70.65pt" to="71pt,118.15pt" o:gfxdata="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" strokecolor="#a5a5a5 [2092]" strokeweight=".5pt"/>
             </w:pict>
           </mc:Fallback>
         </mc:AlternateContent>
@@ -292,7 +634,7 @@
           </mc:Choice>
           <mc:Fallback>
             <w:pict>
-              <v:line id="Straight Connector 45" o:spid="_x0000_s1026" style="position:absolute;z-index:251756544;visibility:visible;mso-wrap-style:square;mso-height-percent:0;mso-wrap-distance-left:9pt;mso-wrap-distance-top:0;mso-wrap-distance-right:9pt;mso-wrap-distance-bottom:0;mso-position-horizontal:absolute;mso-position-horizontal-relative:text;mso-position-vertical:absolute;mso-position-vertical-relative:text;mso-height-percent:0;mso-height-relative:margin" from="152.3pt,72.4pt" to="152.3pt,119.7pt" o:gfxdata="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" strokecolor="#a5a5a5 [2092]" strokeweight=".5pt"/>
+              <v:line w14:anchorId="4604B530" id="Straight Connector 45" o:spid="_x0000_s1026" style="position:absolute;z-index:251756544;visibility:visible;mso-wrap-style:square;mso-height-percent:0;mso-wrap-distance-left:9pt;mso-wrap-distance-top:0;mso-wrap-distance-right:9pt;mso-wrap-distance-bottom:0;mso-position-horizontal:absolute;mso-position-horizontal-relative:text;mso-position-vertical:absolute;mso-position-vertical-relative:text;mso-height-percent:0;mso-height-relative:margin" from="152.3pt,72.4pt" to="152.3pt,119.7pt" o:gfxdata="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" strokecolor="#a5a5a5 [2092]" strokeweight=".5pt"/>
             </w:pict>
           </mc:Fallback>
         </mc:AlternateContent>
@@ -363,7 +705,7 @@
           </mc:Choice>
           <mc:Fallback>
             <w:pict>
-              <v:line id="Straight Connector 44" o:spid="_x0000_s1026" style="position:absolute;z-index:251754496;visibility:visible;mso-wrap-style:square;mso-height-percent:0;mso-wrap-distance-left:9pt;mso-wrap-distance-top:0;mso-wrap-distance-right:9pt;mso-wrap-distance-bottom:0;mso-position-horizontal:absolute;mso-position-horizontal-relative:text;mso-position-vertical:absolute;mso-position-vertical-relative:text;mso-height-percent:0;mso-height-relative:margin" from="116.15pt,75.5pt" to="116.15pt,123pt" o:gfxdata="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" strokecolor="#a5a5a5 [2092]" strokeweight=".5pt"/>
+              <v:line w14:anchorId="09163126" id="Straight Connector 44" o:spid="_x0000_s1026" style="position:absolute;z-index:251754496;visibility:visible;mso-wrap-style:square;mso-height-percent:0;mso-wrap-distance-left:9pt;mso-wrap-distance-top:0;mso-wrap-distance-right:9pt;mso-wrap-distance-bottom:0;mso-position-horizontal:absolute;mso-position-horizontal-relative:text;mso-position-vertical:absolute;mso-position-vertical-relative:text;mso-height-percent:0;mso-height-relative:margin" from="116.15pt,75.5pt" to="116.15pt,123pt" o:gfxdata="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" strokecolor="#a5a5a5 [2092]" strokeweight=".5pt"/>
             </w:pict>
           </mc:Fallback>
         </mc:AlternateContent>
@@ -434,7 +776,7 @@
           </mc:Choice>
           <mc:Fallback>
             <w:pict>
-              <v:line id="Straight Connector 43" o:spid="_x0000_s1026" style="position:absolute;z-index:251752448;visibility:visible;mso-wrap-style:square;mso-height-percent:0;mso-wrap-distance-left:9pt;mso-wrap-distance-top:0;mso-wrap-distance-right:9pt;mso-wrap-distance-bottom:0;mso-position-horizontal:absolute;mso-position-horizontal-relative:text;mso-position-vertical:absolute;mso-position-vertical-relative:text;mso-height-percent:0;mso-height-relative:margin" from="91.35pt,74.05pt" to="91.35pt,121.55pt" o:gfxdata="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" strokecolor="#a5a5a5 [2092]" strokeweight=".5pt"/>
+              <v:line w14:anchorId="7EF3E8E6" id="Straight Connector 43" o:spid="_x0000_s1026" style="position:absolute;z-index:251752448;visibility:visible;mso-wrap-style:square;mso-height-percent:0;mso-wrap-distance-left:9pt;mso-wrap-distance-top:0;mso-wrap-distance-right:9pt;mso-wrap-distance-bottom:0;mso-position-horizontal:absolute;mso-position-horizontal-relative:text;mso-position-vertical:absolute;mso-position-vertical-relative:text;mso-height-percent:0;mso-height-relative:margin" from="91.35pt,74.05pt" to="91.35pt,121.55pt" o:gfxdata="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" strokecolor="#a5a5a5 [2092]" strokeweight=".5pt"/>
             </w:pict>
           </mc:Fallback>
         </mc:AlternateContent>
@@ -660,12 +1002,12 @@
           </mc:Choice>
           <mc:Fallback>
             <w:pict>
-              <v:group id="Group 33" o:spid="_x0000_s1026" style="position:absolute;margin-left:45.2pt;margin-top:31.8pt;width:136.65pt;height:42.65pt;z-index:251670015;mso-width-relative:margin;mso-height-relative:margin" coordsize="17359,5428" o:gfxdata="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">
-                <v:line id="Straight Connector 16" o:spid="_x0000_s1027" style="position:absolute;flip:x;visibility:visible;mso-wrap-style:square" from="0,0" to="7605,3393" o:connectortype="straight" o:gfxdata="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" strokecolor="#a5a5a5 [2092]" strokeweight=".5pt"/>
-                <v:line id="Straight Connector 22" o:spid="_x0000_s1028" style="position:absolute;flip:x;visibility:visible;mso-wrap-style:square" from="1260,0" to="10637,4179" o:connectortype="straight" o:gfxdata="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" strokecolor="#a5a5a5 [2092]" strokeweight=".5pt"/>
-                <v:line id="Straight Connector 23" o:spid="_x0000_s1029" style="position:absolute;flip:x;visibility:visible;mso-wrap-style:square" from="3338,392" to="13385,4868" o:connectortype="straight" o:gfxdata="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" strokecolor="#a5a5a5 [2092]" strokeweight=".5pt"/>
-                <v:line id="Straight Connector 24" o:spid="_x0000_s1030" style="position:absolute;flip:x;visibility:visible;mso-wrap-style:square" from="5838,913" to="15686,5301" o:connectortype="straight" o:gfxdata="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" strokecolor="#a5a5a5 [2092]" strokeweight=".5pt"/>
-                <v:line id="Straight Connector 32" o:spid="_x0000_s1031" style="position:absolute;flip:x;visibility:visible;mso-wrap-style:square" from="9085,1732" to="17359,5428" o:connectortype="straight" o:gfxdata="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" strokecolor="#a5a5a5 [2092]" strokeweight=".5pt"/>
+              <v:group w14:anchorId="2B97664A" id="Group 33" o:spid="_x0000_s1026" style="position:absolute;margin-left:45.2pt;margin-top:31.8pt;width:136.65pt;height:42.65pt;z-index:251670015;mso-width-relative:margin;mso-height-relative:margin" coordsize="17359,5428" o:gfxdata="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">
+                <v:line id="Straight Connector 16" o:spid="_x0000_s1027" style="position:absolute;flip:x;visibility:visible;mso-wrap-style:square" from="0,0" to="7605,3393" o:connectortype="straight" o:gfxdata="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" strokecolor="#a5a5a5 [2092]" strokeweight=".5pt"/>
+                <v:line id="Straight Connector 22" o:spid="_x0000_s1028" style="position:absolute;flip:x;visibility:visible;mso-wrap-style:square" from="1260,0" to="10637,4179" o:connectortype="straight" o:gfxdata="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" strokecolor="#a5a5a5 [2092]" strokeweight=".5pt"/>
+                <v:line id="Straight Connector 23" o:spid="_x0000_s1029" style="position:absolute;flip:x;visibility:visible;mso-wrap-style:square" from="3338,392" to="13385,4868" o:connectortype="straight" o:gfxdata="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" strokecolor="#a5a5a5 [2092]" strokeweight=".5pt"/>
+                <v:line id="Straight Connector 24" o:spid="_x0000_s1030" style="position:absolute;flip:x;visibility:visible;mso-wrap-style:square" from="5838,913" to="15686,5301" o:connectortype="straight" o:gfxdata="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" strokecolor="#a5a5a5 [2092]" strokeweight=".5pt"/>
+                <v:line id="Straight Connector 32" o:spid="_x0000_s1031" style="position:absolute;flip:x;visibility:visible;mso-wrap-style:square" from="9085,1732" to="17359,5428" o:connectortype="straight" o:gfxdata="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" strokecolor="#a5a5a5 [2092]" strokeweight=".5pt"/>
               </v:group>
             </w:pict>
           </mc:Fallback>
@@ -740,7 +1082,7 @@
           </mc:Choice>
           <mc:Fallback>
             <w:pict>
-              <v:line id="Straight Connector 46" o:spid="_x0000_s1026" style="position:absolute;flip:x;z-index:251660287;visibility:visible;mso-wrap-style:square;mso-width-percent:0;mso-height-percent:0;mso-wrap-distance-left:9pt;mso-wrap-distance-top:0;mso-wrap-distance-right:9pt;mso-wrap-distance-bottom:0;mso-position-horizontal:absolute;mso-position-horizontal-relative:text;mso-position-vertical:absolute;mso-position-vertical-relative:text;mso-width-percent:0;mso-height-percent:0;mso-width-relative:margin;mso-height-relative:margin" from="151.55pt,56pt" to="187.25pt,71.9pt" o:gfxdata="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" strokecolor="#a5a5a5 [2092]" strokeweight=".5pt"/>
+              <v:line w14:anchorId="27F1018E" id="Straight Connector 46" o:spid="_x0000_s1026" style="position:absolute;flip:x;z-index:251660287;visibility:visible;mso-wrap-style:square;mso-width-percent:0;mso-height-percent:0;mso-wrap-distance-left:9pt;mso-wrap-distance-top:0;mso-wrap-distance-right:9pt;mso-wrap-distance-bottom:0;mso-position-horizontal:absolute;mso-position-horizontal-relative:text;mso-position-vertical:absolute;mso-position-vertical-relative:text;mso-width-percent:0;mso-height-percent:0;mso-width-relative:margin;mso-height-relative:margin" from="151.55pt,56pt" to="187.25pt,71.9pt" o:gfxdata="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" strokecolor="#a5a5a5 [2092]" strokeweight=".5pt"/>
             </w:pict>
           </mc:Fallback>
         </mc:AlternateContent>
@@ -836,7 +1178,7 @@
           </mc:Choice>
           <mc:Fallback>
             <w:pict>
-              <v:oval id="Oval 36" o:spid="_x0000_s1026" style="position:absolute;margin-left:72.35pt;margin-top:40.45pt;width:86.4pt;height:25.9pt;z-index:251743232;visibility:visible;mso-wrap-style:square;mso-width-percent:0;mso-height-percent:0;mso-wrap-distance-left:9pt;mso-wrap-distance-top:0;mso-wrap-distance-right:9pt;mso-wrap-distance-bottom:0;mso-position-horizontal:absolute;mso-position-horizontal-relative:text;mso-position-vertical:absolute;mso-position-vertical-relative:text;mso-width-percent:0;mso-height-percent:0;mso-width-relative:margin;mso-height-relative:margin;v-text-anchor:middle" o:gfxdata="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" filled="f" strokecolor="black [3213]" strokeweight="1pt">
+              <v:oval w14:anchorId="0F5829A7" id="Oval 36" o:spid="_x0000_s1029" style="position:absolute;margin-left:72.35pt;margin-top:40.45pt;width:86.4pt;height:25.9pt;z-index:251743232;visibility:visible;mso-wrap-style:square;mso-width-percent:0;mso-height-percent:0;mso-wrap-distance-left:9pt;mso-wrap-distance-top:0;mso-wrap-distance-right:9pt;mso-wrap-distance-bottom:0;mso-position-horizontal:absolute;mso-position-horizontal-relative:text;mso-position-vertical:absolute;mso-position-vertical-relative:text;mso-width-percent:0;mso-height-percent:0;mso-width-relative:margin;mso-height-relative:margin;v-text-anchor:middle" o:gfxdata="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" filled="f" strokecolor="black [3213]" strokeweight="1pt">
                 <v:path arrowok="t"/>
                 <o:lock v:ext="edit" aspectratio="t"/>
                 <v:textbox>
@@ -849,343 +1191,6 @@
                   </w:txbxContent>
                 </v:textbox>
               </v:oval>
-            </w:pict>
-          </mc:Fallback>
-        </mc:AlternateContent>
-      </w:r>
-      <w:r>
-        <w:rPr>
-          <w:noProof/>
-        </w:rPr>
-        <mc:AlternateContent>
-          <mc:Choice Requires="wpg">
-            <w:drawing>
-              <wp:anchor distT="0" distB="0" distL="114300" distR="114300" simplePos="0" relativeHeight="251741184" behindDoc="0" locked="0" layoutInCell="1" allowOverlap="1" wp14:anchorId="4FD58621" wp14:editId="4D8773FB">
-                <wp:simplePos x="0" y="0"/>
-                <wp:positionH relativeFrom="column">
-                  <wp:posOffset>-496491</wp:posOffset>
-                </wp:positionH>
-                <wp:positionV relativeFrom="paragraph">
-                  <wp:posOffset>721519</wp:posOffset>
-                </wp:positionV>
-                <wp:extent cx="956231" cy="532765"/>
-                <wp:effectExtent l="0" t="0" r="53975" b="38735"/>
-                <wp:wrapNone/>
-                <wp:docPr id="8" name="Group 8"/>
-                <wp:cNvGraphicFramePr/>
-                <a:graphic xmlns:a="http://schemas.openxmlformats.org/drawingml/2006/main">
-                  <a:graphicData uri="http://schemas.microsoft.com/office/word/2010/wordprocessingGroup">
-                    <wpg:wgp>
-                      <wpg:cNvGrpSpPr/>
-                      <wpg:grpSpPr>
-                        <a:xfrm>
-                          <a:off x="0" y="0"/>
-                          <a:ext cx="956231" cy="532765"/>
-                          <a:chOff x="0" y="0"/>
-                          <a:chExt cx="956231" cy="532765"/>
-                        </a:xfrm>
-                      </wpg:grpSpPr>
-                      <wps:wsp>
-                        <wps:cNvPr id="2" name="Text Box 2"/>
-                        <wps:cNvSpPr txBox="1"/>
-                        <wps:spPr>
-                          <a:xfrm>
-                            <a:off x="0" y="0"/>
-                            <a:ext cx="839470" cy="372745"/>
-                          </a:xfrm>
-                          <a:prstGeom prst="rect">
-                            <a:avLst/>
-                          </a:prstGeom>
-                          <a:noFill/>
-                          <a:ln w="6350">
-                            <a:solidFill>
-                              <a:schemeClr val="tx1"/>
-                            </a:solidFill>
-                          </a:ln>
-                          <a:effectLst/>
-                        </wps:spPr>
-                        <wps:style>
-                          <a:lnRef idx="0">
-                            <a:schemeClr val="accent1"/>
-                          </a:lnRef>
-                          <a:fillRef idx="0">
-                            <a:schemeClr val="accent1"/>
-                          </a:fillRef>
-                          <a:effectRef idx="0">
-                            <a:schemeClr val="accent1"/>
-                          </a:effectRef>
-                          <a:fontRef idx="minor">
-                            <a:schemeClr val="dk1"/>
-                          </a:fontRef>
-                        </wps:style>
-                        <wps:txbx>
-                          <w:txbxContent>
-                            <w:p>
-                              <w:pPr>
-                                <w:spacing w:after="0"/>
-                                <w:jc w:val="center"/>
-                                <w:rPr>
-                                  <w:sz w:val="18"/>
-                                </w:rPr>
-                              </w:pPr>
-                              <w:r>
-                                <w:rPr>
-                                  <w:rFonts w:ascii="Times New Roman" w:eastAsiaTheme="minorEastAsia" w:hAnsi="Times New Roman" w:cs="Times New Roman"/>
-                                  <w:sz w:val="18"/>
-                                </w:rPr>
-                                <w:t>(</w:t>
-                              </w:r>
-                              <w:proofErr w:type="gramStart"/>
-                              <w:r>
-                                <w:rPr>
-                                  <w:rFonts w:ascii="Times New Roman" w:eastAsiaTheme="minorEastAsia" w:hAnsi="Times New Roman" w:cs="Times New Roman"/>
-                                  <w:sz w:val="18"/>
-                                </w:rPr>
-                                <w:t>hockey</w:t>
-                              </w:r>
-                              <w:proofErr w:type="gramEnd"/>
-                              <w:r>
-                                <w:rPr>
-                                  <w:rFonts w:ascii="Times New Roman" w:eastAsiaTheme="minorEastAsia" w:hAnsi="Times New Roman" w:cs="Times New Roman"/>
-                                  <w:sz w:val="18"/>
-                                </w:rPr>
-                                <w:t xml:space="preserve"> puck,</w:t>
-                              </w:r>
-                              <w:r>
-                                <w:rPr>
-                                  <w:rFonts w:ascii="Times New Roman" w:eastAsiaTheme="minorEastAsia" w:hAnsi="Times New Roman" w:cs="Times New Roman"/>
-                                  <w:sz w:val="18"/>
-                                </w:rPr>
-                                <w:t xml:space="preserve"> </w:t>
-                              </w:r>
-                              <w:r>
-                                <w:rPr>
-                                  <w:rFonts w:ascii="Times New Roman" w:eastAsiaTheme="minorEastAsia" w:hAnsi="Times New Roman" w:cs="Times New Roman"/>
-                                  <w:sz w:val="18"/>
-                                </w:rPr>
-                                <w:t>not a donut)</w:t>
-                              </w:r>
-                            </w:p>
-                          </w:txbxContent>
-                        </wps:txbx>
-                        <wps:bodyPr rot="0" spcFirstLastPara="0" vertOverflow="overflow" horzOverflow="overflow" vert="horz" wrap="square" lIns="91440" tIns="45720" rIns="91440" bIns="45720" numCol="1" spcCol="0" rtlCol="0" fromWordArt="0" anchor="t" anchorCtr="0" forceAA="0" compatLnSpc="1">
-                          <a:prstTxWarp prst="textNoShape">
-                            <a:avLst/>
-                          </a:prstTxWarp>
-                          <a:noAutofit/>
-                        </wps:bodyPr>
-                      </wps:wsp>
-                      <wps:wsp>
-                        <wps:cNvPr id="5" name="Freeform 5"/>
-                        <wps:cNvSpPr/>
-                        <wps:spPr>
-                          <a:xfrm>
-                            <a:off x="582216" y="371475"/>
-                            <a:ext cx="374015" cy="161290"/>
-                          </a:xfrm>
-                          <a:custGeom>
-                            <a:avLst/>
-                            <a:gdLst>
-                              <a:gd name="connsiteX0" fmla="*/ 0 w 281763"/>
-                              <a:gd name="connsiteY0" fmla="*/ 686 h 125854"/>
-                              <a:gd name="connsiteX1" fmla="*/ 207335 w 281763"/>
-                              <a:gd name="connsiteY1" fmla="*/ 16635 h 125854"/>
-                              <a:gd name="connsiteX2" fmla="*/ 101010 w 281763"/>
-                              <a:gd name="connsiteY2" fmla="*/ 112328 h 125854"/>
-                              <a:gd name="connsiteX3" fmla="*/ 281763 w 281763"/>
-                              <a:gd name="connsiteY3" fmla="*/ 122961 h 125854"/>
-                              <a:gd name="connsiteX0" fmla="*/ 7 w 281770"/>
-                              <a:gd name="connsiteY0" fmla="*/ 0 h 125168"/>
-                              <a:gd name="connsiteX1" fmla="*/ 207342 w 281770"/>
-                              <a:gd name="connsiteY1" fmla="*/ 15949 h 125168"/>
-                              <a:gd name="connsiteX2" fmla="*/ 101017 w 281770"/>
-                              <a:gd name="connsiteY2" fmla="*/ 111642 h 125168"/>
-                              <a:gd name="connsiteX3" fmla="*/ 281770 w 281770"/>
-                              <a:gd name="connsiteY3" fmla="*/ 122275 h 125168"/>
-                              <a:gd name="connsiteX0" fmla="*/ 7 w 281770"/>
-                              <a:gd name="connsiteY0" fmla="*/ 2099 h 128108"/>
-                              <a:gd name="connsiteX1" fmla="*/ 207342 w 281770"/>
-                              <a:gd name="connsiteY1" fmla="*/ 2099 h 128108"/>
-                              <a:gd name="connsiteX2" fmla="*/ 101017 w 281770"/>
-                              <a:gd name="connsiteY2" fmla="*/ 113741 h 128108"/>
-                              <a:gd name="connsiteX3" fmla="*/ 281770 w 281770"/>
-                              <a:gd name="connsiteY3" fmla="*/ 124374 h 128108"/>
-                              <a:gd name="connsiteX0" fmla="*/ 0 w 281763"/>
-                              <a:gd name="connsiteY0" fmla="*/ 0 h 126009"/>
-                              <a:gd name="connsiteX1" fmla="*/ 101010 w 281763"/>
-                              <a:gd name="connsiteY1" fmla="*/ 111642 h 126009"/>
-                              <a:gd name="connsiteX2" fmla="*/ 281763 w 281763"/>
-                              <a:gd name="connsiteY2" fmla="*/ 122275 h 126009"/>
-                              <a:gd name="connsiteX0" fmla="*/ 0 w 281763"/>
-                              <a:gd name="connsiteY0" fmla="*/ 0 h 162847"/>
-                              <a:gd name="connsiteX1" fmla="*/ 93856 w 281763"/>
-                              <a:gd name="connsiteY1" fmla="*/ 158180 h 162847"/>
-                              <a:gd name="connsiteX2" fmla="*/ 281763 w 281763"/>
-                              <a:gd name="connsiteY2" fmla="*/ 122275 h 162847"/>
-                              <a:gd name="connsiteX0" fmla="*/ 0 w 281763"/>
-                              <a:gd name="connsiteY0" fmla="*/ 0 h 172378"/>
-                              <a:gd name="connsiteX1" fmla="*/ 93856 w 281763"/>
-                              <a:gd name="connsiteY1" fmla="*/ 158180 h 172378"/>
-                              <a:gd name="connsiteX2" fmla="*/ 281763 w 281763"/>
-                              <a:gd name="connsiteY2" fmla="*/ 122275 h 172378"/>
-                              <a:gd name="connsiteX0" fmla="*/ 0 w 374783"/>
-                              <a:gd name="connsiteY0" fmla="*/ 0 h 160236"/>
-                              <a:gd name="connsiteX1" fmla="*/ 93856 w 374783"/>
-                              <a:gd name="connsiteY1" fmla="*/ 158180 h 160236"/>
-                              <a:gd name="connsiteX2" fmla="*/ 374783 w 374783"/>
-                              <a:gd name="connsiteY2" fmla="*/ 93026 h 160236"/>
-                              <a:gd name="connsiteX0" fmla="*/ 0 w 374783"/>
-                              <a:gd name="connsiteY0" fmla="*/ 0 h 161729"/>
-                              <a:gd name="connsiteX1" fmla="*/ 93856 w 374783"/>
-                              <a:gd name="connsiteY1" fmla="*/ 158180 h 161729"/>
-                              <a:gd name="connsiteX2" fmla="*/ 374783 w 374783"/>
-                              <a:gd name="connsiteY2" fmla="*/ 93026 h 161729"/>
-                              <a:gd name="connsiteX0" fmla="*/ 0 w 374783"/>
-                              <a:gd name="connsiteY0" fmla="*/ 0 h 161729"/>
-                              <a:gd name="connsiteX1" fmla="*/ 93856 w 374783"/>
-                              <a:gd name="connsiteY1" fmla="*/ 158180 h 161729"/>
-                              <a:gd name="connsiteX2" fmla="*/ 374783 w 374783"/>
-                              <a:gd name="connsiteY2" fmla="*/ 93026 h 161729"/>
-                              <a:gd name="connsiteX0" fmla="*/ 0 w 374783"/>
-                              <a:gd name="connsiteY0" fmla="*/ 0 h 161729"/>
-                              <a:gd name="connsiteX1" fmla="*/ 93856 w 374783"/>
-                              <a:gd name="connsiteY1" fmla="*/ 158180 h 161729"/>
-                              <a:gd name="connsiteX2" fmla="*/ 374783 w 374783"/>
-                              <a:gd name="connsiteY2" fmla="*/ 93026 h 161729"/>
-                            </a:gdLst>
-                            <a:ahLst/>
-                            <a:cxnLst>
-                              <a:cxn ang="0">
-                                <a:pos x="connsiteX0" y="connsiteY0"/>
-                              </a:cxn>
-                              <a:cxn ang="0">
-                                <a:pos x="connsiteX1" y="connsiteY1"/>
-                              </a:cxn>
-                              <a:cxn ang="0">
-                                <a:pos x="connsiteX2" y="connsiteY2"/>
-                              </a:cxn>
-                            </a:cxnLst>
-                            <a:rect l="l" t="t" r="r" b="b"/>
-                            <a:pathLst>
-                              <a:path w="374783" h="161729">
-                                <a:moveTo>
-                                  <a:pt x="0" y="0"/>
-                                </a:moveTo>
-                                <a:cubicBezTo>
-                                  <a:pt x="6727" y="127126"/>
-                                  <a:pt x="31392" y="142676"/>
-                                  <a:pt x="93856" y="158180"/>
-                                </a:cubicBezTo>
-                                <a:cubicBezTo>
-                                  <a:pt x="156320" y="173684"/>
-                                  <a:pt x="279872" y="135914"/>
-                                  <a:pt x="374783" y="93026"/>
-                                </a:cubicBezTo>
-                              </a:path>
-                            </a:pathLst>
-                          </a:custGeom>
-                          <a:noFill/>
-                          <a:ln w="6350">
-                            <a:solidFill>
-                              <a:schemeClr val="tx1"/>
-                            </a:solidFill>
-                            <a:headEnd type="none" w="med" len="med"/>
-                            <a:tailEnd type="stealth" w="med" len="med"/>
-                          </a:ln>
-                        </wps:spPr>
-                        <wps:style>
-                          <a:lnRef idx="2">
-                            <a:schemeClr val="accent1">
-                              <a:shade val="50000"/>
-                            </a:schemeClr>
-                          </a:lnRef>
-                          <a:fillRef idx="1">
-                            <a:schemeClr val="accent1"/>
-                          </a:fillRef>
-                          <a:effectRef idx="0">
-                            <a:schemeClr val="accent1"/>
-                          </a:effectRef>
-                          <a:fontRef idx="minor">
-                            <a:schemeClr val="lt1"/>
-                          </a:fontRef>
-                        </wps:style>
-                        <wps:bodyPr rot="0" spcFirstLastPara="0" vertOverflow="overflow" horzOverflow="overflow" vert="horz" wrap="square" lIns="91440" tIns="45720" rIns="91440" bIns="45720" numCol="1" spcCol="0" rtlCol="0" fromWordArt="0" anchor="ctr" anchorCtr="0" forceAA="0" compatLnSpc="1">
-                          <a:prstTxWarp prst="textNoShape">
-                            <a:avLst/>
-                          </a:prstTxWarp>
-                          <a:noAutofit/>
-                        </wps:bodyPr>
-                      </wps:wsp>
-                    </wpg:wgp>
-                  </a:graphicData>
-                </a:graphic>
-              </wp:anchor>
-            </w:drawing>
-          </mc:Choice>
-          <mc:Fallback>
-            <w:pict>
-              <v:group id="Group 8" o:spid="_x0000_s1027" style="position:absolute;margin-left:-39.1pt;margin-top:56.8pt;width:75.3pt;height:41.95pt;z-index:251741184" coordsize="9562,5327" o:gfxdata="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">
-                <v:shapetype id="_x0000_t202" coordsize="21600,21600" o:spt="202" path="m,l,21600r21600,l21600,xe">
-                  <v:stroke joinstyle="miter"/>
-                  <v:path gradientshapeok="t" o:connecttype="rect"/>
-                </v:shapetype>
-                <v:shape id="Text Box 2" o:spid="_x0000_s1028" type="#_x0000_t202" style="position:absolute;width:8394;height:3727;visibility:visible;mso-wrap-style:square;v-text-anchor:top" o:gfxdata="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" filled="f" strokecolor="black [3213]" strokeweight=".5pt">
-                  <v:textbox>
-                    <w:txbxContent>
-                      <w:p>
-                        <w:pPr>
-                          <w:spacing w:after="0"/>
-                          <w:jc w:val="center"/>
-                          <w:rPr>
-                            <w:sz w:val="18"/>
-                          </w:rPr>
-                        </w:pPr>
-                        <w:r>
-                          <w:rPr>
-                            <w:rFonts w:ascii="Times New Roman" w:eastAsiaTheme="minorEastAsia" w:hAnsi="Times New Roman" w:cs="Times New Roman"/>
-                            <w:sz w:val="18"/>
-                          </w:rPr>
-                          <w:t>(</w:t>
-                        </w:r>
-                        <w:proofErr w:type="gramStart"/>
-                        <w:r>
-                          <w:rPr>
-                            <w:rFonts w:ascii="Times New Roman" w:eastAsiaTheme="minorEastAsia" w:hAnsi="Times New Roman" w:cs="Times New Roman"/>
-                            <w:sz w:val="18"/>
-                          </w:rPr>
-                          <w:t>hockey</w:t>
-                        </w:r>
-                        <w:proofErr w:type="gramEnd"/>
-                        <w:r>
-                          <w:rPr>
-                            <w:rFonts w:ascii="Times New Roman" w:eastAsiaTheme="minorEastAsia" w:hAnsi="Times New Roman" w:cs="Times New Roman"/>
-                            <w:sz w:val="18"/>
-                          </w:rPr>
-                          <w:t xml:space="preserve"> puck,</w:t>
-                        </w:r>
-                        <w:r>
-                          <w:rPr>
-                            <w:rFonts w:ascii="Times New Roman" w:eastAsiaTheme="minorEastAsia" w:hAnsi="Times New Roman" w:cs="Times New Roman"/>
-                            <w:sz w:val="18"/>
-                          </w:rPr>
-                          <w:t xml:space="preserve"> </w:t>
-                        </w:r>
-                        <w:r>
-                          <w:rPr>
-                            <w:rFonts w:ascii="Times New Roman" w:eastAsiaTheme="minorEastAsia" w:hAnsi="Times New Roman" w:cs="Times New Roman"/>
-                            <w:sz w:val="18"/>
-                          </w:rPr>
-                          <w:t>not a donut)</w:t>
-                        </w:r>
-                      </w:p>
-                    </w:txbxContent>
-                  </v:textbox>
-                </v:shape>
-                <v:shape id="Freeform 5" o:spid="_x0000_s1029" style="position:absolute;left:5822;top:3714;width:3740;height:1613;visibility:visible;mso-wrap-style:square;v-text-anchor:middle" coordsize="374783,161729" o:gfxdata="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" path="m,c6727,127126,31392,142676,93856,158180v62464,15504,186016,-22266,280927,-65154e" filled="f" strokecolor="black [3213]" strokeweight=".5pt">
-                  <v:stroke endarrow="classic"/>
-                  <v:path arrowok="t" o:connecttype="custom" o:connectlocs="0,0;93664,157751;374015,92773" o:connectangles="0,0,0"/>
-                </v:shape>
-              </v:group>
             </w:pict>
           </mc:Fallback>
         </mc:AlternateContent>
@@ -1275,7 +1280,7 @@
           </mc:Choice>
           <mc:Fallback>
             <w:pict>
-              <v:shape id="Text Box 57" o:spid="_x0000_s1030" type="#_x0000_t202" style="position:absolute;margin-left:13.2pt;margin-top:117.05pt;width:69pt;height:25.35pt;z-index:251735040;visibility:visible;mso-wrap-style:square;mso-width-percent:0;mso-wrap-distance-left:9pt;mso-wrap-distance-top:0;mso-wrap-distance-right:9pt;mso-wrap-distance-bottom:0;mso-position-horizontal:absolute;mso-position-horizontal-relative:text;mso-position-vertical:absolute;mso-position-vertical-relative:text;mso-width-percent:0;mso-width-relative:margin;v-text-anchor:top" o:gfxdata="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" filled="f" stroked="f" strokeweight=".5pt">
+              <v:shape w14:anchorId="607955C6" id="Text Box 57" o:spid="_x0000_s1030" type="#_x0000_t202" style="position:absolute;margin-left:13.2pt;margin-top:117.05pt;width:69pt;height:25.35pt;z-index:251735040;visibility:visible;mso-wrap-style:square;mso-width-percent:0;mso-wrap-distance-left:9pt;mso-wrap-distance-top:0;mso-wrap-distance-right:9pt;mso-wrap-distance-bottom:0;mso-position-horizontal:absolute;mso-position-horizontal-relative:text;mso-position-vertical:absolute;mso-position-vertical-relative:text;mso-width-percent:0;mso-width-relative:margin;v-text-anchor:top" o:gfxdata="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" filled="f" stroked="f" strokeweight=".5pt">
                 <v:textbox>
                   <w:txbxContent>
                     <w:p>
@@ -1382,7 +1387,7 @@
           </mc:Choice>
           <mc:Fallback>
             <w:pict>
-              <v:shape id="Text Box 175" o:spid="_x0000_s1031" type="#_x0000_t202" style="position:absolute;margin-left:128.3pt;margin-top:45.1pt;width:26pt;height:25.35pt;z-index:251732992;visibility:visible;mso-wrap-style:square;mso-wrap-distance-left:9pt;mso-wrap-distance-top:0;mso-wrap-distance-right:9pt;mso-wrap-distance-bottom:0;mso-position-horizontal:absolute;mso-position-horizontal-relative:text;mso-position-vertical:absolute;mso-position-vertical-relative:text;v-text-anchor:top" o:gfxdata="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" filled="f" stroked="f" strokeweight=".5pt">
+              <v:shape w14:anchorId="097BCCEE" id="Text Box 175" o:spid="_x0000_s1031" type="#_x0000_t202" style="position:absolute;margin-left:128.3pt;margin-top:45.1pt;width:26pt;height:25.35pt;z-index:251732992;visibility:visible;mso-wrap-style:square;mso-wrap-distance-left:9pt;mso-wrap-distance-top:0;mso-wrap-distance-right:9pt;mso-wrap-distance-bottom:0;mso-position-horizontal:absolute;mso-position-horizontal-relative:text;mso-position-vertical:absolute;mso-position-vertical-relative:text;v-text-anchor:top" o:gfxdata="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" filled="f" stroked="f" strokeweight=".5pt">
                 <v:textbox>
                   <w:txbxContent>
                     <w:p>
@@ -1473,7 +1478,7 @@
           </mc:Choice>
           <mc:Fallback>
             <w:pict>
-              <v:shapetype id="_x0000_t32" coordsize="21600,21600" o:spt="32" o:oned="t" path="m,l21600,21600e" filled="f">
+              <v:shapetype w14:anchorId="3AC9D88B" id="_x0000_t32" coordsize="21600,21600" o:spt="32" o:oned="t" path="m,l21600,21600e" filled="f">
                 <v:path arrowok="t" fillok="f" o:connecttype="none"/>
                 <o:lock v:ext="edit" shapetype="t"/>
               </v:shapetype>
@@ -1572,7 +1577,7 @@
           </mc:Choice>
           <mc:Fallback>
             <w:pict>
-              <v:shape id="Text Box 68" o:spid="_x0000_s1032" type="#_x0000_t202" style="position:absolute;margin-left:267.1pt;margin-top:7.95pt;width:28.45pt;height:25.35pt;z-index:251713536;visibility:visible;mso-wrap-style:square;mso-width-percent:0;mso-wrap-distance-left:9pt;mso-wrap-distance-top:0;mso-wrap-distance-right:9pt;mso-wrap-distance-bottom:0;mso-position-horizontal:absolute;mso-position-horizontal-relative:text;mso-position-vertical:absolute;mso-position-vertical-relative:text;mso-width-percent:0;mso-width-relative:margin;v-text-anchor:top" o:gfxdata="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" filled="f" stroked="f" strokeweight=".5pt">
+              <v:shape w14:anchorId="03DEE7CC" id="Text Box 68" o:spid="_x0000_s1032" type="#_x0000_t202" style="position:absolute;margin-left:267.1pt;margin-top:7.95pt;width:28.45pt;height:25.35pt;z-index:251713536;visibility:visible;mso-wrap-style:square;mso-width-percent:0;mso-wrap-distance-left:9pt;mso-wrap-distance-top:0;mso-wrap-distance-right:9pt;mso-wrap-distance-bottom:0;mso-position-horizontal:absolute;mso-position-horizontal-relative:text;mso-position-vertical:absolute;mso-position-vertical-relative:text;mso-width-percent:0;mso-width-relative:margin;v-text-anchor:top" o:gfxdata="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" filled="f" stroked="f" strokeweight=".5pt">
                 <v:textbox>
                   <w:txbxContent>
                     <w:p>
@@ -1679,7 +1684,7 @@
           </mc:Choice>
           <mc:Fallback>
             <w:pict>
-              <v:shape id="Text Box 169" o:spid="_x0000_s1033" type="#_x0000_t202" style="position:absolute;margin-left:350.05pt;margin-top:94.15pt;width:26pt;height:25.35pt;z-index:251720704;visibility:visible;mso-wrap-style:square;mso-wrap-distance-left:9pt;mso-wrap-distance-top:0;mso-wrap-distance-right:9pt;mso-wrap-distance-bottom:0;mso-position-horizontal:absolute;mso-position-horizontal-relative:text;mso-position-vertical:absolute;mso-position-vertical-relative:text;v-text-anchor:top" o:gfxdata="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" filled="f" stroked="f" strokeweight=".5pt">
+              <v:shape w14:anchorId="5BBE641C" id="Text Box 169" o:spid="_x0000_s1033" type="#_x0000_t202" style="position:absolute;margin-left:350.05pt;margin-top:94.15pt;width:26pt;height:25.35pt;z-index:251720704;visibility:visible;mso-wrap-style:square;mso-wrap-distance-left:9pt;mso-wrap-distance-top:0;mso-wrap-distance-right:9pt;mso-wrap-distance-bottom:0;mso-position-horizontal:absolute;mso-position-horizontal-relative:text;mso-position-vertical:absolute;mso-position-vertical-relative:text;v-text-anchor:top" o:gfxdata="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" filled="f" stroked="f" strokeweight=".5pt">
                 <v:textbox>
                   <w:txbxContent>
                     <w:p>
@@ -1765,16 +1770,22 @@
                             <w:proofErr w:type="gramStart"/>
                             <w:r>
                               <w:rPr>
-                                <w:rFonts w:ascii="Times New Roman" w:eastAsiaTheme="minorEastAsia" w:hAnsi="Times New Roman" w:cs="Times New Roman"/>
+                                <w:rFonts w:eastAsiaTheme="minorEastAsia" w:cstheme="minorHAnsi"/>
                               </w:rPr>
                               <w:t>bit</w:t>
                             </w:r>
                             <w:proofErr w:type="gramEnd"/>
                             <w:r>
                               <w:rPr>
+                                <w:rFonts w:eastAsiaTheme="minorEastAsia" w:cstheme="minorHAnsi"/>
+                              </w:rPr>
+                              <w:t xml:space="preserve"> o’ volume:</w:t>
+                            </w:r>
+                            <w:r>
+                              <w:rPr>
                                 <w:rFonts w:ascii="Times New Roman" w:eastAsiaTheme="minorEastAsia" w:hAnsi="Times New Roman" w:cs="Times New Roman"/>
                               </w:rPr>
-                              <w:t xml:space="preserve"> o’ volume: </w:t>
+                              <w:t xml:space="preserve"> </w:t>
                             </w:r>
                             <m:oMath>
                               <m:r>
@@ -1807,7 +1818,7 @@
           </mc:Choice>
           <mc:Fallback>
             <w:pict>
-              <v:shape id="Text Box 165" o:spid="_x0000_s1034" type="#_x0000_t202" style="position:absolute;margin-left:278.35pt;margin-top:119.8pt;width:111.25pt;height:21.8pt;z-index:251707392;visibility:visible;mso-wrap-style:square;mso-width-percent:0;mso-height-percent:0;mso-wrap-distance-left:9pt;mso-wrap-distance-top:0;mso-wrap-distance-right:9pt;mso-wrap-distance-bottom:0;mso-position-horizontal:absolute;mso-position-horizontal-relative:text;mso-position-vertical:absolute;mso-position-vertical-relative:text;mso-width-percent:0;mso-height-percent:0;mso-width-relative:margin;mso-height-relative:margin;v-text-anchor:top" o:gfxdata="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" filled="f" stroked="f" strokeweight=".5pt">
+              <v:shape w14:anchorId="2C62A43F" id="Text Box 165" o:spid="_x0000_s1034" type="#_x0000_t202" style="position:absolute;margin-left:278.35pt;margin-top:119.8pt;width:111.25pt;height:21.8pt;z-index:251707392;visibility:visible;mso-wrap-style:square;mso-width-percent:0;mso-height-percent:0;mso-wrap-distance-left:9pt;mso-wrap-distance-top:0;mso-wrap-distance-right:9pt;mso-wrap-distance-bottom:0;mso-position-horizontal:absolute;mso-position-horizontal-relative:text;mso-position-vertical:absolute;mso-position-vertical-relative:text;mso-width-percent:0;mso-height-percent:0;mso-width-relative:margin;mso-height-relative:margin;v-text-anchor:top" o:gfxdata="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" filled="f" stroked="f" strokeweight=".5pt">
                 <v:textbox>
                   <w:txbxContent>
                     <w:p>
@@ -1817,16 +1828,22 @@
                       <w:proofErr w:type="gramStart"/>
                       <w:r>
                         <w:rPr>
-                          <w:rFonts w:ascii="Times New Roman" w:eastAsiaTheme="minorEastAsia" w:hAnsi="Times New Roman" w:cs="Times New Roman"/>
+                          <w:rFonts w:eastAsiaTheme="minorEastAsia" w:cstheme="minorHAnsi"/>
                         </w:rPr>
                         <w:t>bit</w:t>
                       </w:r>
                       <w:proofErr w:type="gramEnd"/>
                       <w:r>
                         <w:rPr>
+                          <w:rFonts w:eastAsiaTheme="minorEastAsia" w:cstheme="minorHAnsi"/>
+                        </w:rPr>
+                        <w:t xml:space="preserve"> o’ volume:</w:t>
+                      </w:r>
+                      <w:r>
+                        <w:rPr>
                           <w:rFonts w:ascii="Times New Roman" w:eastAsiaTheme="minorEastAsia" w:hAnsi="Times New Roman" w:cs="Times New Roman"/>
                         </w:rPr>
-                        <w:t xml:space="preserve"> o’ volume: </w:t>
+                        <w:t xml:space="preserve"> </w:t>
                       </w:r>
                       <m:oMath>
                         <m:r>
@@ -1916,7 +1933,7 @@
           </mc:Choice>
           <mc:Fallback>
             <w:pict>
-              <v:shape id="Straight Arrow Connector 161" o:spid="_x0000_s1026" type="#_x0000_t32" style="position:absolute;margin-left:75.7pt;margin-top:25.2pt;width:6.6pt;height:22.25pt;z-index:251701248;visibility:visible;mso-wrap-style:square;mso-width-percent:0;mso-height-percent:0;mso-wrap-distance-left:9pt;mso-wrap-distance-top:0;mso-wrap-distance-right:9pt;mso-wrap-distance-bottom:0;mso-position-horizontal:absolute;mso-position-horizontal-relative:text;mso-position-vertical:absolute;mso-position-vertical-relative:text;mso-width-percent:0;mso-height-percent:0;mso-width-relative:margin;mso-height-relative:margin" o:gfxdata="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" strokecolor="black [3213]">
+              <v:shape w14:anchorId="286E3E83" id="Straight Arrow Connector 161" o:spid="_x0000_s1026" type="#_x0000_t32" style="position:absolute;margin-left:75.7pt;margin-top:25.2pt;width:6.6pt;height:22.25pt;z-index:251701248;visibility:visible;mso-wrap-style:square;mso-width-percent:0;mso-height-percent:0;mso-wrap-distance-left:9pt;mso-wrap-distance-top:0;mso-wrap-distance-right:9pt;mso-wrap-distance-bottom:0;mso-position-horizontal:absolute;mso-position-horizontal-relative:text;mso-position-vertical:absolute;mso-position-vertical-relative:text;mso-width-percent:0;mso-height-percent:0;mso-width-relative:margin;mso-height-relative:margin" o:gfxdata="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" strokecolor="black [3213]">
                 <v:stroke endarrow="block"/>
               </v:shape>
             </w:pict>
@@ -2013,7 +2030,7 @@
           </mc:Choice>
           <mc:Fallback>
             <w:pict>
-              <v:shape id="Text Box 166" o:spid="_x0000_s1035" type="#_x0000_t202" style="position:absolute;margin-left:141pt;margin-top:2.75pt;width:19.8pt;height:25.35pt;z-index:251715584;visibility:visible;mso-wrap-style:square;mso-width-percent:0;mso-wrap-distance-left:9pt;mso-wrap-distance-top:0;mso-wrap-distance-right:9pt;mso-wrap-distance-bottom:0;mso-position-horizontal:absolute;mso-position-horizontal-relative:text;mso-position-vertical:absolute;mso-position-vertical-relative:text;mso-width-percent:0;mso-width-relative:margin;v-text-anchor:top" o:gfxdata="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" fillcolor="white [3212]" stroked="f" strokeweight=".5pt">
+              <v:shape w14:anchorId="1A711769" id="Text Box 166" o:spid="_x0000_s1035" type="#_x0000_t202" style="position:absolute;margin-left:141pt;margin-top:2.75pt;width:19.8pt;height:25.35pt;z-index:251715584;visibility:visible;mso-wrap-style:square;mso-width-percent:0;mso-wrap-distance-left:9pt;mso-wrap-distance-top:0;mso-wrap-distance-right:9pt;mso-wrap-distance-bottom:0;mso-position-horizontal:absolute;mso-position-horizontal-relative:text;mso-position-vertical:absolute;mso-position-vertical-relative:text;mso-width-percent:0;mso-width-relative:margin;v-text-anchor:top" o:gfxdata="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" fillcolor="white [3212]" stroked="f" strokeweight=".5pt">
                 <v:textbox>
                   <w:txbxContent>
                     <w:p>
@@ -2128,7 +2145,7 @@
           </mc:Choice>
           <mc:Fallback>
             <w:pict>
-              <v:shape id="Text Box 167" o:spid="_x0000_s1036" type="#_x0000_t202" style="position:absolute;margin-left:189.6pt;margin-top:67.25pt;width:22pt;height:20.8pt;z-index:251729920;visibility:visible;mso-wrap-style:square;mso-width-percent:0;mso-height-percent:0;mso-wrap-distance-left:9pt;mso-wrap-distance-top:0;mso-wrap-distance-right:9pt;mso-wrap-distance-bottom:0;mso-position-horizontal:absolute;mso-position-horizontal-relative:text;mso-position-vertical:absolute;mso-position-vertical-relative:text;mso-width-percent:0;mso-height-percent:0;mso-width-relative:margin;mso-height-relative:margin;v-text-anchor:top" o:gfxdata="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" fillcolor="white [3212]" stroked="f" strokeweight=".5pt">
+              <v:shape w14:anchorId="18E6AE59" id="Text Box 167" o:spid="_x0000_s1036" type="#_x0000_t202" style="position:absolute;margin-left:189.6pt;margin-top:67.25pt;width:22pt;height:20.8pt;z-index:251729920;visibility:visible;mso-wrap-style:square;mso-width-percent:0;mso-height-percent:0;mso-wrap-distance-left:9pt;mso-wrap-distance-top:0;mso-wrap-distance-right:9pt;mso-wrap-distance-bottom:0;mso-position-horizontal:absolute;mso-position-horizontal-relative:text;mso-position-vertical:absolute;mso-position-vertical-relative:text;mso-width-percent:0;mso-height-percent:0;mso-width-relative:margin;mso-height-relative:margin;v-text-anchor:top" o:gfxdata="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" fillcolor="white [3212]" stroked="f" strokeweight=".5pt">
                 <v:textbox>
                   <w:txbxContent>
                     <w:p>
@@ -2222,7 +2239,7 @@
           </mc:Choice>
           <mc:Fallback>
             <w:pict>
-              <v:shape id="Straight Arrow Connector 173" o:spid="_x0000_s1026" type="#_x0000_t32" style="position:absolute;margin-left:200.4pt;margin-top:55.75pt;width:0;height:47.8pt;flip:x y;z-index:251728896;visibility:visible;mso-wrap-style:square;mso-width-percent:0;mso-height-percent:0;mso-wrap-distance-left:9pt;mso-wrap-distance-top:0;mso-wrap-distance-right:9pt;mso-wrap-distance-bottom:0;mso-position-horizontal:absolute;mso-position-horizontal-relative:text;mso-position-vertical:absolute;mso-position-vertical-relative:text;mso-width-percent:0;mso-height-percent:0;mso-width-relative:margin;mso-height-relative:margin" o:gfxdata="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" strokecolor="black [3213]">
+              <v:shape w14:anchorId="70496537" id="Straight Arrow Connector 173" o:spid="_x0000_s1026" type="#_x0000_t32" style="position:absolute;margin-left:200.4pt;margin-top:55.75pt;width:0;height:47.8pt;flip:x y;z-index:251728896;visibility:visible;mso-wrap-style:square;mso-width-percent:0;mso-height-percent:0;mso-wrap-distance-left:9pt;mso-wrap-distance-top:0;mso-wrap-distance-right:9pt;mso-wrap-distance-bottom:0;mso-position-horizontal:absolute;mso-position-horizontal-relative:text;mso-position-vertical:absolute;mso-position-vertical-relative:text;mso-width-percent:0;mso-height-percent:0;mso-width-relative:margin;mso-height-relative:margin" o:gfxdata="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" strokecolor="black [3213]">
                 <v:stroke startarrow="open" startarrowwidth="narrow" startarrowlength="short" endarrow="open" endarrowwidth="narrow" endarrowlength="short"/>
               </v:shape>
             </w:pict>
@@ -2300,7 +2317,7 @@
           </mc:Choice>
           <mc:Fallback>
             <w:pict>
-              <v:line id="Straight Connector 172" o:spid="_x0000_s1026" style="position:absolute;z-index:251726848;visibility:visible;mso-wrap-style:square;mso-width-percent:0;mso-height-percent:0;mso-wrap-distance-left:9pt;mso-wrap-distance-top:0;mso-wrap-distance-right:9pt;mso-wrap-distance-bottom:0;mso-position-horizontal:absolute;mso-position-horizontal-relative:text;mso-position-vertical:absolute;mso-position-vertical-relative:text;mso-width-percent:0;mso-height-percent:0;mso-width-relative:margin;mso-height-relative:margin" from="188.45pt,102.8pt" to="209.6pt,102.8pt" o:gfxdata="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" strokecolor="black [3213]">
+              <v:line w14:anchorId="725015B2" id="Straight Connector 172" o:spid="_x0000_s1026" style="position:absolute;z-index:251726848;visibility:visible;mso-wrap-style:square;mso-width-percent:0;mso-height-percent:0;mso-wrap-distance-left:9pt;mso-wrap-distance-top:0;mso-wrap-distance-right:9pt;mso-wrap-distance-bottom:0;mso-position-horizontal:absolute;mso-position-horizontal-relative:text;mso-position-vertical:absolute;mso-position-vertical-relative:text;mso-width-percent:0;mso-height-percent:0;mso-width-relative:margin;mso-height-relative:margin" from="188.45pt,102.8pt" to="209.6pt,102.8pt" o:gfxdata="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" strokecolor="black [3213]">
                 <v:stroke dashstyle="longDash"/>
               </v:line>
             </w:pict>
@@ -2378,7 +2395,7 @@
           </mc:Choice>
           <mc:Fallback>
             <w:pict>
-              <v:line id="Straight Connector 171" o:spid="_x0000_s1026" style="position:absolute;z-index:251724800;visibility:visible;mso-wrap-style:square;mso-width-percent:0;mso-height-percent:0;mso-wrap-distance-left:9pt;mso-wrap-distance-top:0;mso-wrap-distance-right:9pt;mso-wrap-distance-bottom:0;mso-position-horizontal:absolute;mso-position-horizontal-relative:text;mso-position-vertical:absolute;mso-position-vertical-relative:text;mso-width-percent:0;mso-height-percent:0;mso-width-relative:margin;mso-height-relative:margin" from="188.2pt,55.05pt" to="209.35pt,55.05pt" o:gfxdata="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" strokecolor="black [3213]">
+              <v:line w14:anchorId="59DBD888" id="Straight Connector 171" o:spid="_x0000_s1026" style="position:absolute;z-index:251724800;visibility:visible;mso-wrap-style:square;mso-width-percent:0;mso-height-percent:0;mso-wrap-distance-left:9pt;mso-wrap-distance-top:0;mso-wrap-distance-right:9pt;mso-wrap-distance-bottom:0;mso-position-horizontal:absolute;mso-position-horizontal-relative:text;mso-position-vertical:absolute;mso-position-vertical-relative:text;mso-width-percent:0;mso-height-percent:0;mso-width-relative:margin;mso-height-relative:margin" from="188.2pt,55.05pt" to="209.35pt,55.05pt" o:gfxdata="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" strokecolor="black [3213]">
                 <v:stroke dashstyle="longDash"/>
               </v:line>
             </w:pict>
@@ -2470,7 +2487,7 @@
           </mc:Choice>
           <mc:Fallback>
             <w:pict>
-              <v:shape id="Text Box 170" o:spid="_x0000_s1037" type="#_x0000_t202" style="position:absolute;margin-left:259.15pt;margin-top:63.4pt;width:26pt;height:25.35pt;z-index:251722752;visibility:visible;mso-wrap-style:square;mso-wrap-distance-left:9pt;mso-wrap-distance-top:0;mso-wrap-distance-right:9pt;mso-wrap-distance-bottom:0;mso-position-horizontal:absolute;mso-position-horizontal-relative:text;mso-position-vertical:absolute;mso-position-vertical-relative:text;v-text-anchor:top" o:gfxdata="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" filled="f" stroked="f" strokeweight=".5pt">
+              <v:shape w14:anchorId="43C857DB" id="Text Box 170" o:spid="_x0000_s1037" type="#_x0000_t202" style="position:absolute;margin-left:259.15pt;margin-top:63.4pt;width:26pt;height:25.35pt;z-index:251722752;visibility:visible;mso-wrap-style:square;mso-wrap-distance-left:9pt;mso-wrap-distance-top:0;mso-wrap-distance-right:9pt;mso-wrap-distance-bottom:0;mso-position-horizontal:absolute;mso-position-horizontal-relative:text;mso-position-vertical:absolute;mso-position-vertical-relative:text;v-text-anchor:top" o:gfxdata="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" filled="f" stroked="f" strokeweight=".5pt">
                 <v:textbox>
                   <w:txbxContent>
                     <w:p>
@@ -2561,7 +2578,7 @@
           </mc:Choice>
           <mc:Fallback>
             <w:pict>
-              <v:shape id="Straight Arrow Connector 168" o:spid="_x0000_s1026" type="#_x0000_t32" style="position:absolute;margin-left:321.5pt;margin-top:102.75pt;width:35.4pt;height:0;z-index:251719680;visibility:visible;mso-wrap-style:square;mso-width-percent:0;mso-wrap-distance-left:9pt;mso-wrap-distance-top:0;mso-wrap-distance-right:9pt;mso-wrap-distance-bottom:0;mso-position-horizontal:absolute;mso-position-horizontal-relative:text;mso-position-vertical:absolute;mso-position-vertical-relative:text;mso-width-percent:0;mso-width-relative:margin" o:gfxdata="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" strokecolor="black [3213]">
+              <v:shape w14:anchorId="2ABF07BB" id="Straight Arrow Connector 168" o:spid="_x0000_s1026" type="#_x0000_t32" style="position:absolute;margin-left:321.5pt;margin-top:102.75pt;width:35.4pt;height:0;z-index:251719680;visibility:visible;mso-wrap-style:square;mso-width-percent:0;mso-wrap-distance-left:9pt;mso-wrap-distance-top:0;mso-wrap-distance-right:9pt;mso-wrap-distance-bottom:0;mso-position-horizontal:absolute;mso-position-horizontal-relative:text;mso-position-vertical:absolute;mso-position-vertical-relative:text;mso-width-percent:0;mso-width-relative:margin" o:gfxdata="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" strokecolor="black [3213]">
                 <v:stroke endarrow="open" endarrowwidth="narrow" endarrowlength="short"/>
               </v:shape>
             </w:pict>
@@ -2632,16 +2649,22 @@
                             <w:proofErr w:type="gramStart"/>
                             <w:r>
                               <w:rPr>
-                                <w:rFonts w:ascii="Times New Roman" w:eastAsiaTheme="minorEastAsia" w:hAnsi="Times New Roman" w:cs="Times New Roman"/>
+                                <w:rFonts w:eastAsiaTheme="minorEastAsia" w:cstheme="minorHAnsi"/>
                               </w:rPr>
                               <w:t>bit</w:t>
                             </w:r>
                             <w:proofErr w:type="gramEnd"/>
                             <w:r>
                               <w:rPr>
+                                <w:rFonts w:eastAsiaTheme="minorEastAsia" w:cstheme="minorHAnsi"/>
+                              </w:rPr>
+                              <w:t xml:space="preserve"> o’ volume:</w:t>
+                            </w:r>
+                            <w:r>
+                              <w:rPr>
                                 <w:rFonts w:ascii="Times New Roman" w:eastAsiaTheme="minorEastAsia" w:hAnsi="Times New Roman" w:cs="Times New Roman"/>
                               </w:rPr>
-                              <w:t xml:space="preserve"> o’ volume: </w:t>
+                              <w:t xml:space="preserve"> </w:t>
                             </w:r>
                             <m:oMath>
                               <m:r>
@@ -2674,7 +2697,7 @@
           </mc:Choice>
           <mc:Fallback>
             <w:pict>
-              <v:shape id="Text Box 160" o:spid="_x0000_s1038" type="#_x0000_t202" style="position:absolute;margin-left:8.75pt;margin-top:6.3pt;width:96.45pt;height:21.8pt;z-index:251700224;visibility:visible;mso-wrap-style:square;mso-width-percent:0;mso-height-percent:0;mso-wrap-distance-left:9pt;mso-wrap-distance-top:0;mso-wrap-distance-right:9pt;mso-wrap-distance-bottom:0;mso-position-horizontal:absolute;mso-position-horizontal-relative:text;mso-position-vertical:absolute;mso-position-vertical-relative:text;mso-width-percent:0;mso-height-percent:0;mso-width-relative:margin;mso-height-relative:margin;v-text-anchor:top" o:gfxdata="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" filled="f" stroked="f" strokeweight=".5pt">
+              <v:shape w14:anchorId="11667D54" id="Text Box 160" o:spid="_x0000_s1038" type="#_x0000_t202" style="position:absolute;margin-left:8.75pt;margin-top:6.3pt;width:96.45pt;height:21.8pt;z-index:251700224;visibility:visible;mso-wrap-style:square;mso-width-percent:0;mso-height-percent:0;mso-wrap-distance-left:9pt;mso-wrap-distance-top:0;mso-wrap-distance-right:9pt;mso-wrap-distance-bottom:0;mso-position-horizontal:absolute;mso-position-horizontal-relative:text;mso-position-vertical:absolute;mso-position-vertical-relative:text;mso-width-percent:0;mso-height-percent:0;mso-width-relative:margin;mso-height-relative:margin;v-text-anchor:top" o:gfxdata="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" filled="f" stroked="f" strokeweight=".5pt">
                 <v:textbox>
                   <w:txbxContent>
                     <w:p>
@@ -2684,16 +2707,22 @@
                       <w:proofErr w:type="gramStart"/>
                       <w:r>
                         <w:rPr>
-                          <w:rFonts w:ascii="Times New Roman" w:eastAsiaTheme="minorEastAsia" w:hAnsi="Times New Roman" w:cs="Times New Roman"/>
+                          <w:rFonts w:eastAsiaTheme="minorEastAsia" w:cstheme="minorHAnsi"/>
                         </w:rPr>
                         <w:t>bit</w:t>
                       </w:r>
                       <w:proofErr w:type="gramEnd"/>
                       <w:r>
                         <w:rPr>
+                          <w:rFonts w:eastAsiaTheme="minorEastAsia" w:cstheme="minorHAnsi"/>
+                        </w:rPr>
+                        <w:t xml:space="preserve"> o’ volume:</w:t>
+                      </w:r>
+                      <w:r>
+                        <w:rPr>
                           <w:rFonts w:ascii="Times New Roman" w:eastAsiaTheme="minorEastAsia" w:hAnsi="Times New Roman" w:cs="Times New Roman"/>
                         </w:rPr>
-                        <w:t xml:space="preserve"> o’ volume: </w:t>
+                        <w:t xml:space="preserve"> </w:t>
                       </w:r>
                       <m:oMath>
                         <m:r>
@@ -2776,7 +2805,7 @@
           </mc:Choice>
           <mc:Fallback>
             <w:pict>
-              <v:line id="Straight Connector 60" o:spid="_x0000_s1026" style="position:absolute;z-index:251709440;visibility:visible;mso-wrap-style:square;mso-wrap-distance-left:9pt;mso-wrap-distance-top:0;mso-wrap-distance-right:9pt;mso-wrap-distance-bottom:0;mso-position-horizontal:absolute;mso-position-horizontal-relative:text;mso-position-vertical:absolute;mso-position-vertical-relative:text" from="284.2pt,24.8pt" to="284.2pt,52.05pt" o:gfxdata="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" strokecolor="black [3213]">
+              <v:line w14:anchorId="1C71DA1C" id="Straight Connector 60" o:spid="_x0000_s1026" style="position:absolute;z-index:251709440;visibility:visible;mso-wrap-style:square;mso-wrap-distance-left:9pt;mso-wrap-distance-top:0;mso-wrap-distance-right:9pt;mso-wrap-distance-bottom:0;mso-position-horizontal:absolute;mso-position-horizontal-relative:text;mso-position-vertical:absolute;mso-position-vertical-relative:text" from="284.2pt,24.8pt" to="284.2pt,52.05pt" o:gfxdata="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" strokecolor="black [3213]">
                 <v:stroke dashstyle="longDash"/>
               </v:line>
             </w:pict>
@@ -2849,7 +2878,7 @@
           </mc:Choice>
           <mc:Fallback>
             <w:pict>
-              <v:shape id="Straight Arrow Connector 64" o:spid="_x0000_s1026" type="#_x0000_t32" style="position:absolute;margin-left:284.2pt;margin-top:35.55pt;width:20.05pt;height:0;z-index:251712512;visibility:visible;mso-wrap-style:square;mso-wrap-distance-left:9pt;mso-wrap-distance-top:0;mso-wrap-distance-right:9pt;mso-wrap-distance-bottom:0;mso-position-horizontal:absolute;mso-position-horizontal-relative:text;mso-position-vertical:absolute;mso-position-vertical-relative:text" o:gfxdata="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" strokecolor="black [3213]">
+              <v:shape w14:anchorId="612B3FDD" id="Straight Arrow Connector 64" o:spid="_x0000_s1026" type="#_x0000_t32" style="position:absolute;margin-left:284.2pt;margin-top:35.55pt;width:20.05pt;height:0;z-index:251712512;visibility:visible;mso-wrap-style:square;mso-wrap-distance-left:9pt;mso-wrap-distance-top:0;mso-wrap-distance-right:9pt;mso-wrap-distance-bottom:0;mso-position-horizontal:absolute;mso-position-horizontal-relative:text;mso-position-vertical:absolute;mso-position-vertical-relative:text" o:gfxdata="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" strokecolor="black [3213]">
                 <v:stroke startarrow="open" startarrowwidth="narrow" startarrowlength="short" endarrowwidth="narrow" endarrowlength="short"/>
               </v:shape>
             </w:pict>
@@ -2922,7 +2951,7 @@
           </mc:Choice>
           <mc:Fallback>
             <w:pict>
-              <v:shape id="Straight Arrow Connector 61" o:spid="_x0000_s1026" type="#_x0000_t32" style="position:absolute;margin-left:260pt;margin-top:35.45pt;width:16.4pt;height:0;z-index:251710464;visibility:visible;mso-wrap-style:square;mso-wrap-distance-left:9pt;mso-wrap-distance-top:0;mso-wrap-distance-right:9pt;mso-wrap-distance-bottom:0;mso-position-horizontal:absolute;mso-position-horizontal-relative:text;mso-position-vertical:absolute;mso-position-vertical-relative:text" o:gfxdata="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" strokecolor="black [3213]">
+              <v:shape w14:anchorId="22412ECE" id="Straight Arrow Connector 61" o:spid="_x0000_s1026" type="#_x0000_t32" style="position:absolute;margin-left:260pt;margin-top:35.45pt;width:16.4pt;height:0;z-index:251710464;visibility:visible;mso-wrap-style:square;mso-wrap-distance-left:9pt;mso-wrap-distance-top:0;mso-wrap-distance-right:9pt;mso-wrap-distance-bottom:0;mso-position-horizontal:absolute;mso-position-horizontal-relative:text;mso-position-vertical:absolute;mso-position-vertical-relative:text" o:gfxdata="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" strokecolor="black [3213]">
                 <v:stroke startarrowwidth="narrow" startarrowlength="short" endarrow="open" endarrowwidth="narrow" endarrowlength="short"/>
               </v:shape>
             </w:pict>
@@ -2994,7 +3023,7 @@
           </mc:Choice>
           <mc:Fallback>
             <w:pict>
-              <v:line id="Straight Connector 62" o:spid="_x0000_s1026" style="position:absolute;z-index:251711488;visibility:visible;mso-wrap-style:square;mso-wrap-distance-left:9pt;mso-wrap-distance-top:0;mso-wrap-distance-right:9pt;mso-wrap-distance-bottom:0;mso-position-horizontal:absolute;mso-position-horizontal-relative:text;mso-position-vertical:absolute;mso-position-vertical-relative:text" from="276.8pt,24.7pt" to="276.8pt,51.95pt" o:gfxdata="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" strokecolor="black [3213]">
+              <v:line w14:anchorId="5090A1D0" id="Straight Connector 62" o:spid="_x0000_s1026" style="position:absolute;z-index:251711488;visibility:visible;mso-wrap-style:square;mso-wrap-distance-left:9pt;mso-wrap-distance-top:0;mso-wrap-distance-right:9pt;mso-wrap-distance-bottom:0;mso-position-horizontal:absolute;mso-position-horizontal-relative:text;mso-position-vertical:absolute;mso-position-vertical-relative:text" from="276.8pt,24.7pt" to="276.8pt,51.95pt" o:gfxdata="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" strokecolor="black [3213]">
                 <v:stroke dashstyle="longDash"/>
               </v:line>
             </w:pict>
@@ -3070,7 +3099,7 @@
           </mc:Choice>
           <mc:Fallback>
             <w:pict>
-              <v:shape id="Straight Arrow Connector 163" o:spid="_x0000_s1026" type="#_x0000_t32" style="position:absolute;margin-left:115.1pt;margin-top:12.9pt;width:72.25pt;height:0;z-index:251704320;visibility:visible;mso-wrap-style:square;mso-width-percent:0;mso-wrap-distance-left:9pt;mso-wrap-distance-top:0;mso-wrap-distance-right:9pt;mso-wrap-distance-bottom:0;mso-position-horizontal:absolute;mso-position-horizontal-relative:text;mso-position-vertical:absolute;mso-position-vertical-relative:text;mso-width-percent:0;mso-width-relative:margin" o:gfxdata="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" strokecolor="black [3213]">
+              <v:shape w14:anchorId="72F30CD1" id="Straight Arrow Connector 163" o:spid="_x0000_s1026" type="#_x0000_t32" style="position:absolute;margin-left:115.1pt;margin-top:12.9pt;width:72.25pt;height:0;z-index:251704320;visibility:visible;mso-wrap-style:square;mso-width-percent:0;mso-wrap-distance-left:9pt;mso-wrap-distance-top:0;mso-wrap-distance-right:9pt;mso-wrap-distance-bottom:0;mso-position-horizontal:absolute;mso-position-horizontal-relative:text;mso-position-vertical:absolute;mso-position-vertical-relative:text;mso-width-percent:0;mso-width-relative:margin" o:gfxdata="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" strokecolor="black [3213]">
                 <v:stroke startarrow="open" startarrowwidth="narrow" startarrowlength="short" endarrow="open" endarrowwidth="narrow" endarrowlength="short"/>
               </v:shape>
             </w:pict>
@@ -3145,7 +3174,7 @@
           </mc:Choice>
           <mc:Fallback>
             <w:pict>
-              <v:line id="Straight Connector 164" o:spid="_x0000_s1026" style="position:absolute;z-index:251705344;visibility:visible;mso-wrap-style:square;mso-height-percent:0;mso-wrap-distance-left:9pt;mso-wrap-distance-top:0;mso-wrap-distance-right:9pt;mso-wrap-distance-bottom:0;mso-position-horizontal:absolute;mso-position-horizontal-relative:text;mso-position-vertical:absolute;mso-position-vertical-relative:text;mso-height-percent:0;mso-height-relative:margin" from="187.4pt,8.3pt" to="187.4pt,49.85pt" o:gfxdata="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" strokecolor="black [3213]">
+              <v:line w14:anchorId="391B8E3A" id="Straight Connector 164" o:spid="_x0000_s1026" style="position:absolute;z-index:251705344;visibility:visible;mso-wrap-style:square;mso-height-percent:0;mso-wrap-distance-left:9pt;mso-wrap-distance-top:0;mso-wrap-distance-right:9pt;mso-wrap-distance-bottom:0;mso-position-horizontal:absolute;mso-position-horizontal-relative:text;mso-position-vertical:absolute;mso-position-vertical-relative:text;mso-height-percent:0;mso-height-relative:margin" from="187.4pt,8.3pt" to="187.4pt,49.85pt" o:gfxdata="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" strokecolor="black [3213]">
                 <v:stroke dashstyle="longDash"/>
               </v:line>
             </w:pict>
@@ -3220,7 +3249,7 @@
           </mc:Choice>
           <mc:Fallback>
             <w:pict>
-              <v:line id="Straight Connector 162" o:spid="_x0000_s1026" style="position:absolute;z-index:251703296;visibility:visible;mso-wrap-style:square;mso-height-percent:0;mso-wrap-distance-left:9pt;mso-wrap-distance-top:0;mso-wrap-distance-right:9pt;mso-wrap-distance-bottom:0;mso-position-horizontal:absolute;mso-position-horizontal-relative:text;mso-position-vertical:absolute;mso-position-vertical-relative:text;mso-height-percent:0;mso-height-relative:margin" from="115.15pt,8.25pt" to="115.15pt,53.15pt" o:gfxdata="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" strokecolor="black [3213]">
+              <v:line w14:anchorId="243FB599" id="Straight Connector 162" o:spid="_x0000_s1026" style="position:absolute;z-index:251703296;visibility:visible;mso-wrap-style:square;mso-height-percent:0;mso-wrap-distance-left:9pt;mso-wrap-distance-top:0;mso-wrap-distance-right:9pt;mso-wrap-distance-bottom:0;mso-position-horizontal:absolute;mso-position-horizontal-relative:text;mso-position-vertical:absolute;mso-position-vertical-relative:text;mso-height-percent:0;mso-height-relative:margin" from="115.15pt,8.25pt" to="115.15pt,53.15pt" o:gfxdata="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" strokecolor="black [3213]">
                 <v:stroke dashstyle="longDash"/>
               </v:line>
             </w:pict>
@@ -3810,8 +3839,8 @@
           </mc:Choice>
           <mc:Fallback>
             <w:pict>
-              <v:group id="Group 31" o:spid="_x0000_s1039" style="position:absolute;margin-left:276.7pt;margin-top:39.55pt;width:150.05pt;height:75.55pt;z-index:251686912" coordsize="19059,9593" o:gfxdata="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">
-                <v:oval id="Oval 9" o:spid="_x0000_s1040" style="position:absolute;left:1023;top:6667;width:9144;height:2781;visibility:visible;mso-wrap-style:square;v-text-anchor:middle" o:gfxdata="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" filled="f" strokecolor="black [3213]">
+              <v:group w14:anchorId="55D09FBA" id="Group 31" o:spid="_x0000_s1039" style="position:absolute;margin-left:276.7pt;margin-top:39.55pt;width:150.05pt;height:75.55pt;z-index:251686912" coordsize="19059,9593" o:gfxdata="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">
+                <v:oval id="Oval 9" o:spid="_x0000_s1040" style="position:absolute;left:1023;top:6667;width:9144;height:2781;visibility:visible;mso-wrap-style:square;v-text-anchor:middle" o:gfxdata="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" filled="f" strokecolor="black [3213]">
                   <v:stroke dashstyle="3 1"/>
                   <v:path arrowok="t"/>
                   <o:lock v:ext="edit" aspectratio="t"/>
@@ -3825,27 +3854,27 @@
                     </w:txbxContent>
                   </v:textbox>
                 </v:oval>
-                <v:rect id="Rectangle 13" o:spid="_x0000_s1041" style="position:absolute;left:23;top:1690;width:915;height:6401;visibility:visible;mso-wrap-style:square;v-text-anchor:middle" o:gfxdata="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" filled="f" strokecolor="black [3213]" strokeweight="1pt"/>
-                <v:shape id="Arc 14" o:spid="_x0000_s1042" style="position:absolute;left:928;top:333;width:9144;height:2743;flip:y;visibility:visible;mso-wrap-style:square;v-text-anchor:middle" coordsize="914400,274320" o:gfxdata="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" path="m651928,261257nsc578760,271590,497765,275916,417205,273794,179865,267541,-1684,207658,11,136184r457189,976l651928,261257xem651928,261257nfc578760,271590,497765,275916,417205,273794,179865,267541,-1684,207658,11,136184e" filled="f" strokecolor="black [3213]" strokeweight="1pt">
+                <v:rect id="Rectangle 13" o:spid="_x0000_s1041" style="position:absolute;left:23;top:1690;width:915;height:6401;visibility:visible;mso-wrap-style:square;v-text-anchor:middle" o:gfxdata="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" filled="f" strokecolor="black [3213]" strokeweight="1pt"/>
+                <v:shape id="Arc 14" o:spid="_x0000_s1042" style="position:absolute;left:928;top:333;width:9144;height:2743;flip:y;visibility:visible;mso-wrap-style:square;v-text-anchor:middle" coordsize="914400,274320" o:gfxdata="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" path="m651928,261257nsc578760,271590,497765,275916,417205,273794,179865,267541,-1684,207658,11,136184r457189,976l651928,261257xem651928,261257nfc578760,271590,497765,275916,417205,273794,179865,267541,-1684,207658,11,136184e" filled="f" strokecolor="black [3213]" strokeweight="1pt">
                   <v:path arrowok="t" o:connecttype="custom" o:connectlocs="651928,261257;417205,273794;11,136184" o:connectangles="0,0,0"/>
                   <o:lock v:ext="edit" aspectratio="t"/>
                 </v:shape>
-                <v:shape id="Arc 15" o:spid="_x0000_s1043" style="position:absolute;width:10972;height:3289;flip:y;visibility:visible;mso-wrap-style:square;v-text-anchor:middle" coordsize="1097280,328930" o:gfxdata="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" path="m741783,318402nsc661902,327408,576113,330704,491237,328028,210507,319175,-1997,247910,14,163294r548626,1171l741783,318402xem741783,318402nfc661902,327408,576113,330704,491237,328028,210507,319175,-1997,247910,14,163294e" filled="f" strokecolor="black [3213]" strokeweight="1pt">
+                <v:shape id="Arc 15" o:spid="_x0000_s1043" style="position:absolute;width:10972;height:3289;flip:y;visibility:visible;mso-wrap-style:square;v-text-anchor:middle" coordsize="1097280,328930" o:gfxdata="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" path="m741783,318402nsc661902,327408,576113,330704,491237,328028,210507,319175,-1997,247910,14,163294r548626,1171l741783,318402xem741783,318402nfc661902,327408,576113,330704,491237,328028,210507,319175,-1997,247910,14,163294e" filled="f" strokecolor="black [3213]" strokeweight="1pt">
                   <v:path arrowok="t" o:connecttype="custom" o:connectlocs="741783,318402;491237,328028;14,163294" o:connectangles="0,0,0"/>
                   <o:lock v:ext="edit" aspectratio="t"/>
                 </v:shape>
-                <v:shape id="Arc 17" o:spid="_x0000_s1044" style="position:absolute;left:1023;top:6667;width:9144;height:2743;flip:y;visibility:visible;mso-wrap-style:square;v-text-anchor:middle" coordsize="914400,274320" o:gfxdata="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" path="m635469,263464nsc565488,272354,489223,275870,413574,273694,177802,266914,-1674,207238,12,136184r457188,976l635469,263464xem635469,263464nfc565488,272354,489223,275870,413574,273694,177802,266914,-1674,207238,12,136184e" filled="f" strokecolor="black [3213]" strokeweight="1pt">
+                <v:shape id="Arc 17" o:spid="_x0000_s1044" style="position:absolute;left:1023;top:6667;width:9144;height:2743;flip:y;visibility:visible;mso-wrap-style:square;v-text-anchor:middle" coordsize="914400,274320" o:gfxdata="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" path="m635469,263464nsc565488,272354,489223,275870,413574,273694,177802,266914,-1674,207238,12,136184r457188,976l635469,263464xem635469,263464nfc565488,272354,489223,275870,413574,273694,177802,266914,-1674,207238,12,136184e" filled="f" strokecolor="black [3213]" strokeweight="1pt">
                   <v:path arrowok="t" o:connecttype="custom" o:connectlocs="635469,263464;413574,273694;12,136184" o:connectangles="0,0,0"/>
                   <o:lock v:ext="edit" aspectratio="t"/>
                 </v:shape>
-                <v:rect id="Rectangle 18" o:spid="_x0000_s1045" style="position:absolute;left:18145;top:3190;width:914;height:6401;visibility:visible;mso-wrap-style:square;v-text-anchor:middle" o:gfxdata="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" filled="f" strokecolor="black [3213]" strokeweight="1pt"/>
-                <v:shape id="Freeform 19" o:spid="_x0000_s1046" style="position:absolute;left:7429;top:452;width:10723;height:2706;visibility:visible;mso-wrap-style:square;v-text-anchor:middle" coordsize="1072268,270630" o:gfxdata="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" path="m,c196309,22553,392618,45106,555611,75859v162993,30753,336237,76200,422346,108662c1064066,216983,1068167,243806,1072268,270630e" filled="f" strokecolor="black [3213]" strokeweight="1pt">
+                <v:rect id="Rectangle 18" o:spid="_x0000_s1045" style="position:absolute;left:18145;top:3190;width:914;height:6401;visibility:visible;mso-wrap-style:square;v-text-anchor:middle" o:gfxdata="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" filled="f" strokecolor="black [3213]" strokeweight="1pt"/>
+                <v:shape id="Freeform 19" o:spid="_x0000_s1046" style="position:absolute;left:7429;top:452;width:10723;height:2706;visibility:visible;mso-wrap-style:square;v-text-anchor:middle" coordsize="1072268,270630" o:gfxdata="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" path="m,c196309,22553,392618,45106,555611,75859v162993,30753,336237,76200,422346,108662c1064066,216983,1068167,243806,1072268,270630e" filled="f" strokecolor="black [3213]" strokeweight="1pt">
                   <v:path arrowok="t" o:connecttype="custom" o:connectlocs="0,0;555611,75859;977957,184521;1072268,270630" o:connectangles="0,0,0,0"/>
                 </v:shape>
-                <v:shape id="Freeform 20" o:spid="_x0000_s1047" style="position:absolute;left:7620;top:6786;width:10515;height:2807;visibility:visible;mso-wrap-style:square;v-text-anchor:middle" coordsize="1072268,270630" o:gfxdata="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" path="m,c196309,22553,392618,45106,555611,75859v162993,30753,336237,76200,422346,108662c1064066,216983,1068167,243806,1072268,270630e" filled="f" strokecolor="black [3213]" strokeweight="1pt">
+                <v:shape id="Freeform 20" o:spid="_x0000_s1047" style="position:absolute;left:7620;top:6786;width:10515;height:2807;visibility:visible;mso-wrap-style:square;v-text-anchor:middle" coordsize="1072268,270630" o:gfxdata="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" path="m,c196309,22553,392618,45106,555611,75859v162993,30753,336237,76200,422346,108662c1064066,216983,1068167,243806,1072268,270630e" filled="f" strokecolor="black [3213]" strokeweight="1pt">
                   <v:path arrowok="t" o:connecttype="custom" o:connectlocs="0,0;544881,78673;959070,191366;1051560,280670" o:connectangles="0,0,0,0"/>
                 </v:shape>
-                <v:shape id="Freeform 21" o:spid="_x0000_s1048" style="position:absolute;left:7405;top:95;width:11641;height:3074;visibility:visible;mso-wrap-style:square;v-text-anchor:middle" coordsize="1072268,270630" o:gfxdata="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" path="m,c196309,22553,392618,45106,555611,75859v162993,30753,336237,76200,422346,108662c1064066,216983,1068167,243806,1072268,270630e" filled="f" strokecolor="black [3213]" strokeweight="1pt">
+                <v:shape id="Freeform 21" o:spid="_x0000_s1048" style="position:absolute;left:7405;top:95;width:11641;height:3074;visibility:visible;mso-wrap-style:square;v-text-anchor:middle" coordsize="1072268,270630" o:gfxdata="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" path="m,c196309,22553,392618,45106,555611,75859v162993,30753,336237,76200,422346,108662c1064066,216983,1068167,243806,1072268,270630e" filled="f" strokecolor="black [3213]" strokeweight="1pt">
                   <v:path arrowok="t" o:connecttype="custom" o:connectlocs="0,0;603205,86170;1061730,209601;1164120,307414" o:connectangles="0,0,0,0"/>
                 </v:shape>
               </v:group>
@@ -3924,7 +3953,7 @@
           </mc:Choice>
           <mc:Fallback>
             <w:pict>
-              <v:line id="Straight Connector 28" o:spid="_x0000_s1026" style="position:absolute;z-index:251695104;visibility:visible;mso-wrap-style:square;mso-height-percent:0;mso-wrap-distance-left:9pt;mso-wrap-distance-top:0;mso-wrap-distance-right:9pt;mso-wrap-distance-bottom:0;mso-position-horizontal:absolute;mso-position-horizontal-relative:text;mso-position-vertical:absolute;mso-position-vertical-relative:text;mso-height-percent:0;mso-height-relative:margin" from="158.55pt,53.05pt" to="158.55pt,103.45pt" o:gfxdata="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" strokecolor="black [3213]">
+              <v:line w14:anchorId="6178F455" id="Straight Connector 28" o:spid="_x0000_s1026" style="position:absolute;z-index:251695104;visibility:visible;mso-wrap-style:square;mso-height-percent:0;mso-wrap-distance-left:9pt;mso-wrap-distance-top:0;mso-wrap-distance-right:9pt;mso-wrap-distance-bottom:0;mso-position-horizontal:absolute;mso-position-horizontal-relative:text;mso-position-vertical:absolute;mso-position-vertical-relative:text;mso-height-percent:0;mso-height-relative:margin" from="158.55pt,53.05pt" to="158.55pt,103.45pt" o:gfxdata="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" strokecolor="black [3213]">
                 <v:stroke dashstyle="3 1"/>
               </v:line>
             </w:pict>
@@ -4002,7 +4031,7 @@
           </mc:Choice>
           <mc:Fallback>
             <w:pict>
-              <v:line id="Straight Connector 27" o:spid="_x0000_s1026" style="position:absolute;z-index:251693056;visibility:visible;mso-wrap-style:square;mso-height-percent:0;mso-wrap-distance-left:9pt;mso-wrap-distance-top:0;mso-wrap-distance-right:9pt;mso-wrap-distance-bottom:0;mso-position-horizontal:absolute;mso-position-horizontal-relative:text;mso-position-vertical:absolute;mso-position-vertical-relative:text;mso-height-percent:0;mso-height-relative:margin" from="151.5pt,53pt" to="151.5pt,103.4pt" o:gfxdata="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" strokecolor="black [3213]">
+              <v:line w14:anchorId="5AB5F156" id="Straight Connector 27" o:spid="_x0000_s1026" style="position:absolute;z-index:251693056;visibility:visible;mso-wrap-style:square;mso-height-percent:0;mso-wrap-distance-left:9pt;mso-wrap-distance-top:0;mso-wrap-distance-right:9pt;mso-wrap-distance-bottom:0;mso-position-horizontal:absolute;mso-position-horizontal-relative:text;mso-position-vertical:absolute;mso-position-vertical-relative:text;mso-height-percent:0;mso-height-relative:margin" from="151.5pt,53pt" to="151.5pt,103.4pt" o:gfxdata="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" strokecolor="black [3213]">
                 <v:stroke dashstyle="3 1"/>
               </v:line>
             </w:pict>
@@ -4080,7 +4109,7 @@
           </mc:Choice>
           <mc:Fallback>
             <w:pict>
-              <v:line id="Straight Connector 26" o:spid="_x0000_s1026" style="position:absolute;z-index:251691008;visibility:visible;mso-wrap-style:square;mso-height-percent:0;mso-wrap-distance-left:9pt;mso-wrap-distance-top:0;mso-wrap-distance-right:9pt;mso-wrap-distance-bottom:0;mso-position-horizontal:absolute;mso-position-horizontal-relative:text;mso-position-vertical:absolute;mso-position-vertical-relative:text;mso-height-percent:0;mso-height-relative:margin" from="79.5pt,53.05pt" to="79.5pt,103.45pt" o:gfxdata="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" strokecolor="black [3213]">
+              <v:line w14:anchorId="46B7A0C1" id="Straight Connector 26" o:spid="_x0000_s1026" style="position:absolute;z-index:251691008;visibility:visible;mso-wrap-style:square;mso-height-percent:0;mso-wrap-distance-left:9pt;mso-wrap-distance-top:0;mso-wrap-distance-right:9pt;mso-wrap-distance-bottom:0;mso-position-horizontal:absolute;mso-position-horizontal-relative:text;mso-position-vertical:absolute;mso-position-vertical-relative:text;mso-height-percent:0;mso-height-relative:margin" from="79.5pt,53.05pt" to="79.5pt,103.45pt" o:gfxdata="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" strokecolor="black [3213]">
                 <v:stroke dashstyle="3 1"/>
               </v:line>
             </w:pict>
@@ -4179,7 +4208,7 @@
           </mc:Choice>
           <mc:Fallback>
             <w:pict>
-              <v:oval id="Oval 30" o:spid="_x0000_s1049" style="position:absolute;margin-left:79.55pt;margin-top:93.25pt;width:1in;height:21.9pt;z-index:251698176;visibility:visible;mso-wrap-style:square;mso-width-percent:0;mso-height-percent:0;mso-wrap-distance-left:9pt;mso-wrap-distance-top:0;mso-wrap-distance-right:9pt;mso-wrap-distance-bottom:0;mso-position-horizontal:absolute;mso-position-horizontal-relative:text;mso-position-vertical:absolute;mso-position-vertical-relative:text;mso-width-percent:0;mso-height-percent:0;mso-width-relative:margin;mso-height-relative:margin;v-text-anchor:middle" o:gfxdata="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" filled="f" strokecolor="black [3213]">
+              <v:oval w14:anchorId="37605F41" id="Oval 30" o:spid="_x0000_s1049" style="position:absolute;margin-left:79.55pt;margin-top:93.25pt;width:1in;height:21.9pt;z-index:251698176;visibility:visible;mso-wrap-style:square;mso-width-percent:0;mso-height-percent:0;mso-wrap-distance-left:9pt;mso-wrap-distance-top:0;mso-wrap-distance-right:9pt;mso-wrap-distance-bottom:0;mso-position-horizontal:absolute;mso-position-horizontal-relative:text;mso-position-vertical:absolute;mso-position-vertical-relative:text;mso-width-percent:0;mso-height-percent:0;mso-width-relative:margin;mso-height-relative:margin;v-text-anchor:middle" o:gfxdata="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" filled="f" strokecolor="black [3213]">
                 <v:stroke dashstyle="3 1"/>
                 <v:path arrowok="t"/>
                 <o:lock v:ext="edit" aspectratio="t"/>
@@ -4289,7 +4318,7 @@
           </mc:Choice>
           <mc:Fallback>
             <w:pict>
-              <v:oval id="Oval 29" o:spid="_x0000_s1050" style="position:absolute;margin-left:72.35pt;margin-top:91.25pt;width:86.4pt;height:25.9pt;z-index:251697152;visibility:visible;mso-wrap-style:square;mso-width-percent:0;mso-height-percent:0;mso-wrap-distance-left:9pt;mso-wrap-distance-top:0;mso-wrap-distance-right:9pt;mso-wrap-distance-bottom:0;mso-position-horizontal:absolute;mso-position-horizontal-relative:text;mso-position-vertical:absolute;mso-position-vertical-relative:text;mso-width-percent:0;mso-height-percent:0;mso-width-relative:margin;mso-height-relative:margin;v-text-anchor:middle" o:gfxdata="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" filled="f" strokecolor="black [3213]">
+              <v:oval w14:anchorId="4CAA9B69" id="Oval 29" o:spid="_x0000_s1050" style="position:absolute;margin-left:72.35pt;margin-top:91.25pt;width:86.4pt;height:25.9pt;z-index:251697152;visibility:visible;mso-wrap-style:square;mso-width-percent:0;mso-height-percent:0;mso-wrap-distance-left:9pt;mso-wrap-distance-top:0;mso-wrap-distance-right:9pt;mso-wrap-distance-bottom:0;mso-position-horizontal:absolute;mso-position-horizontal-relative:text;mso-position-vertical:absolute;mso-position-vertical-relative:text;mso-width-percent:0;mso-height-percent:0;mso-width-relative:margin;mso-height-relative:margin;v-text-anchor:middle" o:gfxdata="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" filled="f" strokecolor="black [3213]">
                 <v:stroke dashstyle="3 1"/>
                 <v:path arrowok="t"/>
                 <o:lock v:ext="edit" aspectratio="t"/>
@@ -4378,7 +4407,7 @@
           </mc:Choice>
           <mc:Fallback>
             <w:pict>
-              <v:line id="Straight Connector 25" o:spid="_x0000_s1026" style="position:absolute;z-index:251688960;visibility:visible;mso-wrap-style:square;mso-height-percent:0;mso-wrap-distance-left:9pt;mso-wrap-distance-top:0;mso-wrap-distance-right:9pt;mso-wrap-distance-bottom:0;mso-position-horizontal:absolute;mso-position-horizontal-relative:text;mso-position-vertical:absolute;mso-position-vertical-relative:text;mso-height-percent:0;mso-height-relative:margin" from="72.35pt,53.05pt" to="72.35pt,103.45pt" o:gfxdata="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" strokecolor="black [3213]">
+              <v:line w14:anchorId="5AFF5520" id="Straight Connector 25" o:spid="_x0000_s1026" style="position:absolute;z-index:251688960;visibility:visible;mso-wrap-style:square;mso-height-percent:0;mso-wrap-distance-left:9pt;mso-wrap-distance-top:0;mso-wrap-distance-right:9pt;mso-wrap-distance-bottom:0;mso-position-horizontal:absolute;mso-position-horizontal-relative:text;mso-position-vertical:absolute;mso-position-vertical-relative:text;mso-height-percent:0;mso-height-relative:margin" from="72.35pt,53.05pt" to="72.35pt,103.45pt" o:gfxdata="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" strokecolor="black [3213]">
                 <v:stroke dashstyle="3 1"/>
               </v:line>
             </w:pict>
@@ -4466,7 +4495,7 @@
           </mc:Choice>
           <mc:Fallback>
             <w:pict>
-              <v:shape id="Arc 6" o:spid="_x0000_s1026" style="position:absolute;margin-left:43.55pt;margin-top:80.15pt;width:2in;height:43.2pt;z-index:251661312;visibility:visible;mso-wrap-style:square;mso-width-percent:0;mso-height-percent:0;mso-wrap-distance-left:9pt;mso-wrap-distance-top:0;mso-wrap-distance-right:9pt;mso-wrap-distance-bottom:0;mso-position-horizontal:absolute;mso-position-horizontal-relative:text;mso-position-vertical:absolute;mso-position-vertical-relative:text;mso-width-percent:0;mso-height-percent:0;mso-width-relative:margin;mso-height-relative:margin;v-text-anchor:middle" coordsize="1828800,548640" o:gfxdata="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" path="m1828756,271626nsc1833155,406027,1512308,521589,1070894,544592v-103458,5391,-209239,5396,-312703,15c317566,521688,-3159,406523,24,272367r914376,1953l1828756,271626xem1828756,271626nfc1833155,406027,1512308,521589,1070894,544592v-103458,5391,-209239,5396,-312703,15c317566,521688,-3159,406523,24,272367e" filled="f" strokecolor="black [3213]" strokeweight="1pt">
+              <v:shape w14:anchorId="78ADAC2F" id="Arc 6" o:spid="_x0000_s1026" style="position:absolute;margin-left:43.55pt;margin-top:80.15pt;width:2in;height:43.2pt;z-index:251661312;visibility:visible;mso-wrap-style:square;mso-width-percent:0;mso-height-percent:0;mso-wrap-distance-left:9pt;mso-wrap-distance-top:0;mso-wrap-distance-right:9pt;mso-wrap-distance-bottom:0;mso-position-horizontal:absolute;mso-position-horizontal-relative:text;mso-position-vertical:absolute;mso-position-vertical-relative:text;mso-width-percent:0;mso-height-percent:0;mso-width-relative:margin;mso-height-relative:margin;v-text-anchor:middle" coordsize="1828800,548640" o:gfxdata="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" path="m1828756,271626nsc1833155,406027,1512308,521589,1070894,544592v-103458,5391,-209239,5396,-312703,15c317566,521688,-3159,406523,24,272367r914376,1953l1828756,271626xem1828756,271626nfc1833155,406027,1512308,521589,1070894,544592v-103458,5391,-209239,5396,-312703,15c317566,521688,-3159,406523,24,272367e" filled="f" strokecolor="black [3213]" strokeweight="1pt">
                 <v:path arrowok="t" o:connecttype="custom" o:connectlocs="1828756,271626;1070894,544592;758191,544607;24,272367" o:connectangles="0,0,0,0"/>
               </v:shape>
             </w:pict>
@@ -4543,7 +4572,7 @@
           </mc:Choice>
           <mc:Fallback>
             <w:pict>
-              <v:line id="Straight Connector 11" o:spid="_x0000_s1026" style="position:absolute;z-index:251670528;visibility:visible;mso-wrap-style:square;mso-height-percent:0;mso-wrap-distance-left:9pt;mso-wrap-distance-top:0;mso-wrap-distance-right:9pt;mso-wrap-distance-bottom:0;mso-position-horizontal:absolute;mso-position-horizontal-relative:text;mso-position-vertical:absolute;mso-position-vertical-relative:text;mso-height-percent:0;mso-height-relative:margin" from="187.55pt,53pt" to="187.55pt,103.4pt" o:gfxdata="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" strokecolor="black [3213]" strokeweight="1pt"/>
+              <v:line w14:anchorId="2EDEC298" id="Straight Connector 11" o:spid="_x0000_s1026" style="position:absolute;z-index:251670528;visibility:visible;mso-wrap-style:square;mso-height-percent:0;mso-wrap-distance-left:9pt;mso-wrap-distance-top:0;mso-wrap-distance-right:9pt;mso-wrap-distance-bottom:0;mso-position-horizontal:absolute;mso-position-horizontal-relative:text;mso-position-vertical:absolute;mso-position-vertical-relative:text;mso-height-percent:0;mso-height-relative:margin" from="187.55pt,53pt" to="187.55pt,103.4pt" o:gfxdata="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" strokecolor="black [3213]" strokeweight="1pt"/>
             </w:pict>
           </mc:Fallback>
         </mc:AlternateContent>
@@ -4618,7 +4647,7 @@
           </mc:Choice>
           <mc:Fallback>
             <w:pict>
-              <v:line id="Straight Connector 12" o:spid="_x0000_s1026" style="position:absolute;z-index:251672576;visibility:visible;mso-wrap-style:square;mso-height-percent:0;mso-wrap-distance-left:9pt;mso-wrap-distance-top:0;mso-wrap-distance-right:9pt;mso-wrap-distance-bottom:0;mso-position-horizontal:absolute;mso-position-horizontal-relative:text;mso-position-vertical:absolute;mso-position-vertical-relative:text;mso-height-percent:0;mso-height-relative:margin" from="43.5pt,53pt" to="43.5pt,103.4pt" o:gfxdata="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" strokecolor="black [3213]" strokeweight="1pt"/>
+              <v:line w14:anchorId="551A8AAD" id="Straight Connector 12" o:spid="_x0000_s1026" style="position:absolute;z-index:251672576;visibility:visible;mso-wrap-style:square;mso-height-percent:0;mso-wrap-distance-left:9pt;mso-wrap-distance-top:0;mso-wrap-distance-right:9pt;mso-wrap-distance-bottom:0;mso-position-horizontal:absolute;mso-position-horizontal-relative:text;mso-position-vertical:absolute;mso-position-vertical-relative:text;mso-height-percent:0;mso-height-relative:margin" from="43.5pt,53pt" to="43.5pt,103.4pt" o:gfxdata="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" strokecolor="black [3213]" strokeweight="1pt"/>
             </w:pict>
           </mc:Fallback>
         </mc:AlternateContent>
@@ -4714,7 +4743,7 @@
           </mc:Choice>
           <mc:Fallback>
             <w:pict>
-              <v:oval id="Oval 38" o:spid="_x0000_s1051" style="position:absolute;margin-left:79.55pt;margin-top:42.45pt;width:1in;height:21.9pt;z-index:251745280;visibility:visible;mso-wrap-style:square;mso-width-percent:0;mso-height-percent:0;mso-wrap-distance-left:9pt;mso-wrap-distance-top:0;mso-wrap-distance-right:9pt;mso-wrap-distance-bottom:0;mso-position-horizontal:absolute;mso-position-horizontal-relative:text;mso-position-vertical:absolute;mso-position-vertical-relative:text;mso-width-percent:0;mso-height-percent:0;mso-width-relative:margin;mso-height-relative:margin;v-text-anchor:middle" o:gfxdata="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" filled="f" strokecolor="black [3213]" strokeweight="1pt">
+              <v:oval w14:anchorId="0A7B8FDF" id="Oval 38" o:spid="_x0000_s1051" style="position:absolute;margin-left:79.55pt;margin-top:42.45pt;width:1in;height:21.9pt;z-index:251745280;visibility:visible;mso-wrap-style:square;mso-width-percent:0;mso-height-percent:0;mso-wrap-distance-left:9pt;mso-wrap-distance-top:0;mso-wrap-distance-right:9pt;mso-wrap-distance-bottom:0;mso-position-horizontal:absolute;mso-position-horizontal-relative:text;mso-position-vertical:absolute;mso-position-vertical-relative:text;mso-width-percent:0;mso-height-percent:0;mso-width-relative:margin;mso-height-relative:margin;v-text-anchor:middle" o:gfxdata="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" filled="f" strokecolor="black [3213]" strokeweight="1pt">
                 <v:path arrowok="t"/>
                 <o:lock v:ext="edit" aspectratio="t"/>
                 <v:textbox>
@@ -4824,7 +4853,7 @@
           </mc:Choice>
           <mc:Fallback>
             <w:pict>
-              <v:oval id="Oval 10" o:spid="_x0000_s1052" style="position:absolute;margin-left:79.55pt;margin-top:42.45pt;width:1in;height:21.9pt;z-index:251669504;visibility:visible;mso-wrap-style:square;mso-width-percent:0;mso-height-percent:0;mso-wrap-distance-left:9pt;mso-wrap-distance-top:0;mso-wrap-distance-right:9pt;mso-wrap-distance-bottom:0;mso-position-horizontal:absolute;mso-position-horizontal-relative:text;mso-position-vertical:absolute;mso-position-vertical-relative:text;mso-width-percent:0;mso-height-percent:0;mso-width-relative:margin;mso-height-relative:margin;v-text-anchor:middle" o:gfxdata="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" fillcolor="white [3212]" strokecolor="black [3213]" strokeweight="1pt">
+              <v:oval w14:anchorId="36462AB9" id="Oval 10" o:spid="_x0000_s1052" style="position:absolute;margin-left:79.55pt;margin-top:42.45pt;width:1in;height:21.9pt;z-index:251669504;visibility:visible;mso-wrap-style:square;mso-width-percent:0;mso-height-percent:0;mso-wrap-distance-left:9pt;mso-wrap-distance-top:0;mso-wrap-distance-right:9pt;mso-wrap-distance-bottom:0;mso-position-horizontal:absolute;mso-position-horizontal-relative:text;mso-position-vertical:absolute;mso-position-vertical-relative:text;mso-width-percent:0;mso-height-percent:0;mso-width-relative:margin;mso-height-relative:margin;v-text-anchor:middle" o:gfxdata="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" fillcolor="white [3212]" strokecolor="black [3213]" strokeweight="1pt">
                 <v:path arrowok="t"/>
                 <o:lock v:ext="edit" aspectratio="t"/>
                 <v:textbox>
@@ -4936,7 +4965,7 @@
           </mc:Choice>
           <mc:Fallback>
             <w:pict>
-              <v:oval id="Oval 7" o:spid="_x0000_s1053" style="position:absolute;margin-left:72.35pt;margin-top:40.45pt;width:86.4pt;height:25.9pt;z-index:251663360;visibility:visible;mso-wrap-style:square;mso-width-percent:0;mso-height-percent:0;mso-wrap-distance-left:9pt;mso-wrap-distance-top:0;mso-wrap-distance-right:9pt;mso-wrap-distance-bottom:0;mso-position-horizontal:absolute;mso-position-horizontal-relative:text;mso-position-vertical:absolute;mso-position-vertical-relative:text;mso-width-percent:0;mso-height-percent:0;mso-width-relative:margin;mso-height-relative:margin;v-text-anchor:middle" o:gfxdata="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" fillcolor="#a5a5a5 [2092]" strokecolor="black [3213]" strokeweight="1pt">
+              <v:oval w14:anchorId="5E8C7CB2" id="Oval 7" o:spid="_x0000_s1053" style="position:absolute;margin-left:72.35pt;margin-top:40.45pt;width:86.4pt;height:25.9pt;z-index:251663360;visibility:visible;mso-wrap-style:square;mso-width-percent:0;mso-height-percent:0;mso-wrap-distance-left:9pt;mso-wrap-distance-top:0;mso-wrap-distance-right:9pt;mso-wrap-distance-bottom:0;mso-position-horizontal:absolute;mso-position-horizontal-relative:text;mso-position-vertical:absolute;mso-position-vertical-relative:text;mso-width-percent:0;mso-height-percent:0;mso-width-relative:margin;mso-height-relative:margin;v-text-anchor:middle" o:gfxdata="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" fillcolor="#a5a5a5 [2092]" strokecolor="black [3213]" strokeweight="1pt">
                 <v:path arrowok="t"/>
                 <o:lock v:ext="edit" aspectratio="t"/>
                 <v:textbox>
@@ -5040,7 +5069,7 @@
           </mc:Choice>
           <mc:Fallback>
             <w:pict>
-              <v:oval id="Oval 1" o:spid="_x0000_s1054" style="position:absolute;margin-left:43.55pt;margin-top:31.8pt;width:2in;height:43.2pt;z-index:251670271;visibility:visible;mso-wrap-style:square;mso-width-percent:0;mso-height-percent:0;mso-wrap-distance-left:9pt;mso-wrap-distance-top:0;mso-wrap-distance-right:9pt;mso-wrap-distance-bottom:0;mso-position-horizontal:absolute;mso-position-horizontal-relative:text;mso-position-vertical:absolute;mso-position-vertical-relative:text;mso-width-percent:0;mso-height-percent:0;mso-width-relative:margin;mso-height-relative:margin;v-text-anchor:middle" o:gfxdata="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" filled="f" strokecolor="black [3213]" strokeweight="1pt">
+              <v:oval w14:anchorId="2A0C3BCB" id="Oval 1" o:spid="_x0000_s1054" style="position:absolute;margin-left:43.55pt;margin-top:31.8pt;width:2in;height:43.2pt;z-index:251670271;visibility:visible;mso-wrap-style:square;mso-width-percent:0;mso-height-percent:0;mso-wrap-distance-left:9pt;mso-wrap-distance-top:0;mso-wrap-distance-right:9pt;mso-wrap-distance-bottom:0;mso-position-horizontal:absolute;mso-position-horizontal-relative:text;mso-position-vertical:absolute;mso-position-vertical-relative:text;mso-width-percent:0;mso-height-percent:0;mso-width-relative:margin;mso-height-relative:margin;v-text-anchor:middle" o:gfxdata="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" filled="f" strokecolor="black [3213]" strokeweight="1pt">
                 <v:textbox>
                   <w:txbxContent>
                     <w:p>
@@ -5067,7 +5096,7 @@
 </file>
 
 <file path=word/styles.xml><?xml version="1.0" encoding="utf-8"?>
-<w:styles xmlns:mc="http://schemas.openxmlformats.org/markup-compatibility/2006" xmlns:r="http://schemas.openxmlformats.org/officeDocument/2006/relationships" xmlns:w="http://schemas.openxmlformats.org/wordprocessingml/2006/main" xmlns:w14="http://schemas.microsoft.com/office/word/2010/wordml" mc:Ignorable="w14">
+<w:styles xmlns:mc="http://schemas.openxmlformats.org/markup-compatibility/2006" xmlns:r="http://schemas.openxmlformats.org/officeDocument/2006/relationships" xmlns:w="http://schemas.openxmlformats.org/wordprocessingml/2006/main" xmlns:w14="http://schemas.microsoft.com/office/word/2010/wordml" xmlns:w15="http://schemas.microsoft.com/office/word/2012/wordml" xmlns:w16se="http://schemas.microsoft.com/office/word/2015/wordml/symex" mc:Ignorable="w14 w15 w16se">
   <w:docDefaults>
     <w:rPrDefault>
       <w:rPr>
@@ -5083,365 +5112,378 @@
       </w:pPr>
     </w:pPrDefault>
   </w:docDefaults>
-  <w:latentStyles w:defLockedState="0" w:defUIPriority="99" w:defSemiHidden="1" w:defUnhideWhenUsed="1" w:defQFormat="0" w:count="267">
-    <w:lsdException w:name="Normal" w:semiHidden="0" w:uiPriority="0" w:unhideWhenUsed="0" w:qFormat="1"/>
-    <w:lsdException w:name="heading 1" w:semiHidden="0" w:uiPriority="9" w:unhideWhenUsed="0" w:qFormat="1"/>
-    <w:lsdException w:name="heading 2" w:uiPriority="9" w:qFormat="1"/>
-    <w:lsdException w:name="heading 3" w:uiPriority="9" w:qFormat="1"/>
-    <w:lsdException w:name="heading 4" w:uiPriority="9" w:qFormat="1"/>
-    <w:lsdException w:name="heading 5" w:uiPriority="9" w:qFormat="1"/>
-    <w:lsdException w:name="heading 6" w:uiPriority="9" w:qFormat="1"/>
-    <w:lsdException w:name="heading 7" w:uiPriority="9" w:qFormat="1"/>
-    <w:lsdException w:name="heading 8" w:uiPriority="9" w:qFormat="1"/>
-    <w:lsdException w:name="heading 9" w:uiPriority="9" w:qFormat="1"/>
-    <w:lsdException w:name="toc 1" w:uiPriority="39"/>
-    <w:lsdException w:name="toc 2" w:uiPriority="39"/>
-    <w:lsdException w:name="toc 3" w:uiPriority="39"/>
-    <w:lsdException w:name="toc 4" w:uiPriority="39"/>
-    <w:lsdException w:name="toc 5" w:uiPriority="39"/>
-    <w:lsdException w:name="toc 6" w:uiPriority="39"/>
-    <w:lsdException w:name="toc 7" w:uiPriority="39"/>
-    <w:lsdException w:name="toc 8" w:uiPriority="39"/>
-    <w:lsdException w:name="toc 9" w:uiPriority="39"/>
-    <w:lsdException w:name="caption" w:uiPriority="35" w:qFormat="1"/>
-    <w:lsdException w:name="Title" w:semiHidden="0" w:uiPriority="10" w:unhideWhenUsed="0" w:qFormat="1"/>
-    <w:lsdException w:name="Default Paragraph Font" w:uiPriority="1"/>
-    <w:lsdException w:name="Subtitle" w:semiHidden="0" w:uiPriority="11" w:unhideWhenUsed="0" w:qFormat="1"/>
-    <w:lsdException w:name="Strong" w:semiHidden="0" w:uiPriority="22" w:unhideWhenUsed="0" w:qFormat="1"/>
-    <w:lsdException w:name="Emphasis" w:semiHidden="0" w:uiPriority="20" w:unhideWhenUsed="0" w:qFormat="1"/>
-    <w:lsdException w:name="Table Grid" w:semiHidden="0" w:uiPriority="59" w:unhideWhenUsed="0"/>
-    <w:lsdException w:name="Placeholder Text" w:unhideWhenUsed="0"/>
-    <w:lsdException w:name="No Spacing" w:semiHidden="0" w:uiPriority="1" w:unhideWhenUsed="0" w:qFormat="1"/>
-    <w:lsdException w:name="Light Shading" w:semiHidden="0" w:uiPriority="60" w:unhideWhenUsed="0"/>
-    <w:lsdException w:name="Light List" w:semiHidden="0" w:uiPriority="61" w:unhideWhenUsed="0"/>
-    <w:lsdException w:name="Light Grid" w:semiHidden="0" w:uiPriority="62" w:unhideWhenUsed="0"/>
-    <w:lsdException w:name="Medium Shading 1" w:semiHidden="0" w:uiPriority="63" w:unhideWhenUsed="0"/>
-    <w:lsdException w:name="Medium Shading 2" w:semiHidden="0" w:uiPriority="64" w:unhideWhenUsed="0"/>
-    <w:lsdException w:name="Medium List 1" w:semiHidden="0" w:uiPriority="65" w:unhideWhenUsed="0"/>
-    <w:lsdException w:name="Medium List 2" w:semiHidden="0" w:uiPriority="66" w:unhideWhenUsed="0"/>
-    <w:lsdException w:name="Medium Grid 1" w:semiHidden="0" w:uiPriority="67" w:unhideWhenUsed="0"/>
-    <w:lsdException w:name="Medium Grid 2" w:semiHidden="0" w:uiPriority="68" w:unhideWhenUsed="0"/>
-    <w:lsdException w:name="Medium Grid 3" w:semiHidden="0" w:uiPriority="69" w:unhideWhenUsed="0"/>
-    <w:lsdException w:name="Dark List" w:semiHidden="0" w:uiPriority="70" w:unhideWhenUsed="0"/>
-    <w:lsdException w:name="Colorful Shading" w:semiHidden="0" w:uiPriority="71" w:unhideWhenUsed="0"/>
-    <w:lsdException w:name="Colorful List" w:semiHidden="0" w:uiPriority="72" w:unhideWhenUsed="0"/>
-    <w:lsdException w:name="Colorful Grid" w:semiHidden="0" w:uiPriority="73" w:unhideWhenUsed="0"/>
-    <w:lsdException w:name="Light Shading Accent 1" w:semiHidden="0" w:uiPriority="60" w:unhideWhenUsed="0"/>
-    <w:lsdException w:name="Light List Accent 1" w:semiHidden="0" w:uiPriority="61" w:unhideWhenUsed="0"/>
-    <w:lsdException w:name="Light Grid Accent 1" w:semiHidden="0" w:uiPriority="62" w:unhideWhenUsed="0"/>
-    <w:lsdException w:name="Medium Shading 1 Accent 1" w:semiHidden="0" w:uiPriority="63" w:unhideWhenUsed="0"/>
-    <w:lsdException w:name="Medium Shading 2 Accent 1" w:semiHidden="0" w:uiPriority="64" w:unhideWhenUsed="0"/>
-    <w:lsdException w:name="Medium List 1 Accent 1" w:semiHidden="0" w:uiPriority="65" w:unhideWhenUsed="0"/>
-    <w:lsdException w:name="Revision" w:unhideWhenUsed="0"/>
-    <w:lsdException w:name="List Paragraph" w:semiHidden="0" w:uiPriority="34" w:unhideWhenUsed="0" w:qFormat="1"/>
-    <w:lsdException w:name="Quote" w:semiHidden="0" w:uiPriority="29" w:unhideWhenUsed="0" w:qFormat="1"/>
-    <w:lsdException w:name="Intense Quote" w:semiHidden="0" w:uiPriority="30" w:unhideWhenUsed="0" w:qFormat="1"/>
-    <w:lsdException w:name="Medium List 2 Accent 1" w:semiHidden="0" w:uiPriority="66" w:unhideWhenUsed="0"/>
-    <w:lsdException w:name="Medium Grid 1 Accent 1" w:semiHidden="0" w:uiPriority="67" w:unhideWhenUsed="0"/>
-    <w:lsdException w:name="Medium Grid 2 Accent 1" w:semiHidden="0" w:uiPriority="68" w:unhideWhenUsed="0"/>
-    <w:lsdException w:name="Medium Grid 3 Accent 1" w:semiHidden="0" w:uiPriority="69" w:unhideWhenUsed="0"/>
-    <w:lsdException w:name="Dark List Accent 1" w:semiHidden="0" w:uiPriority="70" w:unhideWhenUsed="0"/>
-    <w:lsdException w:name="Colorful Shading Accent 1" w:semiHidden="0" w:uiPriority="71" w:unhideWhenUsed="0"/>
-    <w:lsdException w:name="Colorful List Accent 1" w:semiHidden="0" w:uiPriority="72" w:unhideWhenUsed="0"/>
-    <w:lsdException w:name="Colorful Grid Accent 1" w:semiHidden="0" w:uiPriority="73" w:unhideWhenUsed="0"/>
-    <w:lsdException w:name="Light Shading Accent 2" w:semiHidden="0" w:uiPriority="60" w:unhideWhenUsed="0"/>
-    <w:lsdException w:name="Light List Accent 2" w:semiHidden="0" w:uiPriority="61" w:unhideWhenUsed="0"/>
-    <w:lsdException w:name="Light Grid Accent 2" w:semiHidden="0" w:uiPriority="62" w:unhideWhenUsed="0"/>
-    <w:lsdException w:name="Medium Shading 1 Accent 2" w:semiHidden="0" w:uiPriority="63" w:unhideWhenUsed="0"/>
-    <w:lsdException w:name="Medium Shading 2 Accent 2" w:semiHidden="0" w:uiPriority="64" w:unhideWhenUsed="0"/>
-    <w:lsdException w:name="Medium List 1 Accent 2" w:semiHidden="0" w:uiPriority="65" w:unhideWhenUsed="0"/>
-    <w:lsdException w:name="Medium List 2 Accent 2" w:semiHidden="0" w:uiPriority="66" w:unhideWhenUsed="0"/>
-    <w:lsdException w:name="Medium Grid 1 Accent 2" w:semiHidden="0" w:uiPriority="67" w:unhideWhenUsed="0"/>
-    <w:lsdException w:name="Medium Grid 2 Accent 2" w:semiHidden="0" w:uiPriority="68" w:unhideWhenUsed="0"/>
-    <w:lsdException w:name="Medium Grid 3 Accent 2" w:semiHidden="0" w:uiPriority="69" w:unhideWhenUsed="0"/>
-    <w:lsdException w:name="Dark List Accent 2" w:semiHidden="0" w:uiPriority="70" w:unhideWhenUsed="0"/>
-    <w:lsdException w:name="Colorful Shading Accent 2" w:semiHidden="0" w:uiPriority="71" w:unhideWhenUsed="0"/>
-    <w:lsdException w:name="Colorful List Accent 2" w:semiHidden="0" w:uiPriority="72" w:unhideWhenUsed="0"/>
-    <w:lsdException w:name="Colorful Grid Accent 2" w:semiHidden="0" w:uiPriority="73" w:unhideWhenUsed="0"/>
-    <w:lsdException w:name="Light Shading Accent 3" w:semiHidden="0" w:uiPriority="60" w:unhideWhenUsed="0"/>
-    <w:lsdException w:name="Light List Accent 3" w:semiHidden="0" w:uiPriority="61" w:unhideWhenUsed="0"/>
-    <w:lsdException w:name="Light Grid Accent 3" w:semiHidden="0" w:uiPriority="62" w:unhideWhenUsed="0"/>
-    <w:lsdException w:name="Medium Shading 1 Accent 3" w:semiHidden="0" w:uiPriority="63" w:unhideWhenUsed="0"/>
-    <w:lsdException w:name="Medium Shading 2 Accent 3" w:semiHidden="0" w:uiPriority="64" w:unhideWhenUsed="0"/>
-    <w:lsdException w:name="Medium List 1 Accent 3" w:semiHidden="0" w:uiPriority="65" w:unhideWhenUsed="0"/>
-    <w:lsdException w:name="Medium List 2 Accent 3" w:semiHidden="0" w:uiPriority="66" w:unhideWhenUsed="0"/>
-    <w:lsdException w:name="Medium Grid 1 Accent 3" w:semiHidden="0" w:uiPriority="67" w:unhideWhenUsed="0"/>
-    <w:lsdException w:name="Medium Grid 2 Accent 3" w:semiHidden="0" w:uiPriority="68" w:unhideWhenUsed="0"/>
-    <w:lsdException w:name="Medium Grid 3 Accent 3" w:semiHidden="0" w:uiPriority="69" w:unhideWhenUsed="0"/>
-    <w:lsdException w:name="Dark List Accent 3" w:semiHidden="0" w:uiPriority="70" w:unhideWhenUsed="0"/>
-    <w:lsdException w:name="Colorful Shading Accent 3" w:semiHidden="0" w:uiPriority="71" w:unhideWhenUsed="0"/>
-    <w:lsdException w:name="Colorful List Accent 3" w:semiHidden="0" w:uiPriority="72" w:unhideWhenUsed="0"/>
-    <w:lsdException w:name="Colorful Grid Accent 3" w:semiHidden="0" w:uiPriority="73" w:unhideWhenUsed="0"/>
-    <w:lsdException w:name="Light Shading Accent 4" w:semiHidden="0" w:uiPriority="60" w:unhideWhenUsed="0"/>
-    <w:lsdException w:name="Light List Accent 4" w:semiHidden="0" w:uiPriority="61" w:unhideWhenUsed="0"/>
-    <w:lsdException w:name="Light Grid Accent 4" w:semiHidden="0" w:uiPriority="62" w:unhideWhenUsed="0"/>
-    <w:lsdException w:name="Medium Shading 1 Accent 4" w:semiHidden="0" w:uiPriority="63" w:unhideWhenUsed="0"/>
-    <w:lsdException w:name="Medium Shading 2 Accent 4" w:semiHidden="0" w:uiPriority="64" w:unhideWhenUsed="0"/>
-    <w:lsdException w:name="Medium List 1 Accent 4" w:semiHidden="0" w:uiPriority="65" w:unhideWhenUsed="0"/>
-    <w:lsdException w:name="Medium List 2 Accent 4" w:semiHidden="0" w:uiPriority="66" w:unhideWhenUsed="0"/>
-    <w:lsdException w:name="Medium Grid 1 Accent 4" w:semiHidden="0" w:uiPriority="67" w:unhideWhenUsed="0"/>
-    <w:lsdException w:name="Medium Grid 2 Accent 4" w:semiHidden="0" w:uiPriority="68" w:unhideWhenUsed="0"/>
-    <w:lsdException w:name="Medium Grid 3 Accent 4" w:semiHidden="0" w:uiPriority="69" w:unhideWhenUsed="0"/>
-    <w:lsdException w:name="Dark List Accent 4" w:semiHidden="0" w:uiPriority="70" w:unhideWhenUsed="0"/>
-    <w:lsdException w:name="Colorful Shading Accent 4" w:semiHidden="0" w:uiPriority="71" w:unhideWhenUsed="0"/>
-    <w:lsdException w:name="Colorful List Accent 4" w:semiHidden="0" w:uiPriority="72" w:unhideWhenUsed="0"/>
-    <w:lsdException w:name="Colorful Grid Accent 4" w:semiHidden="0" w:uiPriority="73" w:unhideWhenUsed="0"/>
-    <w:lsdException w:name="Light Shading Accent 5" w:semiHidden="0" w:uiPriority="60" w:unhideWhenUsed="0"/>
-    <w:lsdException w:name="Light List Accent 5" w:semiHidden="0" w:uiPriority="61" w:unhideWhenUsed="0"/>
-    <w:lsdException w:name="Light Grid Accent 5" w:semiHidden="0" w:uiPriority="62" w:unhideWhenUsed="0"/>
-    <w:lsdException w:name="Medium Shading 1 Accent 5" w:semiHidden="0" w:uiPriority="63" w:unhideWhenUsed="0"/>
-    <w:lsdException w:name="Medium Shading 2 Accent 5" w:semiHidden="0" w:uiPriority="64" w:unhideWhenUsed="0"/>
-    <w:lsdException w:name="Medium List 1 Accent 5" w:semiHidden="0" w:uiPriority="65" w:unhideWhenUsed="0"/>
-    <w:lsdException w:name="Medium List 2 Accent 5" w:semiHidden="0" w:uiPriority="66" w:unhideWhenUsed="0"/>
-    <w:lsdException w:name="Medium Grid 1 Accent 5" w:semiHidden="0" w:uiPriority="67" w:unhideWhenUsed="0"/>
-    <w:lsdException w:name="Medium Grid 2 Accent 5" w:semiHidden="0" w:uiPriority="68" w:unhideWhenUsed="0"/>
-    <w:lsdException w:name="Medium Grid 3 Accent 5" w:semiHidden="0" w:uiPriority="69" w:unhideWhenUsed="0"/>
-    <w:lsdException w:name="Dark List Accent 5" w:semiHidden="0" w:uiPriority="70" w:unhideWhenUsed="0"/>
-    <w:lsdException w:name="Colorful Shading Accent 5" w:semiHidden="0" w:uiPriority="71" w:unhideWhenUsed="0"/>
-    <w:lsdException w:name="Colorful List Accent 5" w:semiHidden="0" w:uiPriority="72" w:unhideWhenUsed="0"/>
-    <w:lsdException w:name="Colorful Grid Accent 5" w:semiHidden="0" w:uiPriority="73" w:unhideWhenUsed="0"/>
-    <w:lsdException w:name="Light Shading Accent 6" w:semiHidden="0" w:uiPriority="60" w:unhideWhenUsed="0"/>
-    <w:lsdException w:name="Light List Accent 6" w:semiHidden="0" w:uiPriority="61" w:unhideWhenUsed="0"/>
-    <w:lsdException w:name="Light Grid Accent 6" w:semiHidden="0" w:uiPriority="62" w:unhideWhenUsed="0"/>
-    <w:lsdException w:name="Medium Shading 1 Accent 6" w:semiHidden="0" w:uiPriority="63" w:unhideWhenUsed="0"/>
-    <w:lsdException w:name="Medium Shading 2 Accent 6" w:semiHidden="0" w:uiPriority="64" w:unhideWhenUsed="0"/>
-    <w:lsdException w:name="Medium List 1 Accent 6" w:semiHidden="0" w:uiPriority="65" w:unhideWhenUsed="0"/>
-    <w:lsdException w:name="Medium List 2 Accent 6" w:semiHidden="0" w:uiPriority="66" w:unhideWhenUsed="0"/>
-    <w:lsdException w:name="Medium Grid 1 Accent 6" w:semiHidden="0" w:uiPriority="67" w:unhideWhenUsed="0"/>
-    <w:lsdException w:name="Medium Grid 2 Accent 6" w:semiHidden="0" w:uiPriority="68" w:unhideWhenUsed="0"/>
-    <w:lsdException w:name="Medium Grid 3 Accent 6" w:semiHidden="0" w:uiPriority="69" w:unhideWhenUsed="0"/>
-    <w:lsdException w:name="Dark List Accent 6" w:semiHidden="0" w:uiPriority="70" w:unhideWhenUsed="0"/>
-    <w:lsdException w:name="Colorful Shading Accent 6" w:semiHidden="0" w:uiPriority="71" w:unhideWhenUsed="0"/>
-    <w:lsdException w:name="Colorful List Accent 6" w:semiHidden="0" w:uiPriority="72" w:unhideWhenUsed="0"/>
-    <w:lsdException w:name="Colorful Grid Accent 6" w:semiHidden="0" w:uiPriority="73" w:unhideWhenUsed="0"/>
-    <w:lsdException w:name="Subtle Emphasis" w:semiHidden="0" w:uiPriority="19" w:unhideWhenUsed="0" w:qFormat="1"/>
-    <w:lsdException w:name="Intense Emphasis" w:semiHidden="0" w:uiPriority="21" w:unhideWhenUsed="0" w:qFormat="1"/>
-    <w:lsdException w:name="Subtle Reference" w:semiHidden="0" w:uiPriority="31" w:unhideWhenUsed="0" w:qFormat="1"/>
-    <w:lsdException w:name="Intense Reference" w:semiHidden="0" w:uiPriority="32" w:unhideWhenUsed="0" w:qFormat="1"/>
-    <w:lsdException w:name="Book Title" w:semiHidden="0" w:uiPriority="33" w:unhideWhenUsed="0" w:qFormat="1"/>
-    <w:lsdException w:name="Bibliography" w:uiPriority="37"/>
-    <w:lsdException w:name="TOC Heading" w:uiPriority="39" w:qFormat="1"/>
-  </w:latentStyles>
-  <w:style w:type="paragraph" w:default="1" w:styleId="Normal">
-    <w:name w:val="Normal"/>
-    <w:qFormat/>
-    <w:rsid w:val="00BA7ABF"/>
-  </w:style>
-  <w:style w:type="character" w:default="1" w:styleId="DefaultParagraphFont">
-    <w:name w:val="Default Paragraph Font"/>
-    <w:uiPriority w:val="1"/>
-    <w:semiHidden/>
-    <w:unhideWhenUsed/>
-  </w:style>
-  <w:style w:type="table" w:default="1" w:styleId="TableNormal">
-    <w:name w:val="Normal Table"/>
-    <w:uiPriority w:val="99"/>
-    <w:semiHidden/>
-    <w:unhideWhenUsed/>
-    <w:tblPr>
-      <w:tblInd w:w="0" w:type="dxa"/>
-      <w:tblCellMar>
-        <w:top w:w="0" w:type="dxa"/>
-        <w:left w:w="108" w:type="dxa"/>
-        <w:bottom w:w="0" w:type="dxa"/>
-        <w:right w:w="108" w:type="dxa"/>
-      </w:tblCellMar>
-    </w:tblPr>
-  </w:style>
-  <w:style w:type="numbering" w:default="1" w:styleId="NoList">
-    <w:name w:val="No List"/>
-    <w:uiPriority w:val="99"/>
-    <w:semiHidden/>
-    <w:unhideWhenUsed/>
-  </w:style>
-  <w:style w:type="paragraph" w:styleId="BalloonText">
-    <w:name w:val="Balloon Text"/>
-    <w:basedOn w:val="Normal"/>
-    <w:link w:val="BalloonTextChar"/>
-    <w:uiPriority w:val="99"/>
-    <w:semiHidden/>
-    <w:unhideWhenUsed/>
-    <w:rsid w:val="008810A7"/>
-    <w:pPr>
-      <w:spacing w:after="0" w:line="240" w:lineRule="auto"/>
-    </w:pPr>
-    <w:rPr>
-      <w:rFonts w:ascii="Tahoma" w:hAnsi="Tahoma" w:cs="Tahoma"/>
-      <w:sz w:val="16"/>
-      <w:szCs w:val="16"/>
-    </w:rPr>
-  </w:style>
-  <w:style w:type="character" w:customStyle="1" w:styleId="BalloonTextChar">
-    <w:name w:val="Balloon Text Char"/>
-    <w:basedOn w:val="DefaultParagraphFont"/>
-    <w:link w:val="BalloonText"/>
-    <w:uiPriority w:val="99"/>
-    <w:semiHidden/>
-    <w:rsid w:val="008810A7"/>
-    <w:rPr>
-      <w:rFonts w:ascii="Tahoma" w:hAnsi="Tahoma" w:cs="Tahoma"/>
-      <w:sz w:val="16"/>
-      <w:szCs w:val="16"/>
-    </w:rPr>
-  </w:style>
-</w:styles>
-</file>
-
-<file path=word/stylesWithEffects.xml><?xml version="1.0" encoding="utf-8"?>
-<w:styles xmlns:wpc="http://schemas.microsoft.com/office/word/2010/wordprocessingCanvas" xmlns:mc="http://schemas.openxmlformats.org/markup-compatibility/2006" xmlns:o="urn:schemas-microsoft-com:office:office" xmlns:r="http://schemas.openxmlformats.org/officeDocument/2006/relationships" xmlns:m="http://schemas.openxmlformats.org/officeDocument/2006/math" xmlns:v="urn:schemas-microsoft-com:vml" xmlns:wp14="http://schemas.microsoft.com/office/word/2010/wordprocessingDrawing" xmlns:wp="http://schemas.openxmlformats.org/drawingml/2006/wordprocessingDrawing" xmlns:w10="urn:schemas-microsoft-com:office:word" xmlns:w="http://schemas.openxmlformats.org/wordprocessingml/2006/main" xmlns:w14="http://schemas.microsoft.com/office/word/2010/wordml" xmlns:wpg="http://schemas.microsoft.com/office/word/2010/wordprocessingGroup" xmlns:wpi="http://schemas.microsoft.com/office/word/2010/wordprocessingInk" xmlns:wne="http://schemas.microsoft.com/office/word/2006/wordml" xmlns:wps="http://schemas.microsoft.com/office/word/2010/wordprocessingShape" mc:Ignorable="w14 wp14">
-  <w:docDefaults>
-    <w:rPrDefault>
-      <w:rPr>
-        <w:rFonts w:asciiTheme="minorHAnsi" w:eastAsiaTheme="minorHAnsi" w:hAnsiTheme="minorHAnsi" w:cstheme="minorBidi"/>
-        <w:sz w:val="22"/>
-        <w:szCs w:val="22"/>
-        <w:lang w:val="en-US" w:eastAsia="en-US" w:bidi="ar-SA"/>
-      </w:rPr>
-    </w:rPrDefault>
-    <w:pPrDefault>
-      <w:pPr>
-        <w:spacing w:after="200" w:line="276" w:lineRule="auto"/>
-      </w:pPr>
-    </w:pPrDefault>
-  </w:docDefaults>
-  <w:latentStyles w:defLockedState="0" w:defUIPriority="99" w:defSemiHidden="1" w:defUnhideWhenUsed="1" w:defQFormat="0" w:count="267">
-    <w:lsdException w:name="Normal" w:semiHidden="0" w:uiPriority="0" w:unhideWhenUsed="0" w:qFormat="1"/>
-    <w:lsdException w:name="heading 1" w:semiHidden="0" w:uiPriority="9" w:unhideWhenUsed="0" w:qFormat="1"/>
-    <w:lsdException w:name="heading 2" w:uiPriority="9" w:qFormat="1"/>
-    <w:lsdException w:name="heading 3" w:uiPriority="9" w:qFormat="1"/>
-    <w:lsdException w:name="heading 4" w:uiPriority="9" w:qFormat="1"/>
-    <w:lsdException w:name="heading 5" w:uiPriority="9" w:qFormat="1"/>
-    <w:lsdException w:name="heading 6" w:uiPriority="9" w:qFormat="1"/>
-    <w:lsdException w:name="heading 7" w:uiPriority="9" w:qFormat="1"/>
-    <w:lsdException w:name="heading 8" w:uiPriority="9" w:qFormat="1"/>
-    <w:lsdException w:name="heading 9" w:uiPriority="9" w:qFormat="1"/>
-    <w:lsdException w:name="toc 1" w:uiPriority="39"/>
-    <w:lsdException w:name="toc 2" w:uiPriority="39"/>
-    <w:lsdException w:name="toc 3" w:uiPriority="39"/>
-    <w:lsdException w:name="toc 4" w:uiPriority="39"/>
-    <w:lsdException w:name="toc 5" w:uiPriority="39"/>
-    <w:lsdException w:name="toc 6" w:uiPriority="39"/>
-    <w:lsdException w:name="toc 7" w:uiPriority="39"/>
-    <w:lsdException w:name="toc 8" w:uiPriority="39"/>
-    <w:lsdException w:name="toc 9" w:uiPriority="39"/>
-    <w:lsdException w:name="caption" w:uiPriority="35" w:qFormat="1"/>
-    <w:lsdException w:name="Title" w:semiHidden="0" w:uiPriority="10" w:unhideWhenUsed="0" w:qFormat="1"/>
-    <w:lsdException w:name="Default Paragraph Font" w:uiPriority="1"/>
-    <w:lsdException w:name="Subtitle" w:semiHidden="0" w:uiPriority="11" w:unhideWhenUsed="0" w:qFormat="1"/>
-    <w:lsdException w:name="Strong" w:semiHidden="0" w:uiPriority="22" w:unhideWhenUsed="0" w:qFormat="1"/>
-    <w:lsdException w:name="Emphasis" w:semiHidden="0" w:uiPriority="20" w:unhideWhenUsed="0" w:qFormat="1"/>
-    <w:lsdException w:name="Table Grid" w:semiHidden="0" w:uiPriority="59" w:unhideWhenUsed="0"/>
-    <w:lsdException w:name="Placeholder Text" w:unhideWhenUsed="0"/>
-    <w:lsdException w:name="No Spacing" w:semiHidden="0" w:uiPriority="1" w:unhideWhenUsed="0" w:qFormat="1"/>
-    <w:lsdException w:name="Light Shading" w:semiHidden="0" w:uiPriority="60" w:unhideWhenUsed="0"/>
-    <w:lsdException w:name="Light List" w:semiHidden="0" w:uiPriority="61" w:unhideWhenUsed="0"/>
-    <w:lsdException w:name="Light Grid" w:semiHidden="0" w:uiPriority="62" w:unhideWhenUsed="0"/>
-    <w:lsdException w:name="Medium Shading 1" w:semiHidden="0" w:uiPriority="63" w:unhideWhenUsed="0"/>
-    <w:lsdException w:name="Medium Shading 2" w:semiHidden="0" w:uiPriority="64" w:unhideWhenUsed="0"/>
-    <w:lsdException w:name="Medium List 1" w:semiHidden="0" w:uiPriority="65" w:unhideWhenUsed="0"/>
-    <w:lsdException w:name="Medium List 2" w:semiHidden="0" w:uiPriority="66" w:unhideWhenUsed="0"/>
-    <w:lsdException w:name="Medium Grid 1" w:semiHidden="0" w:uiPriority="67" w:unhideWhenUsed="0"/>
-    <w:lsdException w:name="Medium Grid 2" w:semiHidden="0" w:uiPriority="68" w:unhideWhenUsed="0"/>
-    <w:lsdException w:name="Medium Grid 3" w:semiHidden="0" w:uiPriority="69" w:unhideWhenUsed="0"/>
-    <w:lsdException w:name="Dark List" w:semiHidden="0" w:uiPriority="70" w:unhideWhenUsed="0"/>
-    <w:lsdException w:name="Colorful Shading" w:semiHidden="0" w:uiPriority="71" w:unhideWhenUsed="0"/>
-    <w:lsdException w:name="Colorful List" w:semiHidden="0" w:uiPriority="72" w:unhideWhenUsed="0"/>
-    <w:lsdException w:name="Colorful Grid" w:semiHidden="0" w:uiPriority="73" w:unhideWhenUsed="0"/>
-    <w:lsdException w:name="Light Shading Accent 1" w:semiHidden="0" w:uiPriority="60" w:unhideWhenUsed="0"/>
-    <w:lsdException w:name="Light List Accent 1" w:semiHidden="0" w:uiPriority="61" w:unhideWhenUsed="0"/>
-    <w:lsdException w:name="Light Grid Accent 1" w:semiHidden="0" w:uiPriority="62" w:unhideWhenUsed="0"/>
-    <w:lsdException w:name="Medium Shading 1 Accent 1" w:semiHidden="0" w:uiPriority="63" w:unhideWhenUsed="0"/>
-    <w:lsdException w:name="Medium Shading 2 Accent 1" w:semiHidden="0" w:uiPriority="64" w:unhideWhenUsed="0"/>
-    <w:lsdException w:name="Medium List 1 Accent 1" w:semiHidden="0" w:uiPriority="65" w:unhideWhenUsed="0"/>
-    <w:lsdException w:name="Revision" w:unhideWhenUsed="0"/>
-    <w:lsdException w:name="List Paragraph" w:semiHidden="0" w:uiPriority="34" w:unhideWhenUsed="0" w:qFormat="1"/>
-    <w:lsdException w:name="Quote" w:semiHidden="0" w:uiPriority="29" w:unhideWhenUsed="0" w:qFormat="1"/>
-    <w:lsdException w:name="Intense Quote" w:semiHidden="0" w:uiPriority="30" w:unhideWhenUsed="0" w:qFormat="1"/>
-    <w:lsdException w:name="Medium List 2 Accent 1" w:semiHidden="0" w:uiPriority="66" w:unhideWhenUsed="0"/>
-    <w:lsdException w:name="Medium Grid 1 Accent 1" w:semiHidden="0" w:uiPriority="67" w:unhideWhenUsed="0"/>
-    <w:lsdException w:name="Medium Grid 2 Accent 1" w:semiHidden="0" w:uiPriority="68" w:unhideWhenUsed="0"/>
-    <w:lsdException w:name="Medium Grid 3 Accent 1" w:semiHidden="0" w:uiPriority="69" w:unhideWhenUsed="0"/>
-    <w:lsdException w:name="Dark List Accent 1" w:semiHidden="0" w:uiPriority="70" w:unhideWhenUsed="0"/>
-    <w:lsdException w:name="Colorful Shading Accent 1" w:semiHidden="0" w:uiPriority="71" w:unhideWhenUsed="0"/>
-    <w:lsdException w:name="Colorful List Accent 1" w:semiHidden="0" w:uiPriority="72" w:unhideWhenUsed="0"/>
-    <w:lsdException w:name="Colorful Grid Accent 1" w:semiHidden="0" w:uiPriority="73" w:unhideWhenUsed="0"/>
-    <w:lsdException w:name="Light Shading Accent 2" w:semiHidden="0" w:uiPriority="60" w:unhideWhenUsed="0"/>
-    <w:lsdException w:name="Light List Accent 2" w:semiHidden="0" w:uiPriority="61" w:unhideWhenUsed="0"/>
-    <w:lsdException w:name="Light Grid Accent 2" w:semiHidden="0" w:uiPriority="62" w:unhideWhenUsed="0"/>
-    <w:lsdException w:name="Medium Shading 1 Accent 2" w:semiHidden="0" w:uiPriority="63" w:unhideWhenUsed="0"/>
-    <w:lsdException w:name="Medium Shading 2 Accent 2" w:semiHidden="0" w:uiPriority="64" w:unhideWhenUsed="0"/>
-    <w:lsdException w:name="Medium List 1 Accent 2" w:semiHidden="0" w:uiPriority="65" w:unhideWhenUsed="0"/>
-    <w:lsdException w:name="Medium List 2 Accent 2" w:semiHidden="0" w:uiPriority="66" w:unhideWhenUsed="0"/>
-    <w:lsdException w:name="Medium Grid 1 Accent 2" w:semiHidden="0" w:uiPriority="67" w:unhideWhenUsed="0"/>
-    <w:lsdException w:name="Medium Grid 2 Accent 2" w:semiHidden="0" w:uiPriority="68" w:unhideWhenUsed="0"/>
-    <w:lsdException w:name="Medium Grid 3 Accent 2" w:semiHidden="0" w:uiPriority="69" w:unhideWhenUsed="0"/>
-    <w:lsdException w:name="Dark List Accent 2" w:semiHidden="0" w:uiPriority="70" w:unhideWhenUsed="0"/>
-    <w:lsdException w:name="Colorful Shading Accent 2" w:semiHidden="0" w:uiPriority="71" w:unhideWhenUsed="0"/>
-    <w:lsdException w:name="Colorful List Accent 2" w:semiHidden="0" w:uiPriority="72" w:unhideWhenUsed="0"/>
-    <w:lsdException w:name="Colorful Grid Accent 2" w:semiHidden="0" w:uiPriority="73" w:unhideWhenUsed="0"/>
-    <w:lsdException w:name="Light Shading Accent 3" w:semiHidden="0" w:uiPriority="60" w:unhideWhenUsed="0"/>
-    <w:lsdException w:name="Light List Accent 3" w:semiHidden="0" w:uiPriority="61" w:unhideWhenUsed="0"/>
-    <w:lsdException w:name="Light Grid Accent 3" w:semiHidden="0" w:uiPriority="62" w:unhideWhenUsed="0"/>
-    <w:lsdException w:name="Medium Shading 1 Accent 3" w:semiHidden="0" w:uiPriority="63" w:unhideWhenUsed="0"/>
-    <w:lsdException w:name="Medium Shading 2 Accent 3" w:semiHidden="0" w:uiPriority="64" w:unhideWhenUsed="0"/>
-    <w:lsdException w:name="Medium List 1 Accent 3" w:semiHidden="0" w:uiPriority="65" w:unhideWhenUsed="0"/>
-    <w:lsdException w:name="Medium List 2 Accent 3" w:semiHidden="0" w:uiPriority="66" w:unhideWhenUsed="0"/>
-    <w:lsdException w:name="Medium Grid 1 Accent 3" w:semiHidden="0" w:uiPriority="67" w:unhideWhenUsed="0"/>
-    <w:lsdException w:name="Medium Grid 2 Accent 3" w:semiHidden="0" w:uiPriority="68" w:unhideWhenUsed="0"/>
-    <w:lsdException w:name="Medium Grid 3 Accent 3" w:semiHidden="0" w:uiPriority="69" w:unhideWhenUsed="0"/>
-    <w:lsdException w:name="Dark List Accent 3" w:semiHidden="0" w:uiPriority="70" w:unhideWhenUsed="0"/>
-    <w:lsdException w:name="Colorful Shading Accent 3" w:semiHidden="0" w:uiPriority="71" w:unhideWhenUsed="0"/>
-    <w:lsdException w:name="Colorful List Accent 3" w:semiHidden="0" w:uiPriority="72" w:unhideWhenUsed="0"/>
-    <w:lsdException w:name="Colorful Grid Accent 3" w:semiHidden="0" w:uiPriority="73" w:unhideWhenUsed="0"/>
-    <w:lsdException w:name="Light Shading Accent 4" w:semiHidden="0" w:uiPriority="60" w:unhideWhenUsed="0"/>
-    <w:lsdException w:name="Light List Accent 4" w:semiHidden="0" w:uiPriority="61" w:unhideWhenUsed="0"/>
-    <w:lsdException w:name="Light Grid Accent 4" w:semiHidden="0" w:uiPriority="62" w:unhideWhenUsed="0"/>
-    <w:lsdException w:name="Medium Shading 1 Accent 4" w:semiHidden="0" w:uiPriority="63" w:unhideWhenUsed="0"/>
-    <w:lsdException w:name="Medium Shading 2 Accent 4" w:semiHidden="0" w:uiPriority="64" w:unhideWhenUsed="0"/>
-    <w:lsdException w:name="Medium List 1 Accent 4" w:semiHidden="0" w:uiPriority="65" w:unhideWhenUsed="0"/>
-    <w:lsdException w:name="Medium List 2 Accent 4" w:semiHidden="0" w:uiPriority="66" w:unhideWhenUsed="0"/>
-    <w:lsdException w:name="Medium Grid 1 Accent 4" w:semiHidden="0" w:uiPriority="67" w:unhideWhenUsed="0"/>
-    <w:lsdException w:name="Medium Grid 2 Accent 4" w:semiHidden="0" w:uiPriority="68" w:unhideWhenUsed="0"/>
-    <w:lsdException w:name="Medium Grid 3 Accent 4" w:semiHidden="0" w:uiPriority="69" w:unhideWhenUsed="0"/>
-    <w:lsdException w:name="Dark List Accent 4" w:semiHidden="0" w:uiPriority="70" w:unhideWhenUsed="0"/>
-    <w:lsdException w:name="Colorful Shading Accent 4" w:semiHidden="0" w:uiPriority="71" w:unhideWhenUsed="0"/>
-    <w:lsdException w:name="Colorful List Accent 4" w:semiHidden="0" w:uiPriority="72" w:unhideWhenUsed="0"/>
-    <w:lsdException w:name="Colorful Grid Accent 4" w:semiHidden="0" w:uiPriority="73" w:unhideWhenUsed="0"/>
-    <w:lsdException w:name="Light Shading Accent 5" w:semiHidden="0" w:uiPriority="60" w:unhideWhenUsed="0"/>
-    <w:lsdException w:name="Light List Accent 5" w:semiHidden="0" w:uiPriority="61" w:unhideWhenUsed="0"/>
-    <w:lsdException w:name="Light Grid Accent 5" w:semiHidden="0" w:uiPriority="62" w:unhideWhenUsed="0"/>
-    <w:lsdException w:name="Medium Shading 1 Accent 5" w:semiHidden="0" w:uiPriority="63" w:unhideWhenUsed="0"/>
-    <w:lsdException w:name="Medium Shading 2 Accent 5" w:semiHidden="0" w:uiPriority="64" w:unhideWhenUsed="0"/>
-    <w:lsdException w:name="Medium List 1 Accent 5" w:semiHidden="0" w:uiPriority="65" w:unhideWhenUsed="0"/>
-    <w:lsdException w:name="Medium List 2 Accent 5" w:semiHidden="0" w:uiPriority="66" w:unhideWhenUsed="0"/>
-    <w:lsdException w:name="Medium Grid 1 Accent 5" w:semiHidden="0" w:uiPriority="67" w:unhideWhenUsed="0"/>
-    <w:lsdException w:name="Medium Grid 2 Accent 5" w:semiHidden="0" w:uiPriority="68" w:unhideWhenUsed="0"/>
-    <w:lsdException w:name="Medium Grid 3 Accent 5" w:semiHidden="0" w:uiPriority="69" w:unhideWhenUsed="0"/>
-    <w:lsdException w:name="Dark List Accent 5" w:semiHidden="0" w:uiPriority="70" w:unhideWhenUsed="0"/>
-    <w:lsdException w:name="Colorful Shading Accent 5" w:semiHidden="0" w:uiPriority="71" w:unhideWhenUsed="0"/>
-    <w:lsdException w:name="Colorful List Accent 5" w:semiHidden="0" w:uiPriority="72" w:unhideWhenUsed="0"/>
-    <w:lsdException w:name="Colorful Grid Accent 5" w:semiHidden="0" w:uiPriority="73" w:unhideWhenUsed="0"/>
-    <w:lsdException w:name="Light Shading Accent 6" w:semiHidden="0" w:uiPriority="60" w:unhideWhenUsed="0"/>
-    <w:lsdException w:name="Light List Accent 6" w:semiHidden="0" w:uiPriority="61" w:unhideWhenUsed="0"/>
-    <w:lsdException w:name="Light Grid Accent 6" w:semiHidden="0" w:uiPriority="62" w:unhideWhenUsed="0"/>
-    <w:lsdException w:name="Medium Shading 1 Accent 6" w:semiHidden="0" w:uiPriority="63" w:unhideWhenUsed="0"/>
-    <w:lsdException w:name="Medium Shading 2 Accent 6" w:semiHidden="0" w:uiPriority="64" w:unhideWhenUsed="0"/>
-    <w:lsdException w:name="Medium List 1 Accent 6" w:semiHidden="0" w:uiPriority="65" w:unhideWhenUsed="0"/>
-    <w:lsdException w:name="Medium List 2 Accent 6" w:semiHidden="0" w:uiPriority="66" w:unhideWhenUsed="0"/>
-    <w:lsdException w:name="Medium Grid 1 Accent 6" w:semiHidden="0" w:uiPriority="67" w:unhideWhenUsed="0"/>
-    <w:lsdException w:name="Medium Grid 2 Accent 6" w:semiHidden="0" w:uiPriority="68" w:unhideWhenUsed="0"/>
-    <w:lsdException w:name="Medium Grid 3 Accent 6" w:semiHidden="0" w:uiPriority="69" w:unhideWhenUsed="0"/>
-    <w:lsdException w:name="Dark List Accent 6" w:semiHidden="0" w:uiPriority="70" w:unhideWhenUsed="0"/>
-    <w:lsdException w:name="Colorful Shading Accent 6" w:semiHidden="0" w:uiPriority="71" w:unhideWhenUsed="0"/>
-    <w:lsdException w:name="Colorful List Accent 6" w:semiHidden="0" w:uiPriority="72" w:unhideWhenUsed="0"/>
-    <w:lsdException w:name="Colorful Grid Accent 6" w:semiHidden="0" w:uiPriority="73" w:unhideWhenUsed="0"/>
-    <w:lsdException w:name="Subtle Emphasis" w:semiHidden="0" w:uiPriority="19" w:unhideWhenUsed="0" w:qFormat="1"/>
-    <w:lsdException w:name="Intense Emphasis" w:semiHidden="0" w:uiPriority="21" w:unhideWhenUsed="0" w:qFormat="1"/>
-    <w:lsdException w:name="Subtle Reference" w:semiHidden="0" w:uiPriority="31" w:unhideWhenUsed="0" w:qFormat="1"/>
-    <w:lsdException w:name="Intense Reference" w:semiHidden="0" w:uiPriority="32" w:unhideWhenUsed="0" w:qFormat="1"/>
-    <w:lsdException w:name="Book Title" w:semiHidden="0" w:uiPriority="33" w:unhideWhenUsed="0" w:qFormat="1"/>
-    <w:lsdException w:name="Bibliography" w:uiPriority="37"/>
-    <w:lsdException w:name="TOC Heading" w:uiPriority="39" w:qFormat="1"/>
+  <w:latentStyles w:defLockedState="0" w:defUIPriority="99" w:defSemiHidden="0" w:defUnhideWhenUsed="0" w:defQFormat="0" w:count="371">
+    <w:lsdException w:name="Normal" w:uiPriority="0" w:qFormat="1"/>
+    <w:lsdException w:name="heading 1" w:uiPriority="9" w:qFormat="1"/>
+    <w:lsdException w:name="heading 2" w:semiHidden="1" w:uiPriority="9" w:unhideWhenUsed="1" w:qFormat="1"/>
+    <w:lsdException w:name="heading 3" w:semiHidden="1" w:uiPriority="9" w:unhideWhenUsed="1" w:qFormat="1"/>
+    <w:lsdException w:name="heading 4" w:semiHidden="1" w:uiPriority="9" w:unhideWhenUsed="1" w:qFormat="1"/>
+    <w:lsdException w:name="heading 5" w:semiHidden="1" w:uiPriority="9" w:unhideWhenUsed="1" w:qFormat="1"/>
+    <w:lsdException w:name="heading 6" w:semiHidden="1" w:uiPriority="9" w:unhideWhenUsed="1" w:qFormat="1"/>
+    <w:lsdException w:name="heading 7" w:semiHidden="1" w:uiPriority="9" w:unhideWhenUsed="1" w:qFormat="1"/>
+    <w:lsdException w:name="heading 8" w:semiHidden="1" w:uiPriority="9" w:unhideWhenUsed="1" w:qFormat="1"/>
+    <w:lsdException w:name="heading 9" w:semiHidden="1" w:uiPriority="9" w:unhideWhenUsed="1" w:qFormat="1"/>
+    <w:lsdException w:name="index 1" w:semiHidden="1" w:unhideWhenUsed="1"/>
+    <w:lsdException w:name="index 2" w:semiHidden="1" w:unhideWhenUsed="1"/>
+    <w:lsdException w:name="index 3" w:semiHidden="1" w:unhideWhenUsed="1"/>
+    <w:lsdException w:name="index 4" w:semiHidden="1" w:unhideWhenUsed="1"/>
+    <w:lsdException w:name="index 5" w:semiHidden="1" w:unhideWhenUsed="1"/>
+    <w:lsdException w:name="index 6" w:semiHidden="1" w:unhideWhenUsed="1"/>
+    <w:lsdException w:name="index 7" w:semiHidden="1" w:unhideWhenUsed="1"/>
+    <w:lsdException w:name="index 8" w:semiHidden="1" w:unhideWhenUsed="1"/>
+    <w:lsdException w:name="index 9" w:semiHidden="1" w:unhideWhenUsed="1"/>
+    <w:lsdException w:name="toc 1" w:semiHidden="1" w:uiPriority="39" w:unhideWhenUsed="1"/>
+    <w:lsdException w:name="toc 2" w:semiHidden="1" w:uiPriority="39" w:unhideWhenUsed="1"/>
+    <w:lsdException w:name="toc 3" w:semiHidden="1" w:uiPriority="39" w:unhideWhenUsed="1"/>
+    <w:lsdException w:name="toc 4" w:semiHidden="1" w:uiPriority="39" w:unhideWhenUsed="1"/>
+    <w:lsdException w:name="toc 5" w:semiHidden="1" w:uiPriority="39" w:unhideWhenUsed="1"/>
+    <w:lsdException w:name="toc 6" w:semiHidden="1" w:uiPriority="39" w:unhideWhenUsed="1"/>
+    <w:lsdException w:name="toc 7" w:semiHidden="1" w:uiPriority="39" w:unhideWhenUsed="1"/>
+    <w:lsdException w:name="toc 8" w:semiHidden="1" w:uiPriority="39" w:unhideWhenUsed="1"/>
+    <w:lsdException w:name="toc 9" w:semiHidden="1" w:uiPriority="39" w:unhideWhenUsed="1"/>
+    <w:lsdException w:name="Normal Indent" w:semiHidden="1" w:unhideWhenUsed="1"/>
+    <w:lsdException w:name="footnote text" w:semiHidden="1" w:unhideWhenUsed="1"/>
+    <w:lsdException w:name="annotation text" w:semiHidden="1" w:unhideWhenUsed="1"/>
+    <w:lsdException w:name="header" w:semiHidden="1" w:unhideWhenUsed="1"/>
+    <w:lsdException w:name="footer" w:semiHidden="1" w:unhideWhenUsed="1"/>
+    <w:lsdException w:name="index heading" w:semiHidden="1" w:unhideWhenUsed="1"/>
+    <w:lsdException w:name="caption" w:semiHidden="1" w:uiPriority="35" w:unhideWhenUsed="1" w:qFormat="1"/>
+    <w:lsdException w:name="table of figures" w:semiHidden="1" w:unhideWhenUsed="1"/>
+    <w:lsdException w:name="envelope address" w:semiHidden="1" w:unhideWhenUsed="1"/>
+    <w:lsdException w:name="envelope return" w:semiHidden="1" w:unhideWhenUsed="1"/>
+    <w:lsdException w:name="footnote reference" w:semiHidden="1" w:unhideWhenUsed="1"/>
+    <w:lsdException w:name="annotation reference" w:semiHidden="1" w:unhideWhenUsed="1"/>
+    <w:lsdException w:name="line number" w:semiHidden="1" w:unhideWhenUsed="1"/>
+    <w:lsdException w:name="page number" w:semiHidden="1" w:unhideWhenUsed="1"/>
+    <w:lsdException w:name="endnote reference" w:semiHidden="1" w:unhideWhenUsed="1"/>
+    <w:lsdException w:name="endnote text" w:semiHidden="1" w:unhideWhenUsed="1"/>
+    <w:lsdException w:name="table of authorities" w:semiHidden="1" w:unhideWhenUsed="1"/>
+    <w:lsdException w:name="macro" w:semiHidden="1" w:unhideWhenUsed="1"/>
+    <w:lsdException w:name="toa heading" w:semiHidden="1" w:unhideWhenUsed="1"/>
+    <w:lsdException w:name="List" w:semiHidden="1" w:unhideWhenUsed="1"/>
+    <w:lsdException w:name="List Bullet" w:semiHidden="1" w:unhideWhenUsed="1"/>
+    <w:lsdException w:name="List Number" w:semiHidden="1" w:unhideWhenUsed="1"/>
+    <w:lsdException w:name="List 2" w:semiHidden="1" w:unhideWhenUsed="1"/>
+    <w:lsdException w:name="List 3" w:semiHidden="1" w:unhideWhenUsed="1"/>
+    <w:lsdException w:name="List 4" w:semiHidden="1" w:unhideWhenUsed="1"/>
+    <w:lsdException w:name="List 5" w:semiHidden="1" w:unhideWhenUsed="1"/>
+    <w:lsdException w:name="List Bullet 2" w:semiHidden="1" w:unhideWhenUsed="1"/>
+    <w:lsdException w:name="List Bullet 3" w:semiHidden="1" w:unhideWhenUsed="1"/>
+    <w:lsdException w:name="List Bullet 4" w:semiHidden="1" w:unhideWhenUsed="1"/>
+    <w:lsdException w:name="List Bullet 5" w:semiHidden="1" w:unhideWhenUsed="1"/>
+    <w:lsdException w:name="List Number 2" w:semiHidden="1" w:unhideWhenUsed="1"/>
+    <w:lsdException w:name="List Number 3" w:semiHidden="1" w:unhideWhenUsed="1"/>
+    <w:lsdException w:name="List Number 4" w:semiHidden="1" w:unhideWhenUsed="1"/>
+    <w:lsdException w:name="List Number 5" w:semiHidden="1" w:unhideWhenUsed="1"/>
+    <w:lsdException w:name="Title" w:uiPriority="10" w:qFormat="1"/>
+    <w:lsdException w:name="Closing" w:semiHidden="1" w:unhideWhenUsed="1"/>
+    <w:lsdException w:name="Signature" w:semiHidden="1" w:unhideWhenUsed="1"/>
+    <w:lsdException w:name="Default Paragraph Font" w:semiHidden="1" w:uiPriority="1" w:unhideWhenUsed="1"/>
+    <w:lsdException w:name="Body Text" w:semiHidden="1" w:unhideWhenUsed="1"/>
+    <w:lsdException w:name="Body Text Indent" w:semiHidden="1" w:unhideWhenUsed="1"/>
+    <w:lsdException w:name="List Continue" w:semiHidden="1" w:unhideWhenUsed="1"/>
+    <w:lsdException w:name="List Continue 2" w:semiHidden="1" w:unhideWhenUsed="1"/>
+    <w:lsdException w:name="List Continue 3" w:semiHidden="1" w:unhideWhenUsed="1"/>
+    <w:lsdException w:name="List Continue 4" w:semiHidden="1" w:unhideWhenUsed="1"/>
+    <w:lsdException w:name="List Continue 5" w:semiHidden="1" w:unhideWhenUsed="1"/>
+    <w:lsdException w:name="Message Header" w:semiHidden="1" w:unhideWhenUsed="1"/>
+    <w:lsdException w:name="Subtitle" w:uiPriority="11" w:qFormat="1"/>
+    <w:lsdException w:name="Salutation" w:semiHidden="1" w:unhideWhenUsed="1"/>
+    <w:lsdException w:name="Date" w:semiHidden="1" w:unhideWhenUsed="1"/>
+    <w:lsdException w:name="Body Text First Indent" w:semiHidden="1" w:unhideWhenUsed="1"/>
+    <w:lsdException w:name="Body Text First Indent 2" w:semiHidden="1" w:unhideWhenUsed="1"/>
+    <w:lsdException w:name="Note Heading" w:semiHidden="1" w:unhideWhenUsed="1"/>
+    <w:lsdException w:name="Body Text 2" w:semiHidden="1" w:unhideWhenUsed="1"/>
+    <w:lsdException w:name="Body Text 3" w:semiHidden="1" w:unhideWhenUsed="1"/>
+    <w:lsdException w:name="Body Text Indent 2" w:semiHidden="1" w:unhideWhenUsed="1"/>
+    <w:lsdException w:name="Body Text Indent 3" w:semiHidden="1" w:unhideWhenUsed="1"/>
+    <w:lsdException w:name="Block Text" w:semiHidden="1" w:unhideWhenUsed="1"/>
+    <w:lsdException w:name="Hyperlink" w:semiHidden="1" w:unhideWhenUsed="1"/>
+    <w:lsdException w:name="FollowedHyperlink" w:semiHidden="1" w:unhideWhenUsed="1"/>
+    <w:lsdException w:name="Strong" w:uiPriority="22" w:qFormat="1"/>
+    <w:lsdException w:name="Emphasis" w:uiPriority="20" w:qFormat="1"/>
+    <w:lsdException w:name="Document Map" w:semiHidden="1" w:unhideWhenUsed="1"/>
+    <w:lsdException w:name="Plain Text" w:semiHidden="1" w:unhideWhenUsed="1"/>
+    <w:lsdException w:name="E-mail Signature" w:semiHidden="1" w:unhideWhenUsed="1"/>
+    <w:lsdException w:name="HTML Top of Form" w:semiHidden="1" w:unhideWhenUsed="1"/>
+    <w:lsdException w:name="HTML Bottom of Form" w:semiHidden="1" w:unhideWhenUsed="1"/>
+    <w:lsdException w:name="Normal (Web)" w:semiHidden="1" w:unhideWhenUsed="1"/>
+    <w:lsdException w:name="HTML Acronym" w:semiHidden="1" w:unhideWhenUsed="1"/>
+    <w:lsdException w:name="HTML Address" w:semiHidden="1" w:unhideWhenUsed="1"/>
+    <w:lsdException w:name="HTML Cite" w:semiHidden="1" w:unhideWhenUsed="1"/>
+    <w:lsdException w:name="HTML Code" w:semiHidden="1" w:unhideWhenUsed="1"/>
+    <w:lsdException w:name="HTML Definition" w:semiHidden="1" w:unhideWhenUsed="1"/>
+    <w:lsdException w:name="HTML Keyboard" w:semiHidden="1" w:unhideWhenUsed="1"/>
+    <w:lsdException w:name="HTML Preformatted" w:semiHidden="1" w:unhideWhenUsed="1"/>
+    <w:lsdException w:name="HTML Sample" w:semiHidden="1" w:unhideWhenUsed="1"/>
+    <w:lsdException w:name="HTML Typewriter" w:semiHidden="1" w:unhideWhenUsed="1"/>
+    <w:lsdException w:name="HTML Variable" w:semiHidden="1" w:unhideWhenUsed="1"/>
+    <w:lsdException w:name="Normal Table" w:semiHidden="1" w:unhideWhenUsed="1"/>
+    <w:lsdException w:name="annotation subject" w:semiHidden="1" w:unhideWhenUsed="1"/>
+    <w:lsdException w:name="No List" w:semiHidden="1" w:unhideWhenUsed="1"/>
+    <w:lsdException w:name="Outline List 1" w:semiHidden="1" w:unhideWhenUsed="1"/>
+    <w:lsdException w:name="Outline List 2" w:semiHidden="1" w:unhideWhenUsed="1"/>
+    <w:lsdException w:name="Outline List 3" w:semiHidden="1" w:unhideWhenUsed="1"/>
+    <w:lsdException w:name="Table Simple 1" w:semiHidden="1" w:unhideWhenUsed="1"/>
+    <w:lsdException w:name="Table Simple 2" w:semiHidden="1" w:unhideWhenUsed="1"/>
+    <w:lsdException w:name="Table Simple 3" w:semiHidden="1" w:unhideWhenUsed="1"/>
+    <w:lsdException w:name="Table Classic 1" w:semiHidden="1" w:unhideWhenUsed="1"/>
+    <w:lsdException w:name="Table Classic 2" w:semiHidden="1" w:unhideWhenUsed="1"/>
+    <w:lsdException w:name="Table Classic 3" w:semiHidden="1" w:unhideWhenUsed="1"/>
+    <w:lsdException w:name="Table Classic 4" w:semiHidden="1" w:unhideWhenUsed="1"/>
+    <w:lsdException w:name="Table Colorful 1" w:semiHidden="1" w:unhideWhenUsed="1"/>
+    <w:lsdException w:name="Table Colorful 2" w:semiHidden="1" w:unhideWhenUsed="1"/>
+    <w:lsdException w:name="Table Colorful 3" w:semiHidden="1" w:unhideWhenUsed="1"/>
+    <w:lsdException w:name="Table Columns 1" w:semiHidden="1" w:unhideWhenUsed="1"/>
+    <w:lsdException w:name="Table Columns 2" w:semiHidden="1" w:unhideWhenUsed="1"/>
+    <w:lsdException w:name="Table Columns 3" w:semiHidden="1" w:unhideWhenUsed="1"/>
+    <w:lsdException w:name="Table Columns 4" w:semiHidden="1" w:unhideWhenUsed="1"/>
+    <w:lsdException w:name="Table Columns 5" w:semiHidden="1" w:unhideWhenUsed="1"/>
+    <w:lsdException w:name="Table Grid 1" w:semiHidden="1" w:unhideWhenUsed="1"/>
+    <w:lsdException w:name="Table Grid 2" w:semiHidden="1" w:unhideWhenUsed="1"/>
+    <w:lsdException w:name="Table Grid 3" w:semiHidden="1" w:unhideWhenUsed="1"/>
+    <w:lsdException w:name="Table Grid 4" w:semiHidden="1" w:unhideWhenUsed="1"/>
+    <w:lsdException w:name="Table Grid 5" w:semiHidden="1" w:unhideWhenUsed="1"/>
+    <w:lsdException w:name="Table Grid 6" w:semiHidden="1" w:unhideWhenUsed="1"/>
+    <w:lsdException w:name="Table Grid 7" w:semiHidden="1" w:unhideWhenUsed="1"/>
+    <w:lsdException w:name="Table Grid 8" w:semiHidden="1" w:unhideWhenUsed="1"/>
+    <w:lsdException w:name="Table List 1" w:semiHidden="1" w:unhideWhenUsed="1"/>
+    <w:lsdException w:name="Table List 2" w:semiHidden="1" w:unhideWhenUsed="1"/>
+    <w:lsdException w:name="Table List 3" w:semiHidden="1" w:unhideWhenUsed="1"/>
+    <w:lsdException w:name="Table List 4" w:semiHidden="1" w:unhideWhenUsed="1"/>
+    <w:lsdException w:name="Table List 5" w:semiHidden="1" w:unhideWhenUsed="1"/>
+    <w:lsdException w:name="Table List 6" w:semiHidden="1" w:unhideWhenUsed="1"/>
+    <w:lsdException w:name="Table List 7" w:semiHidden="1" w:unhideWhenUsed="1"/>
+    <w:lsdException w:name="Table List 8" w:semiHidden="1" w:unhideWhenUsed="1"/>
+    <w:lsdException w:name="Table 3D effects 1" w:semiHidden="1" w:unhideWhenUsed="1"/>
+    <w:lsdException w:name="Table 3D effects 2" w:semiHidden="1" w:unhideWhenUsed="1"/>
+    <w:lsdException w:name="Table 3D effects 3" w:semiHidden="1" w:unhideWhenUsed="1"/>
+    <w:lsdException w:name="Table Contemporary" w:semiHidden="1" w:unhideWhenUsed="1"/>
+    <w:lsdException w:name="Table Elegant" w:semiHidden="1" w:unhideWhenUsed="1"/>
+    <w:lsdException w:name="Table Professional" w:semiHidden="1" w:unhideWhenUsed="1"/>
+    <w:lsdException w:name="Table Subtle 1" w:semiHidden="1" w:unhideWhenUsed="1"/>
+    <w:lsdException w:name="Table Subtle 2" w:semiHidden="1" w:unhideWhenUsed="1"/>
+    <w:lsdException w:name="Table Web 1" w:semiHidden="1" w:unhideWhenUsed="1"/>
+    <w:lsdException w:name="Table Web 2" w:semiHidden="1" w:unhideWhenUsed="1"/>
+    <w:lsdException w:name="Table Web 3" w:semiHidden="1" w:unhideWhenUsed="1"/>
+    <w:lsdException w:name="Balloon Text" w:semiHidden="1" w:unhideWhenUsed="1"/>
+    <w:lsdException w:name="Table Grid" w:uiPriority="59"/>
+    <w:lsdException w:name="Table Theme" w:semiHidden="1" w:unhideWhenUsed="1"/>
+    <w:lsdException w:name="Placeholder Text" w:semiHidden="1"/>
+    <w:lsdException w:name="No Spacing" w:uiPriority="1" w:qFormat="1"/>
+    <w:lsdException w:name="Light Shading" w:uiPriority="60"/>
+    <w:lsdException w:name="Light List" w:uiPriority="61"/>
+    <w:lsdException w:name="Light Grid" w:uiPriority="62"/>
+    <w:lsdException w:name="Medium Shading 1" w:uiPriority="63"/>
+    <w:lsdException w:name="Medium Shading 2" w:uiPriority="64"/>
+    <w:lsdException w:name="Medium List 1" w:uiPriority="65"/>
+    <w:lsdException w:name="Medium List 2" w:uiPriority="66"/>
+    <w:lsdException w:name="Medium Grid 1" w:uiPriority="67"/>
+    <w:lsdException w:name="Medium Grid 2" w:uiPriority="68"/>
+    <w:lsdException w:name="Medium Grid 3" w:uiPriority="69"/>
+    <w:lsdException w:name="Dark List" w:uiPriority="70"/>
+    <w:lsdException w:name="Colorful Shading" w:uiPriority="71"/>
+    <w:lsdException w:name="Colorful List" w:uiPriority="72"/>
+    <w:lsdException w:name="Colorful Grid" w:uiPriority="73"/>
+    <w:lsdException w:name="Light Shading Accent 1" w:uiPriority="60"/>
+    <w:lsdException w:name="Light List Accent 1" w:uiPriority="61"/>
+    <w:lsdException w:name="Light Grid Accent 1" w:uiPriority="62"/>
+    <w:lsdException w:name="Medium Shading 1 Accent 1" w:uiPriority="63"/>
+    <w:lsdException w:name="Medium Shading 2 Accent 1" w:uiPriority="64"/>
+    <w:lsdException w:name="Medium List 1 Accent 1" w:uiPriority="65"/>
+    <w:lsdException w:name="Revision" w:semiHidden="1"/>
+    <w:lsdException w:name="List Paragraph" w:uiPriority="34" w:qFormat="1"/>
+    <w:lsdException w:name="Quote" w:uiPriority="29" w:qFormat="1"/>
+    <w:lsdException w:name="Intense Quote" w:uiPriority="30" w:qFormat="1"/>
+    <w:lsdException w:name="Medium List 2 Accent 1" w:uiPriority="66"/>
+    <w:lsdException w:name="Medium Grid 1 Accent 1" w:uiPriority="67"/>
+    <w:lsdException w:name="Medium Grid 2 Accent 1" w:uiPriority="68"/>
+    <w:lsdException w:name="Medium Grid 3 Accent 1" w:uiPriority="69"/>
+    <w:lsdException w:name="Dark List Accent 1" w:uiPriority="70"/>
+    <w:lsdException w:name="Colorful Shading Accent 1" w:uiPriority="71"/>
+    <w:lsdException w:name="Colorful List Accent 1" w:uiPriority="72"/>
+    <w:lsdException w:name="Colorful Grid Accent 1" w:uiPriority="73"/>
+    <w:lsdException w:name="Light Shading Accent 2" w:uiPriority="60"/>
+    <w:lsdException w:name="Light List Accent 2" w:uiPriority="61"/>
+    <w:lsdException w:name="Light Grid Accent 2" w:uiPriority="62"/>
+    <w:lsdException w:name="Medium Shading 1 Accent 2" w:uiPriority="63"/>
+    <w:lsdException w:name="Medium Shading 2 Accent 2" w:uiPriority="64"/>
+    <w:lsdException w:name="Medium List 1 Accent 2" w:uiPriority="65"/>
+    <w:lsdException w:name="Medium List 2 Accent 2" w:uiPriority="66"/>
+    <w:lsdException w:name="Medium Grid 1 Accent 2" w:uiPriority="67"/>
+    <w:lsdException w:name="Medium Grid 2 Accent 2" w:uiPriority="68"/>
+    <w:lsdException w:name="Medium Grid 3 Accent 2" w:uiPriority="69"/>
+    <w:lsdException w:name="Dark List Accent 2" w:uiPriority="70"/>
+    <w:lsdException w:name="Colorful Shading Accent 2" w:uiPriority="71"/>
+    <w:lsdException w:name="Colorful List Accent 2" w:uiPriority="72"/>
+    <w:lsdException w:name="Colorful Grid Accent 2" w:uiPriority="73"/>
+    <w:lsdException w:name="Light Shading Accent 3" w:uiPriority="60"/>
+    <w:lsdException w:name="Light List Accent 3" w:uiPriority="61"/>
+    <w:lsdException w:name="Light Grid Accent 3" w:uiPriority="62"/>
+    <w:lsdException w:name="Medium Shading 1 Accent 3" w:uiPriority="63"/>
+    <w:lsdException w:name="Medium Shading 2 Accent 3" w:uiPriority="64"/>
+    <w:lsdException w:name="Medium List 1 Accent 3" w:uiPriority="65"/>
+    <w:lsdException w:name="Medium List 2 Accent 3" w:uiPriority="66"/>
+    <w:lsdException w:name="Medium Grid 1 Accent 3" w:uiPriority="67"/>
+    <w:lsdException w:name="Medium Grid 2 Accent 3" w:uiPriority="68"/>
+    <w:lsdException w:name="Medium Grid 3 Accent 3" w:uiPriority="69"/>
+    <w:lsdException w:name="Dark List Accent 3" w:uiPriority="70"/>
+    <w:lsdException w:name="Colorful Shading Accent 3" w:uiPriority="71"/>
+    <w:lsdException w:name="Colorful List Accent 3" w:uiPriority="72"/>
+    <w:lsdException w:name="Colorful Grid Accent 3" w:uiPriority="73"/>
+    <w:lsdException w:name="Light Shading Accent 4" w:uiPriority="60"/>
+    <w:lsdException w:name="Light List Accent 4" w:uiPriority="61"/>
+    <w:lsdException w:name="Light Grid Accent 4" w:uiPriority="62"/>
+    <w:lsdException w:name="Medium Shading 1 Accent 4" w:uiPriority="63"/>
+    <w:lsdException w:name="Medium Shading 2 Accent 4" w:uiPriority="64"/>
+    <w:lsdException w:name="Medium List 1 Accent 4" w:uiPriority="65"/>
+    <w:lsdException w:name="Medium List 2 Accent 4" w:uiPriority="66"/>
+    <w:lsdException w:name="Medium Grid 1 Accent 4" w:uiPriority="67"/>
+    <w:lsdException w:name="Medium Grid 2 Accent 4" w:uiPriority="68"/>
+    <w:lsdException w:name="Medium Grid 3 Accent 4" w:uiPriority="69"/>
+    <w:lsdException w:name="Dark List Accent 4" w:uiPriority="70"/>
+    <w:lsdException w:name="Colorful Shading Accent 4" w:uiPriority="71"/>
+    <w:lsdException w:name="Colorful List Accent 4" w:uiPriority="72"/>
+    <w:lsdException w:name="Colorful Grid Accent 4" w:uiPriority="73"/>
+    <w:lsdException w:name="Light Shading Accent 5" w:uiPriority="60"/>
+    <w:lsdException w:name="Light List Accent 5" w:uiPriority="61"/>
+    <w:lsdException w:name="Light Grid Accent 5" w:uiPriority="62"/>
+    <w:lsdException w:name="Medium Shading 1 Accent 5" w:uiPriority="63"/>
+    <w:lsdException w:name="Medium Shading 2 Accent 5" w:uiPriority="64"/>
+    <w:lsdException w:name="Medium List 1 Accent 5" w:uiPriority="65"/>
+    <w:lsdException w:name="Medium List 2 Accent 5" w:uiPriority="66"/>
+    <w:lsdException w:name="Medium Grid 1 Accent 5" w:uiPriority="67"/>
+    <w:lsdException w:name="Medium Grid 2 Accent 5" w:uiPriority="68"/>
+    <w:lsdException w:name="Medium Grid 3 Accent 5" w:uiPriority="69"/>
+    <w:lsdException w:name="Dark List Accent 5" w:uiPriority="70"/>
+    <w:lsdException w:name="Colorful Shading Accent 5" w:uiPriority="71"/>
+    <w:lsdException w:name="Colorful List Accent 5" w:uiPriority="72"/>
+    <w:lsdException w:name="Colorful Grid Accent 5" w:uiPriority="73"/>
+    <w:lsdException w:name="Light Shading Accent 6" w:uiPriority="60"/>
+    <w:lsdException w:name="Light List Accent 6" w:uiPriority="61"/>
+    <w:lsdException w:name="Light Grid Accent 6" w:uiPriority="62"/>
+    <w:lsdException w:name="Medium Shading 1 Accent 6" w:uiPriority="63"/>
+    <w:lsdException w:name="Medium Shading 2 Accent 6" w:uiPriority="64"/>
+    <w:lsdException w:name="Medium List 1 Accent 6" w:uiPriority="65"/>
+    <w:lsdException w:name="Medium List 2 Accent 6" w:uiPriority="66"/>
+    <w:lsdException w:name="Medium Grid 1 Accent 6" w:uiPriority="67"/>
+    <w:lsdException w:name="Medium Grid 2 Accent 6" w:uiPriority="68"/>
+    <w:lsdException w:name="Medium Grid 3 Accent 6" w:uiPriority="69"/>
+    <w:lsdException w:name="Dark List Accent 6" w:uiPriority="70"/>
+    <w:lsdException w:name="Colorful Shading Accent 6" w:uiPriority="71"/>
+    <w:lsdException w:name="Colorful List Accent 6" w:uiPriority="72"/>
+    <w:lsdException w:name="Colorful Grid Accent 6" w:uiPriority="73"/>
+    <w:lsdException w:name="Subtle Emphasis" w:uiPriority="19" w:qFormat="1"/>
+    <w:lsdException w:name="Intense Emphasis" w:uiPriority="21" w:qFormat="1"/>
+    <w:lsdException w:name="Subtle Reference" w:uiPriority="31" w:qFormat="1"/>
+    <w:lsdException w:name="Intense Reference" w:uiPriority="32" w:qFormat="1"/>
+    <w:lsdException w:name="Book Title" w:uiPriority="33" w:qFormat="1"/>
+    <w:lsdException w:name="Bibliography" w:semiHidden="1" w:uiPriority="37" w:unhideWhenUsed="1"/>
+    <w:lsdException w:name="TOC Heading" w:semiHidden="1" w:uiPriority="39" w:unhideWhenUsed="1" w:qFormat="1"/>
+    <w:lsdException w:name="Plain Table 1" w:uiPriority="41"/>
+    <w:lsdException w:name="Plain Table 2" w:uiPriority="42"/>
+    <w:lsdException w:name="Plain Table 3" w:uiPriority="43"/>
+    <w:lsdException w:name="Plain Table 4" w:uiPriority="44"/>
+    <w:lsdException w:name="Plain Table 5" w:uiPriority="45"/>
+    <w:lsdException w:name="Grid Table Light" w:uiPriority="40"/>
+    <w:lsdException w:name="Grid Table 1 Light" w:uiPriority="46"/>
+    <w:lsdException w:name="Grid Table 2" w:uiPriority="47"/>
+    <w:lsdException w:name="Grid Table 3" w:uiPriority="48"/>
+    <w:lsdException w:name="Grid Table 4" w:uiPriority="49"/>
+    <w:lsdException w:name="Grid Table 5 Dark" w:uiPriority="50"/>
+    <w:lsdException w:name="Grid Table 6 Colorful" w:uiPriority="51"/>
+    <w:lsdException w:name="Grid Table 7 Colorful" w:uiPriority="52"/>
+    <w:lsdException w:name="Grid Table 1 Light Accent 1" w:uiPriority="46"/>
+    <w:lsdException w:name="Grid Table 2 Accent 1" w:uiPriority="47"/>
+    <w:lsdException w:name="Grid Table 3 Accent 1" w:uiPriority="48"/>
+    <w:lsdException w:name="Grid Table 4 Accent 1" w:uiPriority="49"/>
+    <w:lsdException w:name="Grid Table 5 Dark Accent 1" w:uiPriority="50"/>
+    <w:lsdException w:name="Grid Table 6 Colorful Accent 1" w:uiPriority="51"/>
+    <w:lsdException w:name="Grid Table 7 Colorful Accent 1" w:uiPriority="52"/>
+    <w:lsdException w:name="Grid Table 1 Light Accent 2" w:uiPriority="46"/>
+    <w:lsdException w:name="Grid Table 2 Accent 2" w:uiPriority="47"/>
+    <w:lsdException w:name="Grid Table 3 Accent 2" w:uiPriority="48"/>
+    <w:lsdException w:name="Grid Table 4 Accent 2" w:uiPriority="49"/>
+    <w:lsdException w:name="Grid Table 5 Dark Accent 2" w:uiPriority="50"/>
+    <w:lsdException w:name="Grid Table 6 Colorful Accent 2" w:uiPriority="51"/>
+    <w:lsdException w:name="Grid Table 7 Colorful Accent 2" w:uiPriority="52"/>
+    <w:lsdException w:name="Grid Table 1 Light Accent 3" w:uiPriority="46"/>
+    <w:lsdException w:name="Grid Table 2 Accent 3" w:uiPriority="47"/>
+    <w:lsdException w:name="Grid Table 3 Accent 3" w:uiPriority="48"/>
+    <w:lsdException w:name="Grid Table 4 Accent 3" w:uiPriority="49"/>
+    <w:lsdException w:name="Grid Table 5 Dark Accent 3" w:uiPriority="50"/>
+    <w:lsdException w:name="Grid Table 6 Colorful Accent 3" w:uiPriority="51"/>
+    <w:lsdException w:name="Grid Table 7 Colorful Accent 3" w:uiPriority="52"/>
+    <w:lsdException w:name="Grid Table 1 Light Accent 4" w:uiPriority="46"/>
+    <w:lsdException w:name="Grid Table 2 Accent 4" w:uiPriority="47"/>
+    <w:lsdException w:name="Grid Table 3 Accent 4" w:uiPriority="48"/>
+    <w:lsdException w:name="Grid Table 4 Accent 4" w:uiPriority="49"/>
+    <w:lsdException w:name="Grid Table 5 Dark Accent 4" w:uiPriority="50"/>
+    <w:lsdException w:name="Grid Table 6 Colorful Accent 4" w:uiPriority="51"/>
+    <w:lsdException w:name="Grid Table 7 Colorful Accent 4" w:uiPriority="52"/>
+    <w:lsdException w:name="Grid Table 1 Light Accent 5" w:uiPriority="46"/>
+    <w:lsdException w:name="Grid Table 2 Accent 5" w:uiPriority="47"/>
+    <w:lsdException w:name="Grid Table 3 Accent 5" w:uiPriority="48"/>
+    <w:lsdException w:name="Grid Table 4 Accent 5" w:uiPriority="49"/>
+    <w:lsdException w:name="Grid Table 5 Dark Accent 5" w:uiPriority="50"/>
+    <w:lsdException w:name="Grid Table 6 Colorful Accent 5" w:uiPriority="51"/>
+    <w:lsdException w:name="Grid Table 7 Colorful Accent 5" w:uiPriority="52"/>
+    <w:lsdException w:name="Grid Table 1 Light Accent 6" w:uiPriority="46"/>
+    <w:lsdException w:name="Grid Table 2 Accent 6" w:uiPriority="47"/>
+    <w:lsdException w:name="Grid Table 3 Accent 6" w:uiPriority="48"/>
+    <w:lsdException w:name="Grid Table 4 Accent 6" w:uiPriority="49"/>
+    <w:lsdException w:name="Grid Table 5 Dark Accent 6" w:uiPriority="50"/>
+    <w:lsdException w:name="Grid Table 6 Colorful Accent 6" w:uiPriority="51"/>
+    <w:lsdException w:name="Grid Table 7 Colorful Accent 6" w:uiPriority="52"/>
+    <w:lsdException w:name="List Table 1 Light" w:uiPriority="46"/>
+    <w:lsdException w:name="List Table 2" w:uiPriority="47"/>
+    <w:lsdException w:name="List Table 3" w:uiPriority="48"/>
+    <w:lsdException w:name="List Table 4" w:uiPriority="49"/>
+    <w:lsdException w:name="List Table 5 Dark" w:uiPriority="50"/>
+    <w:lsdException w:name="List Table 6 Colorful" w:uiPriority="51"/>
+    <w:lsdException w:name="List Table 7 Colorful" w:uiPriority="52"/>
+    <w:lsdException w:name="List Table 1 Light Accent 1" w:uiPriority="46"/>
+    <w:lsdException w:name="List Table 2 Accent 1" w:uiPriority="47"/>
+    <w:lsdException w:name="List Table 3 Accent 1" w:uiPriority="48"/>
+    <w:lsdException w:name="List Table 4 Accent 1" w:uiPriority="49"/>
+    <w:lsdException w:name="List Table 5 Dark Accent 1" w:uiPriority="50"/>
+    <w:lsdException w:name="List Table 6 Colorful Accent 1" w:uiPriority="51"/>
+    <w:lsdException w:name="List Table 7 Colorful Accent 1" w:uiPriority="52"/>
+    <w:lsdException w:name="List Table 1 Light Accent 2" w:uiPriority="46"/>
+    <w:lsdException w:name="List Table 2 Accent 2" w:uiPriority="47"/>
+    <w:lsdException w:name="List Table 3 Accent 2" w:uiPriority="48"/>
+    <w:lsdException w:name="List Table 4 Accent 2" w:uiPriority="49"/>
+    <w:lsdException w:name="List Table 5 Dark Accent 2" w:uiPriority="50"/>
+    <w:lsdException w:name="List Table 6 Colorful Accent 2" w:uiPriority="51"/>
+    <w:lsdException w:name="List Table 7 Colorful Accent 2" w:uiPriority="52"/>
+    <w:lsdException w:name="List Table 1 Light Accent 3" w:uiPriority="46"/>
+    <w:lsdException w:name="List Table 2 Accent 3" w:uiPriority="47"/>
+    <w:lsdException w:name="List Table 3 Accent 3" w:uiPriority="48"/>
+    <w:lsdException w:name="List Table 4 Accent 3" w:uiPriority="49"/>
+    <w:lsdException w:name="List Table 5 Dark Accent 3" w:uiPriority="50"/>
+    <w:lsdException w:name="List Table 6 Colorful Accent 3" w:uiPriority="51"/>
+    <w:lsdException w:name="List Table 7 Colorful Accent 3" w:uiPriority="52"/>
+    <w:lsdException w:name="List Table 1 Light Accent 4" w:uiPriority="46"/>
+    <w:lsdException w:name="List Table 2 Accent 4" w:uiPriority="47"/>
+    <w:lsdException w:name="List Table 3 Accent 4" w:uiPriority="48"/>
+    <w:lsdException w:name="List Table 4 Accent 4" w:uiPriority="49"/>
+    <w:lsdException w:name="List Table 5 Dark Accent 4" w:uiPriority="50"/>
+    <w:lsdException w:name="List Table 6 Colorful Accent 4" w:uiPriority="51"/>
+    <w:lsdException w:name="List Table 7 Colorful Accent 4" w:uiPriority="52"/>
+    <w:lsdException w:name="List Table 1 Light Accent 5" w:uiPriority="46"/>
+    <w:lsdException w:name="List Table 2 Accent 5" w:uiPriority="47"/>
+    <w:lsdException w:name="List Table 3 Accent 5" w:uiPriority="48"/>
+    <w:lsdException w:name="List Table 4 Accent 5" w:uiPriority="49"/>
+    <w:lsdException w:name="List Table 5 Dark Accent 5" w:uiPriority="50"/>
+    <w:lsdException w:name="List Table 6 Colorful Accent 5" w:uiPriority="51"/>
+    <w:lsdException w:name="List Table 7 Colorful Accent 5" w:uiPriority="52"/>
+    <w:lsdException w:name="List Table 1 Light Accent 6" w:uiPriority="46"/>
+    <w:lsdException w:name="List Table 2 Accent 6" w:uiPriority="47"/>
+    <w:lsdException w:name="List Table 3 Accent 6" w:uiPriority="48"/>
+    <w:lsdException w:name="List Table 4 Accent 6" w:uiPriority="49"/>
+    <w:lsdException w:name="List Table 5 Dark Accent 6" w:uiPriority="50"/>
+    <w:lsdException w:name="List Table 6 Colorful Accent 6" w:uiPriority="51"/>
+    <w:lsdException w:name="List Table 7 Colorful Accent 6" w:uiPriority="52"/>
   </w:latentStyles>
   <w:style w:type="paragraph" w:default="1" w:styleId="Normal">
     <w:name w:val="Normal"/>

</xml_diff>